<commit_message>
Updated Project Doc: Finished Milestone 3
</commit_message>
<xml_diff>
--- a/Formal-Project-Document.docx
+++ b/Formal-Project-Document.docx
@@ -281,23 +281,13 @@
           <w:szCs w:val="30"/>
         </w:rPr>
       </w:pPr>
-      <w:proofErr w:type="spellStart"/>
       <w:r>
         <w:rPr>
           <w:b/>
           <w:sz w:val="30"/>
           <w:szCs w:val="30"/>
         </w:rPr>
-        <w:t>Yatharth</w:t>
-      </w:r>
-      <w:proofErr w:type="spellEnd"/>
-      <w:r>
-        <w:rPr>
-          <w:b/>
-          <w:sz w:val="30"/>
-          <w:szCs w:val="30"/>
-        </w:rPr>
-        <w:t xml:space="preserve"> Mathur</w:t>
+        <w:t>Yatharth Mathur</w:t>
       </w:r>
     </w:p>
     <w:p>
@@ -404,41 +394,7 @@
           <w:sz w:val="28"/>
           <w:szCs w:val="28"/>
         </w:rPr>
-        <w:t xml:space="preserve">In social media, abbreviated slang and acronyms come in a wide variety of ways. Not everyone has the time or access to learn and understand the meaning and context of these shortened versions; thus, this correcting algorithm can help turn modern slang into everyday English most people know and speak. For example, millions of Tweets on Twitter are sent out </w:t>
-      </w:r>
-      <w:proofErr w:type="spellStart"/>
-      <w:r>
-        <w:rPr>
-          <w:sz w:val="28"/>
-          <w:szCs w:val="28"/>
-        </w:rPr>
-        <w:t>everyday</w:t>
-      </w:r>
-      <w:proofErr w:type="spellEnd"/>
-      <w:r>
-        <w:rPr>
-          <w:sz w:val="28"/>
-          <w:szCs w:val="28"/>
-        </w:rPr>
-        <w:t xml:space="preserve"> containing slang both old and new, and remembering old ones while trying to learn the new ones can be </w:t>
-      </w:r>
-      <w:proofErr w:type="spellStart"/>
-      <w:proofErr w:type="gramStart"/>
-      <w:r>
-        <w:rPr>
-          <w:sz w:val="28"/>
-          <w:szCs w:val="28"/>
-        </w:rPr>
-        <w:t>difficult.To</w:t>
-      </w:r>
-      <w:proofErr w:type="spellEnd"/>
-      <w:proofErr w:type="gramEnd"/>
-      <w:r>
-        <w:rPr>
-          <w:sz w:val="28"/>
-          <w:szCs w:val="28"/>
-        </w:rPr>
-        <w:t xml:space="preserve"> accomplish this, the algorithm being made will have to have an efficient way of storing many different abbreviations and the actual terms associated with them.</w:t>
+        <w:t>In social media, abbreviated slang and acronyms come in a wide variety of ways. Not everyone has the time or access to learn and understand the meaning and context of these shortened versions; thus, this correcting algorithm can help turn modern slang into everyday English most people know and speak. For example, millions of Tweets on Twitter are sent out everyday containing slang both old and new, and remembering old ones while trying to learn the new ones can be difficult.To accomplish this, the algorithm being made will have to have an efficient way of storing many different abbreviations and the actual terms associated with them.</w:t>
       </w:r>
     </w:p>
     <w:p>
@@ -470,23 +426,7 @@
           <w:sz w:val="28"/>
           <w:szCs w:val="28"/>
         </w:rPr>
-        <w:t xml:space="preserve">An example of something in the real world that uses a similar algorithm is Google Search. Google </w:t>
-      </w:r>
-      <w:proofErr w:type="gramStart"/>
-      <w:r>
-        <w:rPr>
-          <w:sz w:val="28"/>
-          <w:szCs w:val="28"/>
-        </w:rPr>
-        <w:t>is able to</w:t>
-      </w:r>
-      <w:proofErr w:type="gramEnd"/>
-      <w:r>
-        <w:rPr>
-          <w:sz w:val="28"/>
-          <w:szCs w:val="28"/>
-        </w:rPr>
-        <w:t xml:space="preserve"> detect what you mean when you type an abbreviation into the search bar. It does this by having a very large amount of data on every abbreviation.</w:t>
+        <w:t>An example of something in the real world that uses a similar algorithm is Google Search. Google is able to detect what you mean when you type an abbreviation into the search bar. It does this by having a very large amount of data on every abbreviation.</w:t>
       </w:r>
     </w:p>
     <w:p>
@@ -514,39 +454,7 @@
           <w:sz w:val="28"/>
           <w:szCs w:val="28"/>
         </w:rPr>
-        <w:t xml:space="preserve">Another example is Apple’s text replacement option for their </w:t>
-      </w:r>
-      <w:proofErr w:type="spellStart"/>
-      <w:r>
-        <w:rPr>
-          <w:sz w:val="28"/>
-          <w:szCs w:val="28"/>
-        </w:rPr>
-        <w:t>IPhones</w:t>
-      </w:r>
-      <w:proofErr w:type="spellEnd"/>
-      <w:r>
-        <w:rPr>
-          <w:sz w:val="28"/>
-          <w:szCs w:val="28"/>
-        </w:rPr>
-        <w:t xml:space="preserve">. The user </w:t>
-      </w:r>
-      <w:proofErr w:type="gramStart"/>
-      <w:r>
-        <w:rPr>
-          <w:sz w:val="28"/>
-          <w:szCs w:val="28"/>
-        </w:rPr>
-        <w:t>is able to</w:t>
-      </w:r>
-      <w:proofErr w:type="gramEnd"/>
-      <w:r>
-        <w:rPr>
-          <w:sz w:val="28"/>
-          <w:szCs w:val="28"/>
-        </w:rPr>
-        <w:t xml:space="preserve"> input their own slang (or already established ones), then their device will translate it to the meaning also set by the user. </w:t>
+        <w:t xml:space="preserve">Another example is Apple’s text replacement option for their IPhones. The user is able to input their own slang (or already established ones), then their device will translate it to the meaning also set by the user. </w:t>
       </w:r>
     </w:p>
     <w:p>
@@ -606,23 +514,7 @@
           <w:sz w:val="28"/>
           <w:szCs w:val="28"/>
         </w:rPr>
-        <w:t xml:space="preserve">Another edge case would be if there are no tweets in the first place, </w:t>
-      </w:r>
-      <w:proofErr w:type="gramStart"/>
-      <w:r>
-        <w:rPr>
-          <w:sz w:val="28"/>
-          <w:szCs w:val="28"/>
-        </w:rPr>
-        <w:t>i.e.</w:t>
-      </w:r>
-      <w:proofErr w:type="gramEnd"/>
-      <w:r>
-        <w:rPr>
-          <w:sz w:val="28"/>
-          <w:szCs w:val="28"/>
-        </w:rPr>
-        <w:t xml:space="preserve"> the tweet array is empty.</w:t>
+        <w:t>Another edge case would be if there are no tweets in the first place, i.e. the tweet array is empty.</w:t>
       </w:r>
     </w:p>
     <w:p>
@@ -669,23 +561,7 @@
           <w:sz w:val="28"/>
           <w:szCs w:val="28"/>
         </w:rPr>
-        <w:t xml:space="preserve"> </w:t>
-      </w:r>
-      <w:proofErr w:type="gramStart"/>
-      <w:r>
-        <w:rPr>
-          <w:sz w:val="28"/>
-          <w:szCs w:val="28"/>
-        </w:rPr>
-        <w:t>amount</w:t>
-      </w:r>
-      <w:proofErr w:type="gramEnd"/>
-      <w:r>
-        <w:rPr>
-          <w:sz w:val="28"/>
-          <w:szCs w:val="28"/>
-        </w:rPr>
-        <w:t xml:space="preserve"> of </w:t>
+        <w:t xml:space="preserve"> amount of </w:t>
       </w:r>
       <w:r>
         <w:rPr>
@@ -693,23 +569,7 @@
           <w:szCs w:val="28"/>
         </w:rPr>
         <w:lastRenderedPageBreak/>
-        <w:t xml:space="preserve">words. The replacement of any words should be linear and take </w:t>
-      </w:r>
-      <w:proofErr w:type="gramStart"/>
-      <w:r>
-        <w:rPr>
-          <w:sz w:val="28"/>
-          <w:szCs w:val="28"/>
-        </w:rPr>
-        <w:t>O(</w:t>
-      </w:r>
-      <w:proofErr w:type="gramEnd"/>
-      <w:r>
-        <w:rPr>
-          <w:sz w:val="28"/>
-          <w:szCs w:val="28"/>
-        </w:rPr>
-        <w:t xml:space="preserve">1) time. </w:t>
+        <w:t xml:space="preserve">words. The replacement of any words should be linear and take O(1) time. </w:t>
       </w:r>
     </w:p>
     <w:p>
@@ -1089,17 +949,8 @@
           <w:sz w:val="28"/>
           <w:szCs w:val="28"/>
         </w:rPr>
-        <w:t>Read tweet data into an array of strings for each word: “</w:t>
-      </w:r>
-      <w:proofErr w:type="gramStart"/>
-      <w:r>
-        <w:rPr>
-          <w:sz w:val="28"/>
-          <w:szCs w:val="28"/>
-        </w:rPr>
-        <w:t>words”</w:t>
-      </w:r>
-      <w:proofErr w:type="gramEnd"/>
+        <w:t>Read tweet data into an array of strings for each word: “words”</w:t>
+      </w:r>
     </w:p>
     <w:p>
       <w:pPr>
@@ -1172,25 +1023,7 @@
           <w:szCs w:val="28"/>
         </w:rPr>
         <w:tab/>
-        <w:t xml:space="preserve">If w in </w:t>
-      </w:r>
-      <w:proofErr w:type="spellStart"/>
-      <w:proofErr w:type="gramStart"/>
-      <w:r>
-        <w:rPr>
-          <w:sz w:val="28"/>
-          <w:szCs w:val="28"/>
-        </w:rPr>
-        <w:t>abb.keys</w:t>
-      </w:r>
-      <w:proofErr w:type="spellEnd"/>
-      <w:proofErr w:type="gramEnd"/>
-      <w:r>
-        <w:rPr>
-          <w:sz w:val="28"/>
-          <w:szCs w:val="28"/>
-        </w:rPr>
-        <w:t>() then:</w:t>
+        <w:t>If w in abb.keys() then:</w:t>
       </w:r>
     </w:p>
     <w:p>
@@ -1214,17 +1047,8 @@
           <w:szCs w:val="28"/>
         </w:rPr>
         <w:tab/>
-        <w:t xml:space="preserve">add abb[w] to </w:t>
-      </w:r>
-      <w:proofErr w:type="gramStart"/>
-      <w:r>
-        <w:rPr>
-          <w:sz w:val="28"/>
-          <w:szCs w:val="28"/>
-        </w:rPr>
-        <w:t>output</w:t>
-      </w:r>
-      <w:proofErr w:type="gramEnd"/>
+        <w:t>add abb[w] to output</w:t>
+      </w:r>
     </w:p>
     <w:p>
       <w:pPr>
@@ -1264,17 +1088,8 @@
           <w:szCs w:val="28"/>
         </w:rPr>
         <w:tab/>
-        <w:t xml:space="preserve">add w to </w:t>
-      </w:r>
-      <w:proofErr w:type="gramStart"/>
-      <w:r>
-        <w:rPr>
-          <w:sz w:val="28"/>
-          <w:szCs w:val="28"/>
-        </w:rPr>
-        <w:t>output</w:t>
-      </w:r>
-      <w:proofErr w:type="gramEnd"/>
+        <w:t>add w to output</w:t>
+      </w:r>
     </w:p>
     <w:p>
       <w:pPr>
@@ -1292,17 +1107,8 @@
           <w:sz w:val="28"/>
           <w:szCs w:val="28"/>
         </w:rPr>
-        <w:t xml:space="preserve">return </w:t>
-      </w:r>
-      <w:proofErr w:type="gramStart"/>
-      <w:r>
-        <w:rPr>
-          <w:sz w:val="28"/>
-          <w:szCs w:val="28"/>
-        </w:rPr>
-        <w:t>output</w:t>
-      </w:r>
-      <w:proofErr w:type="gramEnd"/>
+        <w:t>return output</w:t>
+      </w:r>
     </w:p>
     <w:p>
       <w:pPr>
@@ -1405,25 +1211,7 @@
           <w:sz w:val="28"/>
           <w:szCs w:val="28"/>
         </w:rPr>
-        <w:t xml:space="preserve">Checking if w is in </w:t>
-      </w:r>
-      <w:proofErr w:type="spellStart"/>
-      <w:proofErr w:type="gramStart"/>
-      <w:r>
-        <w:rPr>
-          <w:sz w:val="28"/>
-          <w:szCs w:val="28"/>
-        </w:rPr>
-        <w:t>abb.keys</w:t>
-      </w:r>
-      <w:proofErr w:type="spellEnd"/>
-      <w:proofErr w:type="gramEnd"/>
-      <w:r>
-        <w:rPr>
-          <w:sz w:val="28"/>
-          <w:szCs w:val="28"/>
-        </w:rPr>
-        <w:t xml:space="preserve"> takes O(1).</w:t>
+        <w:t>Checking if w is in abb.keys takes O(1).</w:t>
       </w:r>
     </w:p>
     <w:p>
@@ -1442,23 +1230,7 @@
           <w:sz w:val="28"/>
           <w:szCs w:val="28"/>
         </w:rPr>
-        <w:t xml:space="preserve">Adding to the output array takes </w:t>
-      </w:r>
-      <w:proofErr w:type="gramStart"/>
-      <w:r>
-        <w:rPr>
-          <w:sz w:val="28"/>
-          <w:szCs w:val="28"/>
-        </w:rPr>
-        <w:t>O(</w:t>
-      </w:r>
-      <w:proofErr w:type="gramEnd"/>
-      <w:r>
-        <w:rPr>
-          <w:sz w:val="28"/>
-          <w:szCs w:val="28"/>
-        </w:rPr>
-        <w:t>1).</w:t>
+        <w:t>Adding to the output array takes O(1).</w:t>
       </w:r>
     </w:p>
     <w:p>
@@ -1959,35 +1731,7 @@
           <w:sz w:val="28"/>
           <w:szCs w:val="28"/>
         </w:rPr>
-        <w:t xml:space="preserve">Our implementation is in </w:t>
-      </w:r>
-      <w:proofErr w:type="gramStart"/>
-      <w:r>
-        <w:rPr>
-          <w:bCs/>
-          <w:sz w:val="28"/>
-          <w:szCs w:val="28"/>
-        </w:rPr>
-        <w:t>a .</w:t>
-      </w:r>
-      <w:proofErr w:type="spellStart"/>
-      <w:r>
-        <w:rPr>
-          <w:bCs/>
-          <w:sz w:val="28"/>
-          <w:szCs w:val="28"/>
-        </w:rPr>
-        <w:t>ipynb</w:t>
-      </w:r>
-      <w:proofErr w:type="spellEnd"/>
-      <w:proofErr w:type="gramEnd"/>
-      <w:r>
-        <w:rPr>
-          <w:bCs/>
-          <w:sz w:val="28"/>
-          <w:szCs w:val="28"/>
-        </w:rPr>
-        <w:t xml:space="preserve"> file in our GitHub (</w:t>
+        <w:t>Our implementation is in a .ipynb file in our GitHub (</w:t>
       </w:r>
       <w:hyperlink r:id="rId7" w:history="1">
         <w:r>
@@ -2006,25 +1750,7 @@
           <w:sz w:val="28"/>
           <w:szCs w:val="28"/>
         </w:rPr>
-        <w:t xml:space="preserve">). Our pseudo-code is very similar to how we implemented it in addition to some neat python functions such as </w:t>
-      </w:r>
-      <w:proofErr w:type="gramStart"/>
-      <w:r>
-        <w:rPr>
-          <w:bCs/>
-          <w:sz w:val="28"/>
-          <w:szCs w:val="28"/>
-        </w:rPr>
-        <w:t>split(</w:t>
-      </w:r>
-      <w:proofErr w:type="gramEnd"/>
-      <w:r>
-        <w:rPr>
-          <w:bCs/>
-          <w:sz w:val="28"/>
-          <w:szCs w:val="28"/>
-        </w:rPr>
-        <w:t>) and zip(). We loaded our slang dataset and assigned it into a dictionary with keys and values. We then loaded the provided test run and took the review/tweet column, added it into a list and split each word between each space before adding it back into the array. Then simply run the two against each other.</w:t>
+        <w:t>). Our pseudo-code is very similar to how we implemented it in addition to some neat python functions such as split() and zip(). We loaded our slang dataset and assigned it into a dictionary with keys and values. We then loaded the provided test run and took the review/tweet column, added it into a list and split each word between each space before adding it back into the array. Then simply run the two against each other.</w:t>
       </w:r>
     </w:p>
     <w:p>
@@ -2301,23 +2027,1288 @@
           <w:sz w:val="28"/>
           <w:szCs w:val="28"/>
         </w:rPr>
-        <w:t xml:space="preserve">An unexpected case occurred when our data set confused the word ‘it’ with the abbreviation of ‘information technology’. As of now, there is no fix in the </w:t>
-      </w:r>
-      <w:proofErr w:type="gramStart"/>
-      <w:r>
-        <w:rPr>
-          <w:sz w:val="28"/>
-          <w:szCs w:val="28"/>
-        </w:rPr>
-        <w:t>code</w:t>
-      </w:r>
-      <w:proofErr w:type="gramEnd"/>
-      <w:r>
-        <w:rPr>
-          <w:sz w:val="28"/>
-          <w:szCs w:val="28"/>
-        </w:rPr>
-        <w:t xml:space="preserve"> but we will implement it to simply ignore that specific bit.</w:t>
+        <w:t>An unexpected case occurred when our data set confused the word ‘it’ with the abbreviation of ‘information technology’. As of now, there is no fix in the code but we will implement it to simply ignore that specific bit.</w:t>
+      </w:r>
+    </w:p>
+    <w:p/>
+    <w:p/>
+    <w:p/>
+    <w:p/>
+    <w:p/>
+    <w:p/>
+    <w:p/>
+    <w:p/>
+    <w:p/>
+    <w:p/>
+    <w:p/>
+    <w:p/>
+    <w:p/>
+    <w:p/>
+    <w:p/>
+    <w:p/>
+    <w:p/>
+    <w:p/>
+    <w:p/>
+    <w:p/>
+    <w:p/>
+    <w:p>
+      <w:pPr>
+        <w:spacing w:line="240" w:lineRule="auto"/>
+        <w:rPr>
+          <w:rFonts w:ascii="Times New Roman" w:eastAsia="Times New Roman" w:hAnsi="Times New Roman" w:cs="Times New Roman"/>
+          <w:sz w:val="24"/>
+          <w:szCs w:val="24"/>
+          <w:lang w:val="en-CA"/>
+        </w:rPr>
+      </w:pPr>
+      <w:r>
+        <w:rPr>
+          <w:rFonts w:eastAsia="Times New Roman"/>
+          <w:b/>
+          <w:bCs/>
+          <w:color w:val="000000"/>
+          <w:sz w:val="34"/>
+          <w:szCs w:val="34"/>
+          <w:u w:val="single"/>
+          <w:lang w:val="en-CA"/>
+        </w:rPr>
+        <w:lastRenderedPageBreak/>
+        <w:t>Project Milestone 3:</w:t>
+      </w:r>
+    </w:p>
+    <w:p>
+      <w:pPr>
+        <w:spacing w:line="240" w:lineRule="auto"/>
+        <w:rPr>
+          <w:rFonts w:ascii="Times New Roman" w:eastAsia="Times New Roman" w:hAnsi="Times New Roman" w:cs="Times New Roman"/>
+          <w:sz w:val="24"/>
+          <w:szCs w:val="24"/>
+          <w:lang w:val="en-CA"/>
+        </w:rPr>
+      </w:pPr>
+    </w:p>
+    <w:p>
+      <w:pPr>
+        <w:spacing w:line="240" w:lineRule="auto"/>
+        <w:rPr>
+          <w:rFonts w:ascii="Times New Roman" w:eastAsia="Times New Roman" w:hAnsi="Times New Roman" w:cs="Times New Roman"/>
+          <w:sz w:val="24"/>
+          <w:szCs w:val="24"/>
+          <w:lang w:val="en-CA"/>
+        </w:rPr>
+      </w:pPr>
+      <w:r>
+        <w:rPr>
+          <w:rFonts w:eastAsia="Times New Roman"/>
+          <w:b/>
+          <w:bCs/>
+          <w:color w:val="000000"/>
+          <w:sz w:val="28"/>
+          <w:szCs w:val="28"/>
+          <w:lang w:val="en-CA"/>
+        </w:rPr>
+        <w:tab/>
+        <w:t>Data Structure Rationale: </w:t>
+      </w:r>
+    </w:p>
+    <w:p>
+      <w:pPr>
+        <w:spacing w:line="240" w:lineRule="auto"/>
+        <w:rPr>
+          <w:rFonts w:ascii="Times New Roman" w:eastAsia="Times New Roman" w:hAnsi="Times New Roman" w:cs="Times New Roman"/>
+          <w:sz w:val="24"/>
+          <w:szCs w:val="24"/>
+          <w:lang w:val="en-CA"/>
+        </w:rPr>
+      </w:pPr>
+      <w:r>
+        <w:rPr>
+          <w:rFonts w:eastAsia="Times New Roman"/>
+          <w:color w:val="000000"/>
+          <w:sz w:val="28"/>
+          <w:szCs w:val="28"/>
+          <w:lang w:val="en-CA"/>
+        </w:rPr>
+        <w:tab/>
+      </w:r>
+    </w:p>
+    <w:p>
+      <w:pPr>
+        <w:spacing w:line="240" w:lineRule="auto"/>
+        <w:ind w:left="720"/>
+        <w:rPr>
+          <w:rFonts w:eastAsia="Times New Roman"/>
+          <w:color w:val="000000"/>
+          <w:sz w:val="28"/>
+          <w:szCs w:val="28"/>
+          <w:lang w:val="en-CA"/>
+        </w:rPr>
+      </w:pPr>
+      <w:r>
+        <w:rPr>
+          <w:rFonts w:eastAsia="Times New Roman"/>
+          <w:color w:val="000000"/>
+          <w:sz w:val="28"/>
+          <w:szCs w:val="28"/>
+          <w:lang w:val="en-CA"/>
+        </w:rPr>
+        <w:t>We opted for a straight-forward/brute-force algorithm as a way to compare running time with our first algorithm. We chose this as we believe that our first dictionary/hashtable was an efficient algorithm and can not be improved upon, thus choosing a naive solution could help it stand out.</w:t>
+      </w:r>
+    </w:p>
+    <w:p>
+      <w:pPr>
+        <w:spacing w:line="240" w:lineRule="auto"/>
+        <w:ind w:left="720"/>
+        <w:rPr>
+          <w:rFonts w:ascii="Times New Roman" w:eastAsia="Times New Roman" w:hAnsi="Times New Roman" w:cs="Times New Roman"/>
+          <w:sz w:val="24"/>
+          <w:szCs w:val="24"/>
+          <w:lang w:val="en-CA"/>
+        </w:rPr>
+      </w:pPr>
+    </w:p>
+    <w:p>
+      <w:pPr>
+        <w:spacing w:line="240" w:lineRule="auto"/>
+        <w:rPr>
+          <w:rFonts w:ascii="Times New Roman" w:eastAsia="Times New Roman" w:hAnsi="Times New Roman" w:cs="Times New Roman"/>
+          <w:sz w:val="24"/>
+          <w:szCs w:val="24"/>
+          <w:lang w:val="en-CA"/>
+        </w:rPr>
+      </w:pPr>
+    </w:p>
+    <w:p>
+      <w:pPr>
+        <w:spacing w:line="240" w:lineRule="auto"/>
+        <w:rPr>
+          <w:rFonts w:ascii="Times New Roman" w:eastAsia="Times New Roman" w:hAnsi="Times New Roman" w:cs="Times New Roman"/>
+          <w:sz w:val="24"/>
+          <w:szCs w:val="24"/>
+          <w:lang w:val="en-CA"/>
+        </w:rPr>
+      </w:pPr>
+      <w:r>
+        <w:rPr>
+          <w:rFonts w:eastAsia="Times New Roman"/>
+          <w:b/>
+          <w:bCs/>
+          <w:color w:val="000000"/>
+          <w:sz w:val="28"/>
+          <w:szCs w:val="28"/>
+          <w:lang w:val="en-CA"/>
+        </w:rPr>
+        <w:tab/>
+        <w:t>Problem Formulation:</w:t>
+      </w:r>
+    </w:p>
+    <w:p>
+      <w:pPr>
+        <w:spacing w:line="240" w:lineRule="auto"/>
+        <w:rPr>
+          <w:rFonts w:ascii="Times New Roman" w:eastAsia="Times New Roman" w:hAnsi="Times New Roman" w:cs="Times New Roman"/>
+          <w:sz w:val="24"/>
+          <w:szCs w:val="24"/>
+          <w:lang w:val="en-CA"/>
+        </w:rPr>
+      </w:pPr>
+    </w:p>
+    <w:p>
+      <w:pPr>
+        <w:spacing w:line="240" w:lineRule="auto"/>
+        <w:ind w:left="720"/>
+        <w:rPr>
+          <w:rFonts w:eastAsia="Times New Roman"/>
+          <w:color w:val="000000"/>
+          <w:sz w:val="28"/>
+          <w:szCs w:val="28"/>
+          <w:lang w:val="en-CA"/>
+        </w:rPr>
+      </w:pPr>
+      <w:r>
+        <w:rPr>
+          <w:rFonts w:eastAsia="Times New Roman"/>
+          <w:color w:val="000000"/>
+          <w:sz w:val="28"/>
+          <w:szCs w:val="28"/>
+          <w:lang w:val="en-CA"/>
+        </w:rPr>
+        <w:t>Given an input Array “words” of size n (n being the number of all words), and two lists ‘phr’ and ‘abb’, (phrase and abbreviation) both of size m, output the list of words with the abbreviations replaced into their full English counterpart.</w:t>
+      </w:r>
+    </w:p>
+    <w:p>
+      <w:pPr>
+        <w:spacing w:line="240" w:lineRule="auto"/>
+        <w:ind w:left="720"/>
+        <w:rPr>
+          <w:rFonts w:ascii="Times New Roman" w:eastAsia="Times New Roman" w:hAnsi="Times New Roman" w:cs="Times New Roman"/>
+          <w:sz w:val="24"/>
+          <w:szCs w:val="24"/>
+          <w:lang w:val="en-CA"/>
+        </w:rPr>
+      </w:pPr>
+    </w:p>
+    <w:p>
+      <w:pPr>
+        <w:spacing w:line="240" w:lineRule="auto"/>
+        <w:rPr>
+          <w:rFonts w:ascii="Times New Roman" w:eastAsia="Times New Roman" w:hAnsi="Times New Roman" w:cs="Times New Roman"/>
+          <w:sz w:val="24"/>
+          <w:szCs w:val="24"/>
+          <w:lang w:val="en-CA"/>
+        </w:rPr>
+      </w:pPr>
+    </w:p>
+    <w:p>
+      <w:pPr>
+        <w:spacing w:line="240" w:lineRule="auto"/>
+        <w:rPr>
+          <w:rFonts w:ascii="Times New Roman" w:eastAsia="Times New Roman" w:hAnsi="Times New Roman" w:cs="Times New Roman"/>
+          <w:sz w:val="24"/>
+          <w:szCs w:val="24"/>
+          <w:lang w:val="en-CA"/>
+        </w:rPr>
+      </w:pPr>
+      <w:r>
+        <w:rPr>
+          <w:rFonts w:eastAsia="Times New Roman"/>
+          <w:b/>
+          <w:bCs/>
+          <w:color w:val="000000"/>
+          <w:sz w:val="28"/>
+          <w:szCs w:val="28"/>
+          <w:lang w:val="en-CA"/>
+        </w:rPr>
+        <w:tab/>
+        <w:t>Pseudo Code:</w:t>
+      </w:r>
+    </w:p>
+    <w:p>
+      <w:pPr>
+        <w:spacing w:line="240" w:lineRule="auto"/>
+        <w:rPr>
+          <w:rFonts w:ascii="Times New Roman" w:eastAsia="Times New Roman" w:hAnsi="Times New Roman" w:cs="Times New Roman"/>
+          <w:sz w:val="24"/>
+          <w:szCs w:val="24"/>
+          <w:lang w:val="en-CA"/>
+        </w:rPr>
+      </w:pPr>
+    </w:p>
+    <w:p>
+      <w:pPr>
+        <w:numPr>
+          <w:ilvl w:val="0"/>
+          <w:numId w:val="17"/>
+        </w:numPr>
+        <w:spacing w:before="240" w:line="240" w:lineRule="auto"/>
+        <w:ind w:left="1440"/>
+        <w:textAlignment w:val="baseline"/>
+        <w:rPr>
+          <w:rFonts w:eastAsia="Times New Roman"/>
+          <w:color w:val="000000"/>
+          <w:sz w:val="28"/>
+          <w:szCs w:val="28"/>
+          <w:lang w:val="en-CA"/>
+        </w:rPr>
+      </w:pPr>
+      <w:r>
+        <w:rPr>
+          <w:rFonts w:eastAsia="Times New Roman"/>
+          <w:color w:val="000000"/>
+          <w:sz w:val="28"/>
+          <w:szCs w:val="28"/>
+          <w:lang w:val="en-CA"/>
+        </w:rPr>
+        <w:t>Read tweet data into an array of strings for each word: “words”</w:t>
+      </w:r>
+    </w:p>
+    <w:p>
+      <w:pPr>
+        <w:numPr>
+          <w:ilvl w:val="0"/>
+          <w:numId w:val="17"/>
+        </w:numPr>
+        <w:spacing w:line="240" w:lineRule="auto"/>
+        <w:ind w:left="1440"/>
+        <w:textAlignment w:val="baseline"/>
+        <w:rPr>
+          <w:rFonts w:eastAsia="Times New Roman"/>
+          <w:color w:val="000000"/>
+          <w:sz w:val="28"/>
+          <w:szCs w:val="28"/>
+          <w:lang w:val="en-CA"/>
+        </w:rPr>
+      </w:pPr>
+      <w:r>
+        <w:rPr>
+          <w:rFonts w:eastAsia="Times New Roman"/>
+          <w:color w:val="000000"/>
+          <w:sz w:val="28"/>
+          <w:szCs w:val="28"/>
+          <w:lang w:val="en-CA"/>
+        </w:rPr>
+        <w:t>Read the abbreviations column of data into a list ‘abb’</w:t>
+      </w:r>
+    </w:p>
+    <w:p>
+      <w:pPr>
+        <w:numPr>
+          <w:ilvl w:val="0"/>
+          <w:numId w:val="17"/>
+        </w:numPr>
+        <w:spacing w:line="240" w:lineRule="auto"/>
+        <w:ind w:left="1440"/>
+        <w:textAlignment w:val="baseline"/>
+        <w:rPr>
+          <w:rFonts w:eastAsia="Times New Roman"/>
+          <w:color w:val="000000"/>
+          <w:sz w:val="28"/>
+          <w:szCs w:val="28"/>
+          <w:lang w:val="en-CA"/>
+        </w:rPr>
+      </w:pPr>
+      <w:r>
+        <w:rPr>
+          <w:rFonts w:eastAsia="Times New Roman"/>
+          <w:color w:val="000000"/>
+          <w:sz w:val="28"/>
+          <w:szCs w:val="28"/>
+          <w:lang w:val="en-CA"/>
+        </w:rPr>
+        <w:t>Read the phrases associated with abbreviations into a list phr.    (phr and abb will have the same size and matching indexes)</w:t>
+      </w:r>
+    </w:p>
+    <w:p>
+      <w:pPr>
+        <w:numPr>
+          <w:ilvl w:val="0"/>
+          <w:numId w:val="17"/>
+        </w:numPr>
+        <w:spacing w:line="240" w:lineRule="auto"/>
+        <w:ind w:left="1440"/>
+        <w:textAlignment w:val="baseline"/>
+        <w:rPr>
+          <w:rFonts w:eastAsia="Times New Roman"/>
+          <w:color w:val="000000"/>
+          <w:sz w:val="28"/>
+          <w:szCs w:val="28"/>
+          <w:lang w:val="en-CA"/>
+        </w:rPr>
+      </w:pPr>
+      <w:r>
+        <w:rPr>
+          <w:rFonts w:eastAsia="Times New Roman"/>
+          <w:color w:val="000000"/>
+          <w:sz w:val="28"/>
+          <w:szCs w:val="28"/>
+          <w:lang w:val="en-CA"/>
+        </w:rPr>
+        <w:t>Create new array ‘output’</w:t>
+      </w:r>
+    </w:p>
+    <w:p>
+      <w:pPr>
+        <w:numPr>
+          <w:ilvl w:val="0"/>
+          <w:numId w:val="17"/>
+        </w:numPr>
+        <w:spacing w:after="240" w:line="240" w:lineRule="auto"/>
+        <w:ind w:left="1440"/>
+        <w:textAlignment w:val="baseline"/>
+        <w:rPr>
+          <w:rFonts w:eastAsia="Times New Roman"/>
+          <w:color w:val="000000"/>
+          <w:sz w:val="28"/>
+          <w:szCs w:val="28"/>
+          <w:lang w:val="en-CA"/>
+        </w:rPr>
+      </w:pPr>
+      <w:r>
+        <w:rPr>
+          <w:rFonts w:eastAsia="Times New Roman"/>
+          <w:color w:val="000000"/>
+          <w:sz w:val="28"/>
+          <w:szCs w:val="28"/>
+          <w:lang w:val="en-CA"/>
+        </w:rPr>
+        <w:t>for w in words:</w:t>
+      </w:r>
+    </w:p>
+    <w:p>
+      <w:pPr>
+        <w:spacing w:before="240" w:after="240" w:line="240" w:lineRule="auto"/>
+        <w:ind w:left="1440"/>
+        <w:rPr>
+          <w:rFonts w:ascii="Times New Roman" w:eastAsia="Times New Roman" w:hAnsi="Times New Roman" w:cs="Times New Roman"/>
+          <w:sz w:val="24"/>
+          <w:szCs w:val="24"/>
+          <w:lang w:val="en-CA"/>
+        </w:rPr>
+      </w:pPr>
+      <w:r>
+        <w:rPr>
+          <w:rFonts w:eastAsia="Times New Roman"/>
+          <w:color w:val="000000"/>
+          <w:sz w:val="28"/>
+          <w:szCs w:val="28"/>
+          <w:lang w:val="en-CA"/>
+        </w:rPr>
+        <w:tab/>
+        <w:t>for i in range(0, len(abb) - 1):</w:t>
+      </w:r>
+    </w:p>
+    <w:p>
+      <w:pPr>
+        <w:spacing w:before="240" w:after="240" w:line="240" w:lineRule="auto"/>
+        <w:ind w:left="1440"/>
+        <w:rPr>
+          <w:rFonts w:ascii="Times New Roman" w:eastAsia="Times New Roman" w:hAnsi="Times New Roman" w:cs="Times New Roman"/>
+          <w:sz w:val="24"/>
+          <w:szCs w:val="24"/>
+          <w:lang w:val="en-CA"/>
+        </w:rPr>
+      </w:pPr>
+      <w:r>
+        <w:rPr>
+          <w:rFonts w:eastAsia="Times New Roman"/>
+          <w:color w:val="000000"/>
+          <w:sz w:val="28"/>
+          <w:szCs w:val="28"/>
+          <w:lang w:val="en-CA"/>
+        </w:rPr>
+        <w:tab/>
+      </w:r>
+      <w:r>
+        <w:rPr>
+          <w:rFonts w:eastAsia="Times New Roman"/>
+          <w:color w:val="000000"/>
+          <w:sz w:val="28"/>
+          <w:szCs w:val="28"/>
+          <w:lang w:val="en-CA"/>
+        </w:rPr>
+        <w:tab/>
+        <w:t>if (abb[i] == w):</w:t>
+      </w:r>
+    </w:p>
+    <w:p>
+      <w:pPr>
+        <w:spacing w:before="240" w:after="240" w:line="240" w:lineRule="auto"/>
+        <w:ind w:left="1440"/>
+        <w:rPr>
+          <w:rFonts w:ascii="Times New Roman" w:eastAsia="Times New Roman" w:hAnsi="Times New Roman" w:cs="Times New Roman"/>
+          <w:sz w:val="24"/>
+          <w:szCs w:val="24"/>
+          <w:lang w:val="en-CA"/>
+        </w:rPr>
+      </w:pPr>
+      <w:r>
+        <w:rPr>
+          <w:rFonts w:eastAsia="Times New Roman"/>
+          <w:color w:val="000000"/>
+          <w:sz w:val="28"/>
+          <w:szCs w:val="28"/>
+          <w:lang w:val="en-CA"/>
+        </w:rPr>
+        <w:tab/>
+      </w:r>
+      <w:r>
+        <w:rPr>
+          <w:rFonts w:eastAsia="Times New Roman"/>
+          <w:color w:val="000000"/>
+          <w:sz w:val="28"/>
+          <w:szCs w:val="28"/>
+          <w:lang w:val="en-CA"/>
+        </w:rPr>
+        <w:tab/>
+      </w:r>
+      <w:r>
+        <w:rPr>
+          <w:rFonts w:eastAsia="Times New Roman"/>
+          <w:color w:val="000000"/>
+          <w:sz w:val="28"/>
+          <w:szCs w:val="28"/>
+          <w:lang w:val="en-CA"/>
+        </w:rPr>
+        <w:tab/>
+        <w:t>add phr[i] to output</w:t>
+      </w:r>
+    </w:p>
+    <w:p>
+      <w:pPr>
+        <w:spacing w:before="240" w:after="240" w:line="240" w:lineRule="auto"/>
+        <w:ind w:left="2160" w:firstLine="720"/>
+        <w:rPr>
+          <w:rFonts w:ascii="Times New Roman" w:eastAsia="Times New Roman" w:hAnsi="Times New Roman" w:cs="Times New Roman"/>
+          <w:sz w:val="24"/>
+          <w:szCs w:val="24"/>
+          <w:lang w:val="en-CA"/>
+        </w:rPr>
+      </w:pPr>
+      <w:r>
+        <w:rPr>
+          <w:rFonts w:eastAsia="Times New Roman"/>
+          <w:color w:val="000000"/>
+          <w:sz w:val="28"/>
+          <w:szCs w:val="28"/>
+          <w:lang w:val="en-CA"/>
+        </w:rPr>
+        <w:t>else: add w to output</w:t>
+      </w:r>
+    </w:p>
+    <w:p>
+      <w:pPr>
+        <w:spacing w:before="240" w:after="240" w:line="240" w:lineRule="auto"/>
+        <w:rPr>
+          <w:rFonts w:ascii="Times New Roman" w:eastAsia="Times New Roman" w:hAnsi="Times New Roman" w:cs="Times New Roman"/>
+          <w:sz w:val="24"/>
+          <w:szCs w:val="24"/>
+          <w:lang w:val="en-CA"/>
+        </w:rPr>
+      </w:pPr>
+      <w:r>
+        <w:rPr>
+          <w:rFonts w:eastAsia="Times New Roman"/>
+          <w:color w:val="000000"/>
+          <w:sz w:val="28"/>
+          <w:szCs w:val="28"/>
+          <w:lang w:val="en-CA"/>
+        </w:rPr>
+        <w:tab/>
+        <w:t xml:space="preserve">     -  return output</w:t>
+      </w:r>
+    </w:p>
+    <w:p>
+      <w:pPr>
+        <w:spacing w:line="240" w:lineRule="auto"/>
+        <w:rPr>
+          <w:rFonts w:eastAsia="Times New Roman"/>
+          <w:b/>
+          <w:bCs/>
+          <w:color w:val="000000"/>
+          <w:sz w:val="28"/>
+          <w:szCs w:val="28"/>
+          <w:lang w:val="en-CA"/>
+        </w:rPr>
+      </w:pPr>
+      <w:r>
+        <w:rPr>
+          <w:rFonts w:eastAsia="Times New Roman"/>
+          <w:b/>
+          <w:bCs/>
+          <w:color w:val="000000"/>
+          <w:sz w:val="28"/>
+          <w:szCs w:val="28"/>
+          <w:lang w:val="en-CA"/>
+        </w:rPr>
+        <w:tab/>
+      </w:r>
+    </w:p>
+    <w:p>
+      <w:pPr>
+        <w:spacing w:line="240" w:lineRule="auto"/>
+        <w:rPr>
+          <w:rFonts w:eastAsia="Times New Roman"/>
+          <w:b/>
+          <w:bCs/>
+          <w:color w:val="000000"/>
+          <w:sz w:val="28"/>
+          <w:szCs w:val="28"/>
+          <w:lang w:val="en-CA"/>
+        </w:rPr>
+      </w:pPr>
+    </w:p>
+    <w:p>
+      <w:pPr>
+        <w:spacing w:line="240" w:lineRule="auto"/>
+        <w:rPr>
+          <w:rFonts w:eastAsia="Times New Roman"/>
+          <w:b/>
+          <w:bCs/>
+          <w:color w:val="000000"/>
+          <w:sz w:val="28"/>
+          <w:szCs w:val="28"/>
+          <w:lang w:val="en-CA"/>
+        </w:rPr>
+      </w:pPr>
+    </w:p>
+    <w:p>
+      <w:pPr>
+        <w:spacing w:line="240" w:lineRule="auto"/>
+        <w:ind w:firstLine="720"/>
+        <w:rPr>
+          <w:rFonts w:eastAsia="Times New Roman"/>
+          <w:b/>
+          <w:bCs/>
+          <w:color w:val="000000"/>
+          <w:sz w:val="28"/>
+          <w:szCs w:val="28"/>
+          <w:lang w:val="en-CA"/>
+        </w:rPr>
+      </w:pPr>
+    </w:p>
+    <w:p>
+      <w:pPr>
+        <w:spacing w:line="240" w:lineRule="auto"/>
+        <w:ind w:firstLine="720"/>
+        <w:rPr>
+          <w:rFonts w:ascii="Times New Roman" w:eastAsia="Times New Roman" w:hAnsi="Times New Roman" w:cs="Times New Roman"/>
+          <w:sz w:val="24"/>
+          <w:szCs w:val="24"/>
+          <w:lang w:val="en-CA"/>
+        </w:rPr>
+      </w:pPr>
+      <w:r>
+        <w:rPr>
+          <w:rFonts w:eastAsia="Times New Roman"/>
+          <w:b/>
+          <w:bCs/>
+          <w:color w:val="000000"/>
+          <w:sz w:val="28"/>
+          <w:szCs w:val="28"/>
+          <w:lang w:val="en-CA"/>
+        </w:rPr>
+        <w:t>Algorithm Analysis &amp; Time Complexity:</w:t>
+      </w:r>
+    </w:p>
+    <w:p>
+      <w:pPr>
+        <w:spacing w:line="240" w:lineRule="auto"/>
+        <w:rPr>
+          <w:rFonts w:ascii="Times New Roman" w:eastAsia="Times New Roman" w:hAnsi="Times New Roman" w:cs="Times New Roman"/>
+          <w:sz w:val="24"/>
+          <w:szCs w:val="24"/>
+          <w:lang w:val="en-CA"/>
+        </w:rPr>
+      </w:pPr>
+      <w:r>
+        <w:rPr>
+          <w:rFonts w:ascii="Times New Roman" w:eastAsia="Times New Roman" w:hAnsi="Times New Roman" w:cs="Times New Roman"/>
+          <w:sz w:val="24"/>
+          <w:szCs w:val="24"/>
+          <w:lang w:val="en-CA"/>
+        </w:rPr>
+        <w:br/>
+      </w:r>
+    </w:p>
+    <w:p>
+      <w:pPr>
+        <w:numPr>
+          <w:ilvl w:val="0"/>
+          <w:numId w:val="18"/>
+        </w:numPr>
+        <w:spacing w:line="240" w:lineRule="auto"/>
+        <w:ind w:left="1440"/>
+        <w:textAlignment w:val="baseline"/>
+        <w:rPr>
+          <w:rFonts w:eastAsia="Times New Roman"/>
+          <w:color w:val="000000"/>
+          <w:sz w:val="28"/>
+          <w:szCs w:val="28"/>
+          <w:lang w:val="en-CA"/>
+        </w:rPr>
+      </w:pPr>
+      <w:r>
+        <w:rPr>
+          <w:rFonts w:eastAsia="Times New Roman"/>
+          <w:color w:val="000000"/>
+          <w:sz w:val="28"/>
+          <w:szCs w:val="28"/>
+          <w:lang w:val="en-CA"/>
+        </w:rPr>
+        <w:t>‘phr’ and ‘abb’ lists are of size n (‘phr’ and ‘abb’ lists will be created before runtime).</w:t>
+      </w:r>
+    </w:p>
+    <w:p>
+      <w:pPr>
+        <w:spacing w:line="240" w:lineRule="auto"/>
+        <w:rPr>
+          <w:rFonts w:ascii="Times New Roman" w:eastAsia="Times New Roman" w:hAnsi="Times New Roman" w:cs="Times New Roman"/>
+          <w:sz w:val="24"/>
+          <w:szCs w:val="24"/>
+          <w:lang w:val="en-CA"/>
+        </w:rPr>
+      </w:pPr>
+      <w:r>
+        <w:rPr>
+          <w:rFonts w:eastAsia="Times New Roman"/>
+          <w:b/>
+          <w:bCs/>
+          <w:color w:val="000000"/>
+          <w:sz w:val="28"/>
+          <w:szCs w:val="28"/>
+          <w:lang w:val="en-CA"/>
+        </w:rPr>
+        <w:tab/>
+      </w:r>
+    </w:p>
+    <w:p>
+      <w:pPr>
+        <w:numPr>
+          <w:ilvl w:val="0"/>
+          <w:numId w:val="19"/>
+        </w:numPr>
+        <w:spacing w:line="240" w:lineRule="auto"/>
+        <w:ind w:left="1440"/>
+        <w:textAlignment w:val="baseline"/>
+        <w:rPr>
+          <w:rFonts w:eastAsia="Times New Roman"/>
+          <w:color w:val="000000"/>
+          <w:sz w:val="28"/>
+          <w:szCs w:val="28"/>
+          <w:lang w:val="en-CA"/>
+        </w:rPr>
+      </w:pPr>
+      <w:r>
+        <w:rPr>
+          <w:rFonts w:eastAsia="Times New Roman"/>
+          <w:color w:val="000000"/>
+          <w:sz w:val="28"/>
+          <w:szCs w:val="28"/>
+          <w:lang w:val="en-CA"/>
+        </w:rPr>
+        <w:t>List time complexities:</w:t>
+      </w:r>
+    </w:p>
+    <w:p>
+      <w:pPr>
+        <w:numPr>
+          <w:ilvl w:val="1"/>
+          <w:numId w:val="20"/>
+        </w:numPr>
+        <w:spacing w:line="240" w:lineRule="auto"/>
+        <w:ind w:left="2160"/>
+        <w:textAlignment w:val="baseline"/>
+        <w:rPr>
+          <w:rFonts w:eastAsia="Times New Roman"/>
+          <w:color w:val="000000"/>
+          <w:sz w:val="28"/>
+          <w:szCs w:val="28"/>
+          <w:lang w:val="en-CA"/>
+        </w:rPr>
+      </w:pPr>
+      <w:r>
+        <w:rPr>
+          <w:rFonts w:eastAsia="Times New Roman"/>
+          <w:color w:val="000000"/>
+          <w:sz w:val="28"/>
+          <w:szCs w:val="28"/>
+          <w:lang w:val="en-CA"/>
+        </w:rPr>
+        <w:t>Append: O(1)</w:t>
+      </w:r>
+    </w:p>
+    <w:p>
+      <w:pPr>
+        <w:numPr>
+          <w:ilvl w:val="1"/>
+          <w:numId w:val="21"/>
+        </w:numPr>
+        <w:spacing w:line="240" w:lineRule="auto"/>
+        <w:ind w:left="2160"/>
+        <w:textAlignment w:val="baseline"/>
+        <w:rPr>
+          <w:rFonts w:eastAsia="Times New Roman"/>
+          <w:color w:val="000000"/>
+          <w:sz w:val="28"/>
+          <w:szCs w:val="28"/>
+          <w:lang w:val="en-CA"/>
+        </w:rPr>
+      </w:pPr>
+      <w:r>
+        <w:rPr>
+          <w:rFonts w:eastAsia="Times New Roman"/>
+          <w:color w:val="000000"/>
+          <w:sz w:val="28"/>
+          <w:szCs w:val="28"/>
+          <w:lang w:val="en-CA"/>
+        </w:rPr>
+        <w:t>Get Item: O(1)</w:t>
+      </w:r>
+    </w:p>
+    <w:p>
+      <w:pPr>
+        <w:numPr>
+          <w:ilvl w:val="1"/>
+          <w:numId w:val="22"/>
+        </w:numPr>
+        <w:spacing w:line="240" w:lineRule="auto"/>
+        <w:ind w:left="2160"/>
+        <w:textAlignment w:val="baseline"/>
+        <w:rPr>
+          <w:rFonts w:eastAsia="Times New Roman"/>
+          <w:color w:val="000000"/>
+          <w:sz w:val="28"/>
+          <w:szCs w:val="28"/>
+          <w:lang w:val="en-CA"/>
+        </w:rPr>
+      </w:pPr>
+      <w:r>
+        <w:rPr>
+          <w:rFonts w:eastAsia="Times New Roman"/>
+          <w:color w:val="000000"/>
+          <w:sz w:val="28"/>
+          <w:szCs w:val="28"/>
+          <w:lang w:val="en-CA"/>
+        </w:rPr>
+        <w:t>Iterate: O(n)</w:t>
+      </w:r>
+    </w:p>
+    <w:p>
+      <w:pPr>
+        <w:numPr>
+          <w:ilvl w:val="1"/>
+          <w:numId w:val="23"/>
+        </w:numPr>
+        <w:spacing w:line="240" w:lineRule="auto"/>
+        <w:ind w:left="2160"/>
+        <w:textAlignment w:val="baseline"/>
+        <w:rPr>
+          <w:rFonts w:eastAsia="Times New Roman"/>
+          <w:color w:val="000000"/>
+          <w:sz w:val="28"/>
+          <w:szCs w:val="28"/>
+          <w:lang w:val="en-CA"/>
+        </w:rPr>
+      </w:pPr>
+      <w:r>
+        <w:rPr>
+          <w:rFonts w:eastAsia="Times New Roman"/>
+          <w:color w:val="000000"/>
+          <w:sz w:val="28"/>
+          <w:szCs w:val="28"/>
+          <w:lang w:val="en-CA"/>
+        </w:rPr>
+        <w:t>Get index: O(n)</w:t>
+      </w:r>
+    </w:p>
+    <w:p>
+      <w:pPr>
+        <w:spacing w:line="240" w:lineRule="auto"/>
+        <w:rPr>
+          <w:rFonts w:ascii="Times New Roman" w:eastAsia="Times New Roman" w:hAnsi="Times New Roman" w:cs="Times New Roman"/>
+          <w:sz w:val="24"/>
+          <w:szCs w:val="24"/>
+          <w:lang w:val="en-CA"/>
+        </w:rPr>
+      </w:pPr>
+      <w:r>
+        <w:rPr>
+          <w:rFonts w:ascii="Times New Roman" w:eastAsia="Times New Roman" w:hAnsi="Times New Roman" w:cs="Times New Roman"/>
+          <w:sz w:val="24"/>
+          <w:szCs w:val="24"/>
+          <w:lang w:val="en-CA"/>
+        </w:rPr>
+        <w:br/>
+      </w:r>
+    </w:p>
+    <w:p>
+      <w:pPr>
+        <w:numPr>
+          <w:ilvl w:val="0"/>
+          <w:numId w:val="24"/>
+        </w:numPr>
+        <w:spacing w:line="240" w:lineRule="auto"/>
+        <w:ind w:left="1440"/>
+        <w:textAlignment w:val="baseline"/>
+        <w:rPr>
+          <w:rFonts w:eastAsia="Times New Roman"/>
+          <w:color w:val="000000"/>
+          <w:sz w:val="28"/>
+          <w:szCs w:val="28"/>
+          <w:lang w:val="en-CA"/>
+        </w:rPr>
+      </w:pPr>
+      <w:r>
+        <w:rPr>
+          <w:rFonts w:eastAsia="Times New Roman"/>
+          <w:color w:val="000000"/>
+          <w:sz w:val="28"/>
+          <w:szCs w:val="28"/>
+          <w:lang w:val="en-CA"/>
+        </w:rPr>
+        <w:t>Overall, the time complexity would be O(nm) where n accounts for the phrases and abbreviation lists and m accounts for the total words translated.</w:t>
+      </w:r>
+    </w:p>
+    <w:p>
+      <w:pPr>
+        <w:spacing w:line="240" w:lineRule="auto"/>
+        <w:ind w:left="1440"/>
+        <w:textAlignment w:val="baseline"/>
+        <w:rPr>
+          <w:rFonts w:eastAsia="Times New Roman"/>
+          <w:color w:val="000000"/>
+          <w:sz w:val="28"/>
+          <w:szCs w:val="28"/>
+          <w:lang w:val="en-CA"/>
+        </w:rPr>
+      </w:pPr>
+    </w:p>
+    <w:p>
+      <w:pPr>
+        <w:spacing w:line="240" w:lineRule="auto"/>
+        <w:rPr>
+          <w:rFonts w:ascii="Times New Roman" w:eastAsia="Times New Roman" w:hAnsi="Times New Roman" w:cs="Times New Roman"/>
+          <w:sz w:val="24"/>
+          <w:szCs w:val="24"/>
+          <w:lang w:val="en-CA"/>
+        </w:rPr>
+      </w:pPr>
+    </w:p>
+    <w:p>
+      <w:pPr>
+        <w:spacing w:line="240" w:lineRule="auto"/>
+        <w:rPr>
+          <w:rFonts w:ascii="Times New Roman" w:eastAsia="Times New Roman" w:hAnsi="Times New Roman" w:cs="Times New Roman"/>
+          <w:sz w:val="24"/>
+          <w:szCs w:val="24"/>
+          <w:lang w:val="en-CA"/>
+        </w:rPr>
+      </w:pPr>
+      <w:r>
+        <w:rPr>
+          <w:rFonts w:eastAsia="Times New Roman"/>
+          <w:b/>
+          <w:bCs/>
+          <w:color w:val="000000"/>
+          <w:sz w:val="28"/>
+          <w:szCs w:val="28"/>
+          <w:lang w:val="en-CA"/>
+        </w:rPr>
+        <w:tab/>
+        <w:t>Proof of Correctness:</w:t>
+      </w:r>
+    </w:p>
+    <w:p>
+      <w:pPr>
+        <w:spacing w:before="240" w:after="240" w:line="240" w:lineRule="auto"/>
+        <w:ind w:left="1440" w:hanging="360"/>
+        <w:rPr>
+          <w:rFonts w:ascii="Times New Roman" w:eastAsia="Times New Roman" w:hAnsi="Times New Roman" w:cs="Times New Roman"/>
+          <w:sz w:val="24"/>
+          <w:szCs w:val="24"/>
+          <w:lang w:val="en-CA"/>
+        </w:rPr>
+      </w:pPr>
+      <w:r>
+        <w:rPr>
+          <w:rFonts w:eastAsia="Times New Roman"/>
+          <w:b/>
+          <w:bCs/>
+          <w:color w:val="000000"/>
+          <w:sz w:val="28"/>
+          <w:szCs w:val="28"/>
+          <w:lang w:val="en-CA"/>
+        </w:rPr>
+        <w:t>-</w:t>
+      </w:r>
+      <w:r>
+        <w:rPr>
+          <w:rFonts w:eastAsia="Times New Roman"/>
+          <w:b/>
+          <w:bCs/>
+          <w:color w:val="000000"/>
+          <w:sz w:val="14"/>
+          <w:szCs w:val="14"/>
+          <w:lang w:val="en-CA"/>
+        </w:rPr>
+        <w:t xml:space="preserve">    </w:t>
+      </w:r>
+      <w:r>
+        <w:rPr>
+          <w:rFonts w:eastAsia="Times New Roman"/>
+          <w:color w:val="000000"/>
+          <w:sz w:val="14"/>
+          <w:szCs w:val="14"/>
+          <w:lang w:val="en-CA"/>
+        </w:rPr>
+        <w:t>    </w:t>
+      </w:r>
+      <w:r>
+        <w:rPr>
+          <w:rFonts w:eastAsia="Times New Roman"/>
+          <w:color w:val="000000"/>
+          <w:sz w:val="28"/>
+          <w:szCs w:val="28"/>
+          <w:lang w:val="en-CA"/>
+        </w:rPr>
+        <w:t>Loop Invariant: The size of the output array is always going to be equal to the iteration of the outside loop ‘j’. (the loop that increments through the words array)</w:t>
+      </w:r>
+    </w:p>
+    <w:p>
+      <w:pPr>
+        <w:spacing w:before="240" w:after="240" w:line="240" w:lineRule="auto"/>
+        <w:ind w:left="1440" w:hanging="360"/>
+        <w:rPr>
+          <w:rFonts w:ascii="Times New Roman" w:eastAsia="Times New Roman" w:hAnsi="Times New Roman" w:cs="Times New Roman"/>
+          <w:sz w:val="24"/>
+          <w:szCs w:val="24"/>
+          <w:lang w:val="en-CA"/>
+        </w:rPr>
+      </w:pPr>
+      <w:r>
+        <w:rPr>
+          <w:rFonts w:eastAsia="Times New Roman"/>
+          <w:color w:val="000000"/>
+          <w:sz w:val="28"/>
+          <w:szCs w:val="28"/>
+          <w:lang w:val="en-CA"/>
+        </w:rPr>
+        <w:t>-</w:t>
+      </w:r>
+      <w:r>
+        <w:rPr>
+          <w:rFonts w:eastAsia="Times New Roman"/>
+          <w:color w:val="000000"/>
+          <w:sz w:val="14"/>
+          <w:szCs w:val="14"/>
+          <w:lang w:val="en-CA"/>
+        </w:rPr>
+        <w:t xml:space="preserve">        </w:t>
+      </w:r>
+      <w:r>
+        <w:rPr>
+          <w:rFonts w:eastAsia="Times New Roman"/>
+          <w:color w:val="000000"/>
+          <w:sz w:val="28"/>
+          <w:szCs w:val="28"/>
+          <w:lang w:val="en-CA"/>
+        </w:rPr>
+        <w:t>Initialization: Before the first iteration, j = 0., and the size of the output array is 0, so the loop invariant holds.</w:t>
+      </w:r>
+    </w:p>
+    <w:p>
+      <w:pPr>
+        <w:spacing w:before="240" w:after="240" w:line="240" w:lineRule="auto"/>
+        <w:ind w:left="1440" w:hanging="360"/>
+        <w:rPr>
+          <w:rFonts w:ascii="Times New Roman" w:eastAsia="Times New Roman" w:hAnsi="Times New Roman" w:cs="Times New Roman"/>
+          <w:sz w:val="24"/>
+          <w:szCs w:val="24"/>
+          <w:lang w:val="en-CA"/>
+        </w:rPr>
+      </w:pPr>
+      <w:r>
+        <w:rPr>
+          <w:rFonts w:eastAsia="Times New Roman"/>
+          <w:color w:val="000000"/>
+          <w:sz w:val="28"/>
+          <w:szCs w:val="28"/>
+          <w:lang w:val="en-CA"/>
+        </w:rPr>
+        <w:t>-</w:t>
+      </w:r>
+      <w:r>
+        <w:rPr>
+          <w:rFonts w:eastAsia="Times New Roman"/>
+          <w:color w:val="000000"/>
+          <w:sz w:val="14"/>
+          <w:szCs w:val="14"/>
+          <w:lang w:val="en-CA"/>
+        </w:rPr>
+        <w:t xml:space="preserve">        </w:t>
+      </w:r>
+      <w:r>
+        <w:rPr>
+          <w:rFonts w:eastAsia="Times New Roman"/>
+          <w:color w:val="000000"/>
+          <w:sz w:val="28"/>
+          <w:szCs w:val="28"/>
+          <w:lang w:val="en-CA"/>
+        </w:rPr>
+        <w:t>Maintenance: For each iteration of the loop, the size of output will be incremented by 1, as it will have added either the replaced word, or the original word. Naturally, j is also incremented by 1 every loop so it can go to the next word, so the loop invariant holds.</w:t>
+      </w:r>
+    </w:p>
+    <w:p>
+      <w:pPr>
+        <w:spacing w:before="240" w:after="240" w:line="240" w:lineRule="auto"/>
+        <w:ind w:left="1440" w:hanging="360"/>
+        <w:rPr>
+          <w:rFonts w:ascii="Times New Roman" w:eastAsia="Times New Roman" w:hAnsi="Times New Roman" w:cs="Times New Roman"/>
+          <w:sz w:val="24"/>
+          <w:szCs w:val="24"/>
+          <w:lang w:val="en-CA"/>
+        </w:rPr>
+      </w:pPr>
+      <w:r>
+        <w:rPr>
+          <w:rFonts w:eastAsia="Times New Roman"/>
+          <w:color w:val="000000"/>
+          <w:sz w:val="28"/>
+          <w:szCs w:val="28"/>
+          <w:lang w:val="en-CA"/>
+        </w:rPr>
+        <w:t>-</w:t>
+      </w:r>
+      <w:r>
+        <w:rPr>
+          <w:rFonts w:eastAsia="Times New Roman"/>
+          <w:color w:val="000000"/>
+          <w:sz w:val="14"/>
+          <w:szCs w:val="14"/>
+          <w:lang w:val="en-CA"/>
+        </w:rPr>
+        <w:t xml:space="preserve">        </w:t>
+      </w:r>
+      <w:r>
+        <w:rPr>
+          <w:rFonts w:eastAsia="Times New Roman"/>
+          <w:color w:val="000000"/>
+          <w:sz w:val="28"/>
+          <w:szCs w:val="28"/>
+          <w:lang w:val="en-CA"/>
+        </w:rPr>
+        <w:t>Termination: Once the loop has ended, j = m, (m being the size of the ‘words’ array) and the output array will also be of size m, so the loop invariant holds.</w:t>
+      </w:r>
+    </w:p>
+    <w:p>
+      <w:pPr>
+        <w:spacing w:before="240" w:after="240" w:line="240" w:lineRule="auto"/>
+        <w:ind w:left="720"/>
+        <w:rPr>
+          <w:rFonts w:ascii="Times New Roman" w:eastAsia="Times New Roman" w:hAnsi="Times New Roman" w:cs="Times New Roman"/>
+          <w:sz w:val="24"/>
+          <w:szCs w:val="24"/>
+          <w:lang w:val="en-CA"/>
+        </w:rPr>
+      </w:pPr>
+      <w:r>
+        <w:rPr>
+          <w:rFonts w:eastAsia="Times New Roman"/>
+          <w:color w:val="000000"/>
+          <w:sz w:val="28"/>
+          <w:szCs w:val="28"/>
+          <w:lang w:val="en-CA"/>
+        </w:rPr>
+        <w:t>The loop invariant holds for each phase of the algorithm, so this proves that the algorithm is correct.</w:t>
+      </w:r>
+    </w:p>
+    <w:p>
+      <w:pPr>
+        <w:spacing w:before="240" w:after="240" w:line="240" w:lineRule="auto"/>
+        <w:ind w:firstLine="720"/>
+        <w:rPr>
+          <w:rFonts w:ascii="Times New Roman" w:eastAsia="Times New Roman" w:hAnsi="Times New Roman" w:cs="Times New Roman"/>
+          <w:sz w:val="24"/>
+          <w:szCs w:val="24"/>
+          <w:lang w:val="en-CA"/>
+        </w:rPr>
+      </w:pPr>
+      <w:r>
+        <w:rPr>
+          <w:rFonts w:eastAsia="Times New Roman"/>
+          <w:b/>
+          <w:bCs/>
+          <w:color w:val="000000"/>
+          <w:sz w:val="28"/>
+          <w:szCs w:val="28"/>
+          <w:lang w:val="en-CA"/>
+        </w:rPr>
+        <w:lastRenderedPageBreak/>
+        <w:t>Unexpected Cases/Difficulties:</w:t>
+      </w:r>
+    </w:p>
+    <w:p>
+      <w:pPr>
+        <w:numPr>
+          <w:ilvl w:val="0"/>
+          <w:numId w:val="25"/>
+        </w:numPr>
+        <w:spacing w:before="240" w:line="240" w:lineRule="auto"/>
+        <w:ind w:left="1440"/>
+        <w:textAlignment w:val="baseline"/>
+        <w:rPr>
+          <w:rFonts w:eastAsia="Times New Roman"/>
+          <w:color w:val="000000"/>
+          <w:sz w:val="28"/>
+          <w:szCs w:val="28"/>
+          <w:lang w:val="en-CA"/>
+        </w:rPr>
+      </w:pPr>
+      <w:r>
+        <w:rPr>
+          <w:rFonts w:eastAsia="Times New Roman"/>
+          <w:color w:val="000000"/>
+          <w:sz w:val="14"/>
+          <w:szCs w:val="14"/>
+          <w:lang w:val="en-CA"/>
+        </w:rPr>
+        <w:t> </w:t>
+      </w:r>
+      <w:r>
+        <w:rPr>
+          <w:rFonts w:eastAsia="Times New Roman"/>
+          <w:color w:val="000000"/>
+          <w:sz w:val="28"/>
+          <w:szCs w:val="28"/>
+          <w:lang w:val="en-CA"/>
+        </w:rPr>
+        <w:t>Cases of two abbreviations having different words/meanings could confuse the algorithm. Solving it would require the context around the abbreviation.</w:t>
+      </w:r>
+    </w:p>
+    <w:p>
+      <w:pPr>
+        <w:numPr>
+          <w:ilvl w:val="0"/>
+          <w:numId w:val="25"/>
+        </w:numPr>
+        <w:spacing w:line="240" w:lineRule="auto"/>
+        <w:ind w:left="1440"/>
+        <w:textAlignment w:val="baseline"/>
+        <w:rPr>
+          <w:rFonts w:eastAsia="Times New Roman"/>
+          <w:color w:val="000000"/>
+          <w:sz w:val="28"/>
+          <w:szCs w:val="28"/>
+          <w:lang w:val="en-CA"/>
+        </w:rPr>
+      </w:pPr>
+      <w:r>
+        <w:rPr>
+          <w:rFonts w:eastAsia="Times New Roman"/>
+          <w:color w:val="000000"/>
+          <w:sz w:val="28"/>
+          <w:szCs w:val="28"/>
+          <w:lang w:val="en-CA"/>
+        </w:rPr>
+        <w:t>Abbreviations that do not have a direct translation could be misleading, but since our abbreviation dataset only contains ones with an English translation, then they will just be ignored.</w:t>
+      </w:r>
+    </w:p>
+    <w:p>
+      <w:pPr>
+        <w:numPr>
+          <w:ilvl w:val="0"/>
+          <w:numId w:val="25"/>
+        </w:numPr>
+        <w:spacing w:after="240" w:line="240" w:lineRule="auto"/>
+        <w:ind w:left="1440"/>
+        <w:textAlignment w:val="baseline"/>
+        <w:rPr>
+          <w:rFonts w:eastAsia="Times New Roman"/>
+          <w:color w:val="000000"/>
+          <w:sz w:val="28"/>
+          <w:szCs w:val="28"/>
+          <w:lang w:val="en-CA"/>
+        </w:rPr>
+      </w:pPr>
+      <w:r>
+        <w:rPr>
+          <w:rFonts w:eastAsia="Times New Roman"/>
+          <w:color w:val="000000"/>
+          <w:sz w:val="14"/>
+          <w:szCs w:val="14"/>
+          <w:lang w:val="en-CA"/>
+        </w:rPr>
+        <w:t> </w:t>
+      </w:r>
+      <w:r>
+        <w:rPr>
+          <w:rFonts w:eastAsia="Times New Roman"/>
+          <w:color w:val="000000"/>
+          <w:sz w:val="28"/>
+          <w:szCs w:val="28"/>
+          <w:lang w:val="en-CA"/>
+        </w:rPr>
+        <w:t>Depending on the placement of certain phrases/abbreviations, iterating and getting indexes will result in long running times.</w:t>
       </w:r>
     </w:p>
     <w:p/>
@@ -2447,6 +3438,155 @@
     </w:lvl>
   </w:abstractNum>
   <w:abstractNum w:abstractNumId="1" w15:restartNumberingAfterBreak="0">
+    <w:nsid w:val="124D3A7F"/>
+    <w:multiLevelType w:val="multilevel"/>
+    <w:tmpl w:val="B4C6B492"/>
+    <w:lvl w:ilvl="0">
+      <w:start w:val="1"/>
+      <w:numFmt w:val="bullet"/>
+      <w:lvlText w:val=""/>
+      <w:lvlJc w:val="left"/>
+      <w:pPr>
+        <w:tabs>
+          <w:tab w:val="num" w:pos="720"/>
+        </w:tabs>
+        <w:ind w:left="720" w:hanging="360"/>
+      </w:pPr>
+      <w:rPr>
+        <w:rFonts w:ascii="Symbol" w:hAnsi="Symbol" w:hint="default"/>
+        <w:sz w:val="20"/>
+      </w:rPr>
+    </w:lvl>
+    <w:lvl w:ilvl="1" w:tentative="1">
+      <w:start w:val="1"/>
+      <w:numFmt w:val="bullet"/>
+      <w:lvlText w:val="o"/>
+      <w:lvlJc w:val="left"/>
+      <w:pPr>
+        <w:tabs>
+          <w:tab w:val="num" w:pos="1440"/>
+        </w:tabs>
+        <w:ind w:left="1440" w:hanging="360"/>
+      </w:pPr>
+      <w:rPr>
+        <w:rFonts w:ascii="Courier New" w:hAnsi="Courier New" w:hint="default"/>
+        <w:sz w:val="20"/>
+      </w:rPr>
+    </w:lvl>
+    <w:lvl w:ilvl="2" w:tentative="1">
+      <w:start w:val="1"/>
+      <w:numFmt w:val="bullet"/>
+      <w:lvlText w:val=""/>
+      <w:lvlJc w:val="left"/>
+      <w:pPr>
+        <w:tabs>
+          <w:tab w:val="num" w:pos="2160"/>
+        </w:tabs>
+        <w:ind w:left="2160" w:hanging="360"/>
+      </w:pPr>
+      <w:rPr>
+        <w:rFonts w:ascii="Wingdings" w:hAnsi="Wingdings" w:hint="default"/>
+        <w:sz w:val="20"/>
+      </w:rPr>
+    </w:lvl>
+    <w:lvl w:ilvl="3" w:tentative="1">
+      <w:start w:val="1"/>
+      <w:numFmt w:val="bullet"/>
+      <w:lvlText w:val=""/>
+      <w:lvlJc w:val="left"/>
+      <w:pPr>
+        <w:tabs>
+          <w:tab w:val="num" w:pos="2880"/>
+        </w:tabs>
+        <w:ind w:left="2880" w:hanging="360"/>
+      </w:pPr>
+      <w:rPr>
+        <w:rFonts w:ascii="Wingdings" w:hAnsi="Wingdings" w:hint="default"/>
+        <w:sz w:val="20"/>
+      </w:rPr>
+    </w:lvl>
+    <w:lvl w:ilvl="4" w:tentative="1">
+      <w:start w:val="1"/>
+      <w:numFmt w:val="bullet"/>
+      <w:lvlText w:val=""/>
+      <w:lvlJc w:val="left"/>
+      <w:pPr>
+        <w:tabs>
+          <w:tab w:val="num" w:pos="3600"/>
+        </w:tabs>
+        <w:ind w:left="3600" w:hanging="360"/>
+      </w:pPr>
+      <w:rPr>
+        <w:rFonts w:ascii="Wingdings" w:hAnsi="Wingdings" w:hint="default"/>
+        <w:sz w:val="20"/>
+      </w:rPr>
+    </w:lvl>
+    <w:lvl w:ilvl="5" w:tentative="1">
+      <w:start w:val="1"/>
+      <w:numFmt w:val="bullet"/>
+      <w:lvlText w:val=""/>
+      <w:lvlJc w:val="left"/>
+      <w:pPr>
+        <w:tabs>
+          <w:tab w:val="num" w:pos="4320"/>
+        </w:tabs>
+        <w:ind w:left="4320" w:hanging="360"/>
+      </w:pPr>
+      <w:rPr>
+        <w:rFonts w:ascii="Wingdings" w:hAnsi="Wingdings" w:hint="default"/>
+        <w:sz w:val="20"/>
+      </w:rPr>
+    </w:lvl>
+    <w:lvl w:ilvl="6" w:tentative="1">
+      <w:start w:val="1"/>
+      <w:numFmt w:val="bullet"/>
+      <w:lvlText w:val=""/>
+      <w:lvlJc w:val="left"/>
+      <w:pPr>
+        <w:tabs>
+          <w:tab w:val="num" w:pos="5040"/>
+        </w:tabs>
+        <w:ind w:left="5040" w:hanging="360"/>
+      </w:pPr>
+      <w:rPr>
+        <w:rFonts w:ascii="Wingdings" w:hAnsi="Wingdings" w:hint="default"/>
+        <w:sz w:val="20"/>
+      </w:rPr>
+    </w:lvl>
+    <w:lvl w:ilvl="7" w:tentative="1">
+      <w:start w:val="1"/>
+      <w:numFmt w:val="bullet"/>
+      <w:lvlText w:val=""/>
+      <w:lvlJc w:val="left"/>
+      <w:pPr>
+        <w:tabs>
+          <w:tab w:val="num" w:pos="5760"/>
+        </w:tabs>
+        <w:ind w:left="5760" w:hanging="360"/>
+      </w:pPr>
+      <w:rPr>
+        <w:rFonts w:ascii="Wingdings" w:hAnsi="Wingdings" w:hint="default"/>
+        <w:sz w:val="20"/>
+      </w:rPr>
+    </w:lvl>
+    <w:lvl w:ilvl="8" w:tentative="1">
+      <w:start w:val="1"/>
+      <w:numFmt w:val="bullet"/>
+      <w:lvlText w:val=""/>
+      <w:lvlJc w:val="left"/>
+      <w:pPr>
+        <w:tabs>
+          <w:tab w:val="num" w:pos="6480"/>
+        </w:tabs>
+        <w:ind w:left="6480" w:hanging="360"/>
+      </w:pPr>
+      <w:rPr>
+        <w:rFonts w:ascii="Wingdings" w:hAnsi="Wingdings" w:hint="default"/>
+        <w:sz w:val="20"/>
+      </w:rPr>
+    </w:lvl>
+  </w:abstractNum>
+  <w:abstractNum w:abstractNumId="2" w15:restartNumberingAfterBreak="0">
     <w:nsid w:val="168824B9"/>
     <w:multiLevelType w:val="multilevel"/>
     <w:tmpl w:val="FF4229C8"/>
@@ -2559,7 +3699,7 @@
       </w:rPr>
     </w:lvl>
   </w:abstractNum>
-  <w:abstractNum w:abstractNumId="2" w15:restartNumberingAfterBreak="0">
+  <w:abstractNum w:abstractNumId="3" w15:restartNumberingAfterBreak="0">
     <w:nsid w:val="17C63DE2"/>
     <w:multiLevelType w:val="multilevel"/>
     <w:tmpl w:val="A8BCA93A"/>
@@ -2672,7 +3812,7 @@
       </w:rPr>
     </w:lvl>
   </w:abstractNum>
-  <w:abstractNum w:abstractNumId="3" w15:restartNumberingAfterBreak="0">
+  <w:abstractNum w:abstractNumId="4" w15:restartNumberingAfterBreak="0">
     <w:nsid w:val="2333099D"/>
     <w:multiLevelType w:val="multilevel"/>
     <w:tmpl w:val="EA707028"/>
@@ -2785,7 +3925,7 @@
       </w:rPr>
     </w:lvl>
   </w:abstractNum>
-  <w:abstractNum w:abstractNumId="4" w15:restartNumberingAfterBreak="0">
+  <w:abstractNum w:abstractNumId="5" w15:restartNumberingAfterBreak="0">
     <w:nsid w:val="26CC0FA3"/>
     <w:multiLevelType w:val="multilevel"/>
     <w:tmpl w:val="01985FCE"/>
@@ -2898,7 +4038,7 @@
       </w:rPr>
     </w:lvl>
   </w:abstractNum>
-  <w:abstractNum w:abstractNumId="5" w15:restartNumberingAfterBreak="0">
+  <w:abstractNum w:abstractNumId="6" w15:restartNumberingAfterBreak="0">
     <w:nsid w:val="371C60F1"/>
     <w:multiLevelType w:val="multilevel"/>
     <w:tmpl w:val="880805A6"/>
@@ -3011,7 +4151,7 @@
       </w:rPr>
     </w:lvl>
   </w:abstractNum>
-  <w:abstractNum w:abstractNumId="6" w15:restartNumberingAfterBreak="0">
+  <w:abstractNum w:abstractNumId="7" w15:restartNumberingAfterBreak="0">
     <w:nsid w:val="3CD90FD9"/>
     <w:multiLevelType w:val="multilevel"/>
     <w:tmpl w:val="780602CC"/>
@@ -3124,7 +4264,7 @@
       </w:rPr>
     </w:lvl>
   </w:abstractNum>
-  <w:abstractNum w:abstractNumId="7" w15:restartNumberingAfterBreak="0">
+  <w:abstractNum w:abstractNumId="8" w15:restartNumberingAfterBreak="0">
     <w:nsid w:val="40361E4B"/>
     <w:multiLevelType w:val="multilevel"/>
     <w:tmpl w:val="AD90010C"/>
@@ -3237,7 +4377,7 @@
       </w:rPr>
     </w:lvl>
   </w:abstractNum>
-  <w:abstractNum w:abstractNumId="8" w15:restartNumberingAfterBreak="0">
+  <w:abstractNum w:abstractNumId="9" w15:restartNumberingAfterBreak="0">
     <w:nsid w:val="449E36BB"/>
     <w:multiLevelType w:val="multilevel"/>
     <w:tmpl w:val="D7BAB66C"/>
@@ -3350,7 +4490,7 @@
       </w:rPr>
     </w:lvl>
   </w:abstractNum>
-  <w:abstractNum w:abstractNumId="9" w15:restartNumberingAfterBreak="0">
+  <w:abstractNum w:abstractNumId="10" w15:restartNumberingAfterBreak="0">
     <w:nsid w:val="4A6972DF"/>
     <w:multiLevelType w:val="multilevel"/>
     <w:tmpl w:val="625018FC"/>
@@ -3463,7 +4603,7 @@
       </w:rPr>
     </w:lvl>
   </w:abstractNum>
-  <w:abstractNum w:abstractNumId="10" w15:restartNumberingAfterBreak="0">
+  <w:abstractNum w:abstractNumId="11" w15:restartNumberingAfterBreak="0">
     <w:nsid w:val="4C366C71"/>
     <w:multiLevelType w:val="multilevel"/>
     <w:tmpl w:val="15D6FA84"/>
@@ -3576,7 +4716,7 @@
       </w:rPr>
     </w:lvl>
   </w:abstractNum>
-  <w:abstractNum w:abstractNumId="11" w15:restartNumberingAfterBreak="0">
+  <w:abstractNum w:abstractNumId="12" w15:restartNumberingAfterBreak="0">
     <w:nsid w:val="56DB5656"/>
     <w:multiLevelType w:val="multilevel"/>
     <w:tmpl w:val="DDF485F4"/>
@@ -3689,7 +4829,305 @@
       </w:rPr>
     </w:lvl>
   </w:abstractNum>
-  <w:abstractNum w:abstractNumId="12" w15:restartNumberingAfterBreak="0">
+  <w:abstractNum w:abstractNumId="13" w15:restartNumberingAfterBreak="0">
+    <w:nsid w:val="5CC54D6B"/>
+    <w:multiLevelType w:val="multilevel"/>
+    <w:tmpl w:val="886C31BE"/>
+    <w:lvl w:ilvl="0">
+      <w:start w:val="1"/>
+      <w:numFmt w:val="bullet"/>
+      <w:lvlText w:val=""/>
+      <w:lvlJc w:val="left"/>
+      <w:pPr>
+        <w:tabs>
+          <w:tab w:val="num" w:pos="720"/>
+        </w:tabs>
+        <w:ind w:left="720" w:hanging="360"/>
+      </w:pPr>
+      <w:rPr>
+        <w:rFonts w:ascii="Symbol" w:hAnsi="Symbol" w:hint="default"/>
+        <w:sz w:val="20"/>
+      </w:rPr>
+    </w:lvl>
+    <w:lvl w:ilvl="1">
+      <w:start w:val="1"/>
+      <w:numFmt w:val="bullet"/>
+      <w:lvlText w:val="o"/>
+      <w:lvlJc w:val="left"/>
+      <w:pPr>
+        <w:tabs>
+          <w:tab w:val="num" w:pos="1440"/>
+        </w:tabs>
+        <w:ind w:left="1440" w:hanging="360"/>
+      </w:pPr>
+      <w:rPr>
+        <w:rFonts w:ascii="Courier New" w:hAnsi="Courier New" w:hint="default"/>
+        <w:sz w:val="20"/>
+      </w:rPr>
+    </w:lvl>
+    <w:lvl w:ilvl="2" w:tentative="1">
+      <w:start w:val="1"/>
+      <w:numFmt w:val="bullet"/>
+      <w:lvlText w:val=""/>
+      <w:lvlJc w:val="left"/>
+      <w:pPr>
+        <w:tabs>
+          <w:tab w:val="num" w:pos="2160"/>
+        </w:tabs>
+        <w:ind w:left="2160" w:hanging="360"/>
+      </w:pPr>
+      <w:rPr>
+        <w:rFonts w:ascii="Wingdings" w:hAnsi="Wingdings" w:hint="default"/>
+        <w:sz w:val="20"/>
+      </w:rPr>
+    </w:lvl>
+    <w:lvl w:ilvl="3" w:tentative="1">
+      <w:start w:val="1"/>
+      <w:numFmt w:val="bullet"/>
+      <w:lvlText w:val=""/>
+      <w:lvlJc w:val="left"/>
+      <w:pPr>
+        <w:tabs>
+          <w:tab w:val="num" w:pos="2880"/>
+        </w:tabs>
+        <w:ind w:left="2880" w:hanging="360"/>
+      </w:pPr>
+      <w:rPr>
+        <w:rFonts w:ascii="Wingdings" w:hAnsi="Wingdings" w:hint="default"/>
+        <w:sz w:val="20"/>
+      </w:rPr>
+    </w:lvl>
+    <w:lvl w:ilvl="4" w:tentative="1">
+      <w:start w:val="1"/>
+      <w:numFmt w:val="bullet"/>
+      <w:lvlText w:val=""/>
+      <w:lvlJc w:val="left"/>
+      <w:pPr>
+        <w:tabs>
+          <w:tab w:val="num" w:pos="3600"/>
+        </w:tabs>
+        <w:ind w:left="3600" w:hanging="360"/>
+      </w:pPr>
+      <w:rPr>
+        <w:rFonts w:ascii="Wingdings" w:hAnsi="Wingdings" w:hint="default"/>
+        <w:sz w:val="20"/>
+      </w:rPr>
+    </w:lvl>
+    <w:lvl w:ilvl="5" w:tentative="1">
+      <w:start w:val="1"/>
+      <w:numFmt w:val="bullet"/>
+      <w:lvlText w:val=""/>
+      <w:lvlJc w:val="left"/>
+      <w:pPr>
+        <w:tabs>
+          <w:tab w:val="num" w:pos="4320"/>
+        </w:tabs>
+        <w:ind w:left="4320" w:hanging="360"/>
+      </w:pPr>
+      <w:rPr>
+        <w:rFonts w:ascii="Wingdings" w:hAnsi="Wingdings" w:hint="default"/>
+        <w:sz w:val="20"/>
+      </w:rPr>
+    </w:lvl>
+    <w:lvl w:ilvl="6" w:tentative="1">
+      <w:start w:val="1"/>
+      <w:numFmt w:val="bullet"/>
+      <w:lvlText w:val=""/>
+      <w:lvlJc w:val="left"/>
+      <w:pPr>
+        <w:tabs>
+          <w:tab w:val="num" w:pos="5040"/>
+        </w:tabs>
+        <w:ind w:left="5040" w:hanging="360"/>
+      </w:pPr>
+      <w:rPr>
+        <w:rFonts w:ascii="Wingdings" w:hAnsi="Wingdings" w:hint="default"/>
+        <w:sz w:val="20"/>
+      </w:rPr>
+    </w:lvl>
+    <w:lvl w:ilvl="7" w:tentative="1">
+      <w:start w:val="1"/>
+      <w:numFmt w:val="bullet"/>
+      <w:lvlText w:val=""/>
+      <w:lvlJc w:val="left"/>
+      <w:pPr>
+        <w:tabs>
+          <w:tab w:val="num" w:pos="5760"/>
+        </w:tabs>
+        <w:ind w:left="5760" w:hanging="360"/>
+      </w:pPr>
+      <w:rPr>
+        <w:rFonts w:ascii="Wingdings" w:hAnsi="Wingdings" w:hint="default"/>
+        <w:sz w:val="20"/>
+      </w:rPr>
+    </w:lvl>
+    <w:lvl w:ilvl="8" w:tentative="1">
+      <w:start w:val="1"/>
+      <w:numFmt w:val="bullet"/>
+      <w:lvlText w:val=""/>
+      <w:lvlJc w:val="left"/>
+      <w:pPr>
+        <w:tabs>
+          <w:tab w:val="num" w:pos="6480"/>
+        </w:tabs>
+        <w:ind w:left="6480" w:hanging="360"/>
+      </w:pPr>
+      <w:rPr>
+        <w:rFonts w:ascii="Wingdings" w:hAnsi="Wingdings" w:hint="default"/>
+        <w:sz w:val="20"/>
+      </w:rPr>
+    </w:lvl>
+  </w:abstractNum>
+  <w:abstractNum w:abstractNumId="14" w15:restartNumberingAfterBreak="0">
+    <w:nsid w:val="63686456"/>
+    <w:multiLevelType w:val="multilevel"/>
+    <w:tmpl w:val="FB2A3498"/>
+    <w:lvl w:ilvl="0">
+      <w:start w:val="1"/>
+      <w:numFmt w:val="bullet"/>
+      <w:lvlText w:val=""/>
+      <w:lvlJc w:val="left"/>
+      <w:pPr>
+        <w:tabs>
+          <w:tab w:val="num" w:pos="720"/>
+        </w:tabs>
+        <w:ind w:left="720" w:hanging="360"/>
+      </w:pPr>
+      <w:rPr>
+        <w:rFonts w:ascii="Symbol" w:hAnsi="Symbol" w:hint="default"/>
+        <w:sz w:val="20"/>
+      </w:rPr>
+    </w:lvl>
+    <w:lvl w:ilvl="1" w:tentative="1">
+      <w:start w:val="1"/>
+      <w:numFmt w:val="bullet"/>
+      <w:lvlText w:val="o"/>
+      <w:lvlJc w:val="left"/>
+      <w:pPr>
+        <w:tabs>
+          <w:tab w:val="num" w:pos="1440"/>
+        </w:tabs>
+        <w:ind w:left="1440" w:hanging="360"/>
+      </w:pPr>
+      <w:rPr>
+        <w:rFonts w:ascii="Courier New" w:hAnsi="Courier New" w:hint="default"/>
+        <w:sz w:val="20"/>
+      </w:rPr>
+    </w:lvl>
+    <w:lvl w:ilvl="2" w:tentative="1">
+      <w:start w:val="1"/>
+      <w:numFmt w:val="bullet"/>
+      <w:lvlText w:val=""/>
+      <w:lvlJc w:val="left"/>
+      <w:pPr>
+        <w:tabs>
+          <w:tab w:val="num" w:pos="2160"/>
+        </w:tabs>
+        <w:ind w:left="2160" w:hanging="360"/>
+      </w:pPr>
+      <w:rPr>
+        <w:rFonts w:ascii="Wingdings" w:hAnsi="Wingdings" w:hint="default"/>
+        <w:sz w:val="20"/>
+      </w:rPr>
+    </w:lvl>
+    <w:lvl w:ilvl="3" w:tentative="1">
+      <w:start w:val="1"/>
+      <w:numFmt w:val="bullet"/>
+      <w:lvlText w:val=""/>
+      <w:lvlJc w:val="left"/>
+      <w:pPr>
+        <w:tabs>
+          <w:tab w:val="num" w:pos="2880"/>
+        </w:tabs>
+        <w:ind w:left="2880" w:hanging="360"/>
+      </w:pPr>
+      <w:rPr>
+        <w:rFonts w:ascii="Wingdings" w:hAnsi="Wingdings" w:hint="default"/>
+        <w:sz w:val="20"/>
+      </w:rPr>
+    </w:lvl>
+    <w:lvl w:ilvl="4" w:tentative="1">
+      <w:start w:val="1"/>
+      <w:numFmt w:val="bullet"/>
+      <w:lvlText w:val=""/>
+      <w:lvlJc w:val="left"/>
+      <w:pPr>
+        <w:tabs>
+          <w:tab w:val="num" w:pos="3600"/>
+        </w:tabs>
+        <w:ind w:left="3600" w:hanging="360"/>
+      </w:pPr>
+      <w:rPr>
+        <w:rFonts w:ascii="Wingdings" w:hAnsi="Wingdings" w:hint="default"/>
+        <w:sz w:val="20"/>
+      </w:rPr>
+    </w:lvl>
+    <w:lvl w:ilvl="5" w:tentative="1">
+      <w:start w:val="1"/>
+      <w:numFmt w:val="bullet"/>
+      <w:lvlText w:val=""/>
+      <w:lvlJc w:val="left"/>
+      <w:pPr>
+        <w:tabs>
+          <w:tab w:val="num" w:pos="4320"/>
+        </w:tabs>
+        <w:ind w:left="4320" w:hanging="360"/>
+      </w:pPr>
+      <w:rPr>
+        <w:rFonts w:ascii="Wingdings" w:hAnsi="Wingdings" w:hint="default"/>
+        <w:sz w:val="20"/>
+      </w:rPr>
+    </w:lvl>
+    <w:lvl w:ilvl="6" w:tentative="1">
+      <w:start w:val="1"/>
+      <w:numFmt w:val="bullet"/>
+      <w:lvlText w:val=""/>
+      <w:lvlJc w:val="left"/>
+      <w:pPr>
+        <w:tabs>
+          <w:tab w:val="num" w:pos="5040"/>
+        </w:tabs>
+        <w:ind w:left="5040" w:hanging="360"/>
+      </w:pPr>
+      <w:rPr>
+        <w:rFonts w:ascii="Wingdings" w:hAnsi="Wingdings" w:hint="default"/>
+        <w:sz w:val="20"/>
+      </w:rPr>
+    </w:lvl>
+    <w:lvl w:ilvl="7" w:tentative="1">
+      <w:start w:val="1"/>
+      <w:numFmt w:val="bullet"/>
+      <w:lvlText w:val=""/>
+      <w:lvlJc w:val="left"/>
+      <w:pPr>
+        <w:tabs>
+          <w:tab w:val="num" w:pos="5760"/>
+        </w:tabs>
+        <w:ind w:left="5760" w:hanging="360"/>
+      </w:pPr>
+      <w:rPr>
+        <w:rFonts w:ascii="Wingdings" w:hAnsi="Wingdings" w:hint="default"/>
+        <w:sz w:val="20"/>
+      </w:rPr>
+    </w:lvl>
+    <w:lvl w:ilvl="8" w:tentative="1">
+      <w:start w:val="1"/>
+      <w:numFmt w:val="bullet"/>
+      <w:lvlText w:val=""/>
+      <w:lvlJc w:val="left"/>
+      <w:pPr>
+        <w:tabs>
+          <w:tab w:val="num" w:pos="6480"/>
+        </w:tabs>
+        <w:ind w:left="6480" w:hanging="360"/>
+      </w:pPr>
+      <w:rPr>
+        <w:rFonts w:ascii="Wingdings" w:hAnsi="Wingdings" w:hint="default"/>
+        <w:sz w:val="20"/>
+      </w:rPr>
+    </w:lvl>
+  </w:abstractNum>
+  <w:abstractNum w:abstractNumId="15" w15:restartNumberingAfterBreak="0">
     <w:nsid w:val="6738138D"/>
     <w:multiLevelType w:val="multilevel"/>
     <w:tmpl w:val="9AE0FCEA"/>
@@ -3802,7 +5240,305 @@
       </w:rPr>
     </w:lvl>
   </w:abstractNum>
-  <w:abstractNum w:abstractNumId="13" w15:restartNumberingAfterBreak="0">
+  <w:abstractNum w:abstractNumId="16" w15:restartNumberingAfterBreak="0">
+    <w:nsid w:val="689909D1"/>
+    <w:multiLevelType w:val="multilevel"/>
+    <w:tmpl w:val="7AAEC222"/>
+    <w:lvl w:ilvl="0">
+      <w:start w:val="1"/>
+      <w:numFmt w:val="bullet"/>
+      <w:lvlText w:val=""/>
+      <w:lvlJc w:val="left"/>
+      <w:pPr>
+        <w:tabs>
+          <w:tab w:val="num" w:pos="720"/>
+        </w:tabs>
+        <w:ind w:left="720" w:hanging="360"/>
+      </w:pPr>
+      <w:rPr>
+        <w:rFonts w:ascii="Symbol" w:hAnsi="Symbol" w:hint="default"/>
+        <w:sz w:val="20"/>
+      </w:rPr>
+    </w:lvl>
+    <w:lvl w:ilvl="1" w:tentative="1">
+      <w:start w:val="1"/>
+      <w:numFmt w:val="bullet"/>
+      <w:lvlText w:val="o"/>
+      <w:lvlJc w:val="left"/>
+      <w:pPr>
+        <w:tabs>
+          <w:tab w:val="num" w:pos="1440"/>
+        </w:tabs>
+        <w:ind w:left="1440" w:hanging="360"/>
+      </w:pPr>
+      <w:rPr>
+        <w:rFonts w:ascii="Courier New" w:hAnsi="Courier New" w:hint="default"/>
+        <w:sz w:val="20"/>
+      </w:rPr>
+    </w:lvl>
+    <w:lvl w:ilvl="2" w:tentative="1">
+      <w:start w:val="1"/>
+      <w:numFmt w:val="bullet"/>
+      <w:lvlText w:val=""/>
+      <w:lvlJc w:val="left"/>
+      <w:pPr>
+        <w:tabs>
+          <w:tab w:val="num" w:pos="2160"/>
+        </w:tabs>
+        <w:ind w:left="2160" w:hanging="360"/>
+      </w:pPr>
+      <w:rPr>
+        <w:rFonts w:ascii="Wingdings" w:hAnsi="Wingdings" w:hint="default"/>
+        <w:sz w:val="20"/>
+      </w:rPr>
+    </w:lvl>
+    <w:lvl w:ilvl="3" w:tentative="1">
+      <w:start w:val="1"/>
+      <w:numFmt w:val="bullet"/>
+      <w:lvlText w:val=""/>
+      <w:lvlJc w:val="left"/>
+      <w:pPr>
+        <w:tabs>
+          <w:tab w:val="num" w:pos="2880"/>
+        </w:tabs>
+        <w:ind w:left="2880" w:hanging="360"/>
+      </w:pPr>
+      <w:rPr>
+        <w:rFonts w:ascii="Wingdings" w:hAnsi="Wingdings" w:hint="default"/>
+        <w:sz w:val="20"/>
+      </w:rPr>
+    </w:lvl>
+    <w:lvl w:ilvl="4" w:tentative="1">
+      <w:start w:val="1"/>
+      <w:numFmt w:val="bullet"/>
+      <w:lvlText w:val=""/>
+      <w:lvlJc w:val="left"/>
+      <w:pPr>
+        <w:tabs>
+          <w:tab w:val="num" w:pos="3600"/>
+        </w:tabs>
+        <w:ind w:left="3600" w:hanging="360"/>
+      </w:pPr>
+      <w:rPr>
+        <w:rFonts w:ascii="Wingdings" w:hAnsi="Wingdings" w:hint="default"/>
+        <w:sz w:val="20"/>
+      </w:rPr>
+    </w:lvl>
+    <w:lvl w:ilvl="5" w:tentative="1">
+      <w:start w:val="1"/>
+      <w:numFmt w:val="bullet"/>
+      <w:lvlText w:val=""/>
+      <w:lvlJc w:val="left"/>
+      <w:pPr>
+        <w:tabs>
+          <w:tab w:val="num" w:pos="4320"/>
+        </w:tabs>
+        <w:ind w:left="4320" w:hanging="360"/>
+      </w:pPr>
+      <w:rPr>
+        <w:rFonts w:ascii="Wingdings" w:hAnsi="Wingdings" w:hint="default"/>
+        <w:sz w:val="20"/>
+      </w:rPr>
+    </w:lvl>
+    <w:lvl w:ilvl="6" w:tentative="1">
+      <w:start w:val="1"/>
+      <w:numFmt w:val="bullet"/>
+      <w:lvlText w:val=""/>
+      <w:lvlJc w:val="left"/>
+      <w:pPr>
+        <w:tabs>
+          <w:tab w:val="num" w:pos="5040"/>
+        </w:tabs>
+        <w:ind w:left="5040" w:hanging="360"/>
+      </w:pPr>
+      <w:rPr>
+        <w:rFonts w:ascii="Wingdings" w:hAnsi="Wingdings" w:hint="default"/>
+        <w:sz w:val="20"/>
+      </w:rPr>
+    </w:lvl>
+    <w:lvl w:ilvl="7" w:tentative="1">
+      <w:start w:val="1"/>
+      <w:numFmt w:val="bullet"/>
+      <w:lvlText w:val=""/>
+      <w:lvlJc w:val="left"/>
+      <w:pPr>
+        <w:tabs>
+          <w:tab w:val="num" w:pos="5760"/>
+        </w:tabs>
+        <w:ind w:left="5760" w:hanging="360"/>
+      </w:pPr>
+      <w:rPr>
+        <w:rFonts w:ascii="Wingdings" w:hAnsi="Wingdings" w:hint="default"/>
+        <w:sz w:val="20"/>
+      </w:rPr>
+    </w:lvl>
+    <w:lvl w:ilvl="8" w:tentative="1">
+      <w:start w:val="1"/>
+      <w:numFmt w:val="bullet"/>
+      <w:lvlText w:val=""/>
+      <w:lvlJc w:val="left"/>
+      <w:pPr>
+        <w:tabs>
+          <w:tab w:val="num" w:pos="6480"/>
+        </w:tabs>
+        <w:ind w:left="6480" w:hanging="360"/>
+      </w:pPr>
+      <w:rPr>
+        <w:rFonts w:ascii="Wingdings" w:hAnsi="Wingdings" w:hint="default"/>
+        <w:sz w:val="20"/>
+      </w:rPr>
+    </w:lvl>
+  </w:abstractNum>
+  <w:abstractNum w:abstractNumId="17" w15:restartNumberingAfterBreak="0">
+    <w:nsid w:val="6B2F485E"/>
+    <w:multiLevelType w:val="multilevel"/>
+    <w:tmpl w:val="10E6B3A8"/>
+    <w:lvl w:ilvl="0">
+      <w:start w:val="1"/>
+      <w:numFmt w:val="bullet"/>
+      <w:lvlText w:val=""/>
+      <w:lvlJc w:val="left"/>
+      <w:pPr>
+        <w:tabs>
+          <w:tab w:val="num" w:pos="720"/>
+        </w:tabs>
+        <w:ind w:left="720" w:hanging="360"/>
+      </w:pPr>
+      <w:rPr>
+        <w:rFonts w:ascii="Symbol" w:hAnsi="Symbol" w:hint="default"/>
+        <w:sz w:val="20"/>
+      </w:rPr>
+    </w:lvl>
+    <w:lvl w:ilvl="1" w:tentative="1">
+      <w:start w:val="1"/>
+      <w:numFmt w:val="bullet"/>
+      <w:lvlText w:val="o"/>
+      <w:lvlJc w:val="left"/>
+      <w:pPr>
+        <w:tabs>
+          <w:tab w:val="num" w:pos="1440"/>
+        </w:tabs>
+        <w:ind w:left="1440" w:hanging="360"/>
+      </w:pPr>
+      <w:rPr>
+        <w:rFonts w:ascii="Courier New" w:hAnsi="Courier New" w:hint="default"/>
+        <w:sz w:val="20"/>
+      </w:rPr>
+    </w:lvl>
+    <w:lvl w:ilvl="2" w:tentative="1">
+      <w:start w:val="1"/>
+      <w:numFmt w:val="bullet"/>
+      <w:lvlText w:val=""/>
+      <w:lvlJc w:val="left"/>
+      <w:pPr>
+        <w:tabs>
+          <w:tab w:val="num" w:pos="2160"/>
+        </w:tabs>
+        <w:ind w:left="2160" w:hanging="360"/>
+      </w:pPr>
+      <w:rPr>
+        <w:rFonts w:ascii="Wingdings" w:hAnsi="Wingdings" w:hint="default"/>
+        <w:sz w:val="20"/>
+      </w:rPr>
+    </w:lvl>
+    <w:lvl w:ilvl="3" w:tentative="1">
+      <w:start w:val="1"/>
+      <w:numFmt w:val="bullet"/>
+      <w:lvlText w:val=""/>
+      <w:lvlJc w:val="left"/>
+      <w:pPr>
+        <w:tabs>
+          <w:tab w:val="num" w:pos="2880"/>
+        </w:tabs>
+        <w:ind w:left="2880" w:hanging="360"/>
+      </w:pPr>
+      <w:rPr>
+        <w:rFonts w:ascii="Wingdings" w:hAnsi="Wingdings" w:hint="default"/>
+        <w:sz w:val="20"/>
+      </w:rPr>
+    </w:lvl>
+    <w:lvl w:ilvl="4" w:tentative="1">
+      <w:start w:val="1"/>
+      <w:numFmt w:val="bullet"/>
+      <w:lvlText w:val=""/>
+      <w:lvlJc w:val="left"/>
+      <w:pPr>
+        <w:tabs>
+          <w:tab w:val="num" w:pos="3600"/>
+        </w:tabs>
+        <w:ind w:left="3600" w:hanging="360"/>
+      </w:pPr>
+      <w:rPr>
+        <w:rFonts w:ascii="Wingdings" w:hAnsi="Wingdings" w:hint="default"/>
+        <w:sz w:val="20"/>
+      </w:rPr>
+    </w:lvl>
+    <w:lvl w:ilvl="5" w:tentative="1">
+      <w:start w:val="1"/>
+      <w:numFmt w:val="bullet"/>
+      <w:lvlText w:val=""/>
+      <w:lvlJc w:val="left"/>
+      <w:pPr>
+        <w:tabs>
+          <w:tab w:val="num" w:pos="4320"/>
+        </w:tabs>
+        <w:ind w:left="4320" w:hanging="360"/>
+      </w:pPr>
+      <w:rPr>
+        <w:rFonts w:ascii="Wingdings" w:hAnsi="Wingdings" w:hint="default"/>
+        <w:sz w:val="20"/>
+      </w:rPr>
+    </w:lvl>
+    <w:lvl w:ilvl="6" w:tentative="1">
+      <w:start w:val="1"/>
+      <w:numFmt w:val="bullet"/>
+      <w:lvlText w:val=""/>
+      <w:lvlJc w:val="left"/>
+      <w:pPr>
+        <w:tabs>
+          <w:tab w:val="num" w:pos="5040"/>
+        </w:tabs>
+        <w:ind w:left="5040" w:hanging="360"/>
+      </w:pPr>
+      <w:rPr>
+        <w:rFonts w:ascii="Wingdings" w:hAnsi="Wingdings" w:hint="default"/>
+        <w:sz w:val="20"/>
+      </w:rPr>
+    </w:lvl>
+    <w:lvl w:ilvl="7" w:tentative="1">
+      <w:start w:val="1"/>
+      <w:numFmt w:val="bullet"/>
+      <w:lvlText w:val=""/>
+      <w:lvlJc w:val="left"/>
+      <w:pPr>
+        <w:tabs>
+          <w:tab w:val="num" w:pos="5760"/>
+        </w:tabs>
+        <w:ind w:left="5760" w:hanging="360"/>
+      </w:pPr>
+      <w:rPr>
+        <w:rFonts w:ascii="Wingdings" w:hAnsi="Wingdings" w:hint="default"/>
+        <w:sz w:val="20"/>
+      </w:rPr>
+    </w:lvl>
+    <w:lvl w:ilvl="8" w:tentative="1">
+      <w:start w:val="1"/>
+      <w:numFmt w:val="bullet"/>
+      <w:lvlText w:val=""/>
+      <w:lvlJc w:val="left"/>
+      <w:pPr>
+        <w:tabs>
+          <w:tab w:val="num" w:pos="6480"/>
+        </w:tabs>
+        <w:ind w:left="6480" w:hanging="360"/>
+      </w:pPr>
+      <w:rPr>
+        <w:rFonts w:ascii="Wingdings" w:hAnsi="Wingdings" w:hint="default"/>
+        <w:sz w:val="20"/>
+      </w:rPr>
+    </w:lvl>
+  </w:abstractNum>
+  <w:abstractNum w:abstractNumId="18" w15:restartNumberingAfterBreak="0">
     <w:nsid w:val="6EF62D27"/>
     <w:multiLevelType w:val="multilevel"/>
     <w:tmpl w:val="F2D2EC66"/>
@@ -3915,7 +5651,7 @@
       </w:rPr>
     </w:lvl>
   </w:abstractNum>
-  <w:abstractNum w:abstractNumId="14" w15:restartNumberingAfterBreak="0">
+  <w:abstractNum w:abstractNumId="19" w15:restartNumberingAfterBreak="0">
     <w:nsid w:val="705F3F10"/>
     <w:multiLevelType w:val="multilevel"/>
     <w:tmpl w:val="1C12334C"/>
@@ -4028,7 +5764,7 @@
       </w:rPr>
     </w:lvl>
   </w:abstractNum>
-  <w:abstractNum w:abstractNumId="15" w15:restartNumberingAfterBreak="0">
+  <w:abstractNum w:abstractNumId="20" w15:restartNumberingAfterBreak="0">
     <w:nsid w:val="7C7F64E9"/>
     <w:multiLevelType w:val="multilevel"/>
     <w:tmpl w:val="05909D62"/>
@@ -4145,49 +5881,144 @@
     <w:abstractNumId w:val="0"/>
   </w:num>
   <w:num w:numId="2" w16cid:durableId="287394003">
+    <w:abstractNumId w:val="9"/>
+  </w:num>
+  <w:num w:numId="3" w16cid:durableId="322199337">
+    <w:abstractNumId w:val="19"/>
+  </w:num>
+  <w:num w:numId="4" w16cid:durableId="43338297">
+    <w:abstractNumId w:val="10"/>
+  </w:num>
+  <w:num w:numId="5" w16cid:durableId="74204231">
+    <w:abstractNumId w:val="12"/>
+  </w:num>
+  <w:num w:numId="6" w16cid:durableId="830488319">
     <w:abstractNumId w:val="8"/>
   </w:num>
-  <w:num w:numId="3" w16cid:durableId="322199337">
-    <w:abstractNumId w:val="14"/>
+  <w:num w:numId="7" w16cid:durableId="1298757795">
+    <w:abstractNumId w:val="4"/>
   </w:num>
-  <w:num w:numId="4" w16cid:durableId="43338297">
-    <w:abstractNumId w:val="9"/>
+  <w:num w:numId="8" w16cid:durableId="639263655">
+    <w:abstractNumId w:val="20"/>
   </w:num>
-  <w:num w:numId="5" w16cid:durableId="74204231">
+  <w:num w:numId="9" w16cid:durableId="1229415665">
+    <w:abstractNumId w:val="18"/>
+  </w:num>
+  <w:num w:numId="10" w16cid:durableId="850339471">
+    <w:abstractNumId w:val="15"/>
+  </w:num>
+  <w:num w:numId="11" w16cid:durableId="92634533">
     <w:abstractNumId w:val="11"/>
   </w:num>
-  <w:num w:numId="6" w16cid:durableId="830488319">
+  <w:num w:numId="12" w16cid:durableId="1698001515">
+    <w:abstractNumId w:val="3"/>
+  </w:num>
+  <w:num w:numId="13" w16cid:durableId="1251502995">
     <w:abstractNumId w:val="7"/>
   </w:num>
-  <w:num w:numId="7" w16cid:durableId="1298757795">
-    <w:abstractNumId w:val="3"/>
+  <w:num w:numId="14" w16cid:durableId="1189611458">
+    <w:abstractNumId w:val="2"/>
   </w:num>
-  <w:num w:numId="8" w16cid:durableId="639263655">
-    <w:abstractNumId w:val="15"/>
+  <w:num w:numId="15" w16cid:durableId="1214192116">
+    <w:abstractNumId w:val="5"/>
   </w:num>
-  <w:num w:numId="9" w16cid:durableId="1229415665">
+  <w:num w:numId="16" w16cid:durableId="1673144757">
+    <w:abstractNumId w:val="6"/>
+  </w:num>
+  <w:num w:numId="17" w16cid:durableId="317151472">
+    <w:abstractNumId w:val="16"/>
+  </w:num>
+  <w:num w:numId="18" w16cid:durableId="1007026684">
+    <w:abstractNumId w:val="17"/>
+  </w:num>
+  <w:num w:numId="19" w16cid:durableId="1034691965">
     <w:abstractNumId w:val="13"/>
   </w:num>
-  <w:num w:numId="10" w16cid:durableId="850339471">
-    <w:abstractNumId w:val="12"/>
+  <w:num w:numId="20" w16cid:durableId="1632129933">
+    <w:abstractNumId w:val="13"/>
+    <w:lvlOverride w:ilvl="1">
+      <w:lvl w:ilvl="1">
+        <w:numFmt w:val="bullet"/>
+        <w:lvlText w:val=""/>
+        <w:lvlJc w:val="left"/>
+        <w:pPr>
+          <w:tabs>
+            <w:tab w:val="num" w:pos="1440"/>
+          </w:tabs>
+          <w:ind w:left="1440" w:hanging="360"/>
+        </w:pPr>
+        <w:rPr>
+          <w:rFonts w:ascii="Symbol" w:hAnsi="Symbol" w:hint="default"/>
+          <w:sz w:val="20"/>
+        </w:rPr>
+      </w:lvl>
+    </w:lvlOverride>
   </w:num>
-  <w:num w:numId="11" w16cid:durableId="92634533">
-    <w:abstractNumId w:val="10"/>
+  <w:num w:numId="21" w16cid:durableId="1632129933">
+    <w:abstractNumId w:val="13"/>
+    <w:lvlOverride w:ilvl="1">
+      <w:lvl w:ilvl="1">
+        <w:numFmt w:val="bullet"/>
+        <w:lvlText w:val=""/>
+        <w:lvlJc w:val="left"/>
+        <w:pPr>
+          <w:tabs>
+            <w:tab w:val="num" w:pos="1440"/>
+          </w:tabs>
+          <w:ind w:left="1440" w:hanging="360"/>
+        </w:pPr>
+        <w:rPr>
+          <w:rFonts w:ascii="Symbol" w:hAnsi="Symbol" w:hint="default"/>
+          <w:sz w:val="20"/>
+        </w:rPr>
+      </w:lvl>
+    </w:lvlOverride>
   </w:num>
-  <w:num w:numId="12" w16cid:durableId="1698001515">
-    <w:abstractNumId w:val="2"/>
+  <w:num w:numId="22" w16cid:durableId="1632129933">
+    <w:abstractNumId w:val="13"/>
+    <w:lvlOverride w:ilvl="1">
+      <w:lvl w:ilvl="1">
+        <w:numFmt w:val="bullet"/>
+        <w:lvlText w:val=""/>
+        <w:lvlJc w:val="left"/>
+        <w:pPr>
+          <w:tabs>
+            <w:tab w:val="num" w:pos="1440"/>
+          </w:tabs>
+          <w:ind w:left="1440" w:hanging="360"/>
+        </w:pPr>
+        <w:rPr>
+          <w:rFonts w:ascii="Symbol" w:hAnsi="Symbol" w:hint="default"/>
+          <w:sz w:val="20"/>
+        </w:rPr>
+      </w:lvl>
+    </w:lvlOverride>
   </w:num>
-  <w:num w:numId="13" w16cid:durableId="1251502995">
-    <w:abstractNumId w:val="6"/>
+  <w:num w:numId="23" w16cid:durableId="1632129933">
+    <w:abstractNumId w:val="13"/>
+    <w:lvlOverride w:ilvl="1">
+      <w:lvl w:ilvl="1">
+        <w:numFmt w:val="bullet"/>
+        <w:lvlText w:val=""/>
+        <w:lvlJc w:val="left"/>
+        <w:pPr>
+          <w:tabs>
+            <w:tab w:val="num" w:pos="1440"/>
+          </w:tabs>
+          <w:ind w:left="1440" w:hanging="360"/>
+        </w:pPr>
+        <w:rPr>
+          <w:rFonts w:ascii="Symbol" w:hAnsi="Symbol" w:hint="default"/>
+          <w:sz w:val="20"/>
+        </w:rPr>
+      </w:lvl>
+    </w:lvlOverride>
   </w:num>
-  <w:num w:numId="14" w16cid:durableId="1189611458">
+  <w:num w:numId="24" w16cid:durableId="1238515572">
     <w:abstractNumId w:val="1"/>
   </w:num>
-  <w:num w:numId="15" w16cid:durableId="1214192116">
-    <w:abstractNumId w:val="4"/>
-  </w:num>
-  <w:num w:numId="16" w16cid:durableId="1673144757">
-    <w:abstractNumId w:val="5"/>
+  <w:num w:numId="25" w16cid:durableId="2106069410">
+    <w:abstractNumId w:val="14"/>
   </w:num>
 </w:numbering>
 </file>
@@ -4786,6 +6617,28 @@
       <w:u w:val="single"/>
     </w:rPr>
   </w:style>
+  <w:style w:type="paragraph" w:styleId="NormalWeb">
+    <w:name w:val="Normal (Web)"/>
+    <w:basedOn w:val="Normal"/>
+    <w:uiPriority w:val="99"/>
+    <w:semiHidden/>
+    <w:unhideWhenUsed/>
+    <w:rsid w:val="002F0F3D"/>
+    <w:pPr>
+      <w:spacing w:before="100" w:beforeAutospacing="1" w:after="100" w:afterAutospacing="1" w:line="240" w:lineRule="auto"/>
+    </w:pPr>
+    <w:rPr>
+      <w:rFonts w:ascii="Times New Roman" w:eastAsia="Times New Roman" w:hAnsi="Times New Roman" w:cs="Times New Roman"/>
+      <w:sz w:val="24"/>
+      <w:szCs w:val="24"/>
+      <w:lang w:val="en-CA"/>
+    </w:rPr>
+  </w:style>
+  <w:style w:type="character" w:customStyle="1" w:styleId="apple-tab-span">
+    <w:name w:val="apple-tab-span"/>
+    <w:basedOn w:val="DefaultParagraphFont"/>
+    <w:rsid w:val="002F0F3D"/>
+  </w:style>
 </w:styles>
 </file>
 

</xml_diff>

<commit_message>
Updated Project Doc: Finished Milestone 4 & Conclusion.
</commit_message>
<xml_diff>
--- a/Formal-Project-Document.docx
+++ b/Formal-Project-Document.docx
@@ -1,6 +1,6 @@
 
 <file path=word/document.xml><?xml version="1.0" encoding="utf-8"?>
-<w:document xmlns:wpc="http://schemas.microsoft.com/office/word/2010/wordprocessingCanvas" xmlns:cx="http://schemas.microsoft.com/office/drawing/2014/chartex" xmlns:cx1="http://schemas.microsoft.com/office/drawing/2015/9/8/chartex" xmlns:cx2="http://schemas.microsoft.com/office/drawing/2015/10/21/chartex" xmlns:cx3="http://schemas.microsoft.com/office/drawing/2016/5/9/chartex" xmlns:cx4="http://schemas.microsoft.com/office/drawing/2016/5/10/chartex" xmlns:cx5="http://schemas.microsoft.com/office/drawing/2016/5/11/chartex" xmlns:cx6="http://schemas.microsoft.com/office/drawing/2016/5/12/chartex" xmlns:cx7="http://schemas.microsoft.com/office/drawing/2016/5/13/chartex" xmlns:cx8="http://schemas.microsoft.com/office/drawing/2016/5/14/chartex" xmlns:mc="http://schemas.openxmlformats.org/markup-compatibility/2006" xmlns:aink="http://schemas.microsoft.com/office/drawing/2016/ink" xmlns:am3d="http://schemas.microsoft.com/office/drawing/2017/model3d" xmlns:o="urn:schemas-microsoft-com:office:office" xmlns:oel="http://schemas.microsoft.com/office/2019/extlst" xmlns:r="http://schemas.openxmlformats.org/officeDocument/2006/relationships" xmlns:m="http://schemas.openxmlformats.org/officeDocument/2006/math" xmlns:v="urn:schemas-microsoft-com:vml" xmlns:wp14="http://schemas.microsoft.com/office/word/2010/wordprocessingDrawing" xmlns:wp="http://schemas.openxmlformats.org/drawingml/2006/wordprocessingDrawing" xmlns:w10="urn:schemas-microsoft-com:office:word" xmlns:w="http://schemas.openxmlformats.org/wordprocessingml/2006/main" xmlns:w14="http://schemas.microsoft.com/office/word/2010/wordml" xmlns:w15="http://schemas.microsoft.com/office/word/2012/wordml" xmlns:w16cex="http://schemas.microsoft.com/office/word/2018/wordml/cex" xmlns:w16cid="http://schemas.microsoft.com/office/word/2016/wordml/cid" xmlns:w16="http://schemas.microsoft.com/office/word/2018/wordml" xmlns:w16sdtdh="http://schemas.microsoft.com/office/word/2020/wordml/sdtdatahash" xmlns:w16se="http://schemas.microsoft.com/office/word/2015/wordml/symex" xmlns:wpg="http://schemas.microsoft.com/office/word/2010/wordprocessingGroup" xmlns:wpi="http://schemas.microsoft.com/office/word/2010/wordprocessingInk" xmlns:wne="http://schemas.microsoft.com/office/word/2006/wordml" xmlns:wps="http://schemas.microsoft.com/office/word/2010/wordprocessingShape" mc:Ignorable="w14 w15 w16se w16cid w16 w16cex w16sdtdh wp14">
+<w:document xmlns:wpc="http://schemas.microsoft.com/office/word/2010/wordprocessingCanvas" xmlns:cx="http://schemas.microsoft.com/office/drawing/2014/chartex" xmlns:cx1="http://schemas.microsoft.com/office/drawing/2015/9/8/chartex" xmlns:cx2="http://schemas.microsoft.com/office/drawing/2015/10/21/chartex" xmlns:cx3="http://schemas.microsoft.com/office/drawing/2016/5/9/chartex" xmlns:cx4="http://schemas.microsoft.com/office/drawing/2016/5/10/chartex" xmlns:cx5="http://schemas.microsoft.com/office/drawing/2016/5/11/chartex" xmlns:cx6="http://schemas.microsoft.com/office/drawing/2016/5/12/chartex" xmlns:cx7="http://schemas.microsoft.com/office/drawing/2016/5/13/chartex" xmlns:cx8="http://schemas.microsoft.com/office/drawing/2016/5/14/chartex" xmlns:mc="http://schemas.openxmlformats.org/markup-compatibility/2006" xmlns:aink="http://schemas.microsoft.com/office/drawing/2016/ink" xmlns:am3d="http://schemas.microsoft.com/office/drawing/2017/model3d" xmlns:o="urn:schemas-microsoft-com:office:office" xmlns:oel="http://schemas.microsoft.com/office/2019/extlst" xmlns:r="http://schemas.openxmlformats.org/officeDocument/2006/relationships" xmlns:m="http://schemas.openxmlformats.org/officeDocument/2006/math" xmlns:v="urn:schemas-microsoft-com:vml" xmlns:wp14="http://schemas.microsoft.com/office/word/2010/wordprocessingDrawing" xmlns:wp="http://schemas.openxmlformats.org/drawingml/2006/wordprocessingDrawing" xmlns:w10="urn:schemas-microsoft-com:office:word" xmlns:w="http://schemas.openxmlformats.org/wordprocessingml/2006/main" xmlns:w14="http://schemas.microsoft.com/office/word/2010/wordml" xmlns:w15="http://schemas.microsoft.com/office/word/2012/wordml" xmlns:w16cex="http://schemas.microsoft.com/office/word/2018/wordml/cex" xmlns:w16cid="http://schemas.microsoft.com/office/word/2016/wordml/cid" xmlns:w16="http://schemas.microsoft.com/office/word/2018/wordml" xmlns:w16du="http://schemas.microsoft.com/office/word/2023/wordml/word16du" xmlns:w16sdtdh="http://schemas.microsoft.com/office/word/2020/wordml/sdtdatahash" xmlns:w16se="http://schemas.microsoft.com/office/word/2015/wordml/symex" xmlns:wpg="http://schemas.microsoft.com/office/word/2010/wordprocessingGroup" xmlns:wpi="http://schemas.microsoft.com/office/word/2010/wordprocessingInk" xmlns:wne="http://schemas.microsoft.com/office/word/2006/wordml" xmlns:wps="http://schemas.microsoft.com/office/word/2010/wordprocessingShape" mc:Ignorable="w14 w15 w16se w16cid w16 w16cex w16sdtdh wp14">
   <w:body>
     <w:p>
       <w:pPr>
@@ -281,13 +281,23 @@
           <w:szCs w:val="30"/>
         </w:rPr>
       </w:pPr>
+      <w:proofErr w:type="spellStart"/>
       <w:r>
         <w:rPr>
           <w:b/>
           <w:sz w:val="30"/>
           <w:szCs w:val="30"/>
         </w:rPr>
-        <w:t>Yatharth Mathur</w:t>
+        <w:t>Yatharth</w:t>
+      </w:r>
+      <w:proofErr w:type="spellEnd"/>
+      <w:r>
+        <w:rPr>
+          <w:b/>
+          <w:sz w:val="30"/>
+          <w:szCs w:val="30"/>
+        </w:rPr>
+        <w:t xml:space="preserve"> Mathur</w:t>
       </w:r>
     </w:p>
     <w:p>
@@ -394,7 +404,39 @@
           <w:sz w:val="28"/>
           <w:szCs w:val="28"/>
         </w:rPr>
-        <w:t>In social media, abbreviated slang and acronyms come in a wide variety of ways. Not everyone has the time or access to learn and understand the meaning and context of these shortened versions; thus, this correcting algorithm can help turn modern slang into everyday English most people know and speak. For example, millions of Tweets on Twitter are sent out everyday containing slang both old and new, and remembering old ones while trying to learn the new ones can be difficult.To accomplish this, the algorithm being made will have to have an efficient way of storing many different abbreviations and the actual terms associated with them.</w:t>
+        <w:t xml:space="preserve">In social media, abbreviated slang and acronyms come in a wide variety of ways. Not everyone has the time or access to learn and understand the meaning and context of these shortened versions; thus, this correcting algorithm can help turn modern slang into everyday English most people know and speak. For example, millions of Tweets on Twitter are sent out </w:t>
+      </w:r>
+      <w:proofErr w:type="spellStart"/>
+      <w:r>
+        <w:rPr>
+          <w:sz w:val="28"/>
+          <w:szCs w:val="28"/>
+        </w:rPr>
+        <w:t>everyday</w:t>
+      </w:r>
+      <w:proofErr w:type="spellEnd"/>
+      <w:r>
+        <w:rPr>
+          <w:sz w:val="28"/>
+          <w:szCs w:val="28"/>
+        </w:rPr>
+        <w:t xml:space="preserve"> containing slang both old and new, and remembering old ones while trying to learn the new ones can be </w:t>
+      </w:r>
+      <w:proofErr w:type="spellStart"/>
+      <w:r>
+        <w:rPr>
+          <w:sz w:val="28"/>
+          <w:szCs w:val="28"/>
+        </w:rPr>
+        <w:t>difficult.To</w:t>
+      </w:r>
+      <w:proofErr w:type="spellEnd"/>
+      <w:r>
+        <w:rPr>
+          <w:sz w:val="28"/>
+          <w:szCs w:val="28"/>
+        </w:rPr>
+        <w:t xml:space="preserve"> accomplish this, the algorithm being made will have to have an efficient way of storing many different abbreviations and the actual terms associated with them.</w:t>
       </w:r>
     </w:p>
     <w:p>
@@ -454,7 +496,23 @@
           <w:sz w:val="28"/>
           <w:szCs w:val="28"/>
         </w:rPr>
-        <w:t xml:space="preserve">Another example is Apple’s text replacement option for their IPhones. The user is able to input their own slang (or already established ones), then their device will translate it to the meaning also set by the user. </w:t>
+        <w:t xml:space="preserve">Another example is Apple’s text replacement option for their </w:t>
+      </w:r>
+      <w:proofErr w:type="spellStart"/>
+      <w:r>
+        <w:rPr>
+          <w:sz w:val="28"/>
+          <w:szCs w:val="28"/>
+        </w:rPr>
+        <w:t>IPhones</w:t>
+      </w:r>
+      <w:proofErr w:type="spellEnd"/>
+      <w:r>
+        <w:rPr>
+          <w:sz w:val="28"/>
+          <w:szCs w:val="28"/>
+        </w:rPr>
+        <w:t xml:space="preserve">. The user is able to input their own slang (or already established ones), then their device will translate it to the meaning also set by the user. </w:t>
       </w:r>
     </w:p>
     <w:p>
@@ -1023,7 +1081,23 @@
           <w:szCs w:val="28"/>
         </w:rPr>
         <w:tab/>
-        <w:t>If w in abb.keys() then:</w:t>
+        <w:t xml:space="preserve">If w in </w:t>
+      </w:r>
+      <w:proofErr w:type="spellStart"/>
+      <w:r>
+        <w:rPr>
+          <w:sz w:val="28"/>
+          <w:szCs w:val="28"/>
+        </w:rPr>
+        <w:t>abb.keys</w:t>
+      </w:r>
+      <w:proofErr w:type="spellEnd"/>
+      <w:r>
+        <w:rPr>
+          <w:sz w:val="28"/>
+          <w:szCs w:val="28"/>
+        </w:rPr>
+        <w:t>() then:</w:t>
       </w:r>
     </w:p>
     <w:p>
@@ -1211,7 +1285,23 @@
           <w:sz w:val="28"/>
           <w:szCs w:val="28"/>
         </w:rPr>
-        <w:t>Checking if w is in abb.keys takes O(1).</w:t>
+        <w:t xml:space="preserve">Checking if w is in </w:t>
+      </w:r>
+      <w:proofErr w:type="spellStart"/>
+      <w:r>
+        <w:rPr>
+          <w:sz w:val="28"/>
+          <w:szCs w:val="28"/>
+        </w:rPr>
+        <w:t>abb.keys</w:t>
+      </w:r>
+      <w:proofErr w:type="spellEnd"/>
+      <w:r>
+        <w:rPr>
+          <w:sz w:val="28"/>
+          <w:szCs w:val="28"/>
+        </w:rPr>
+        <w:t xml:space="preserve"> takes O(1).</w:t>
       </w:r>
     </w:p>
     <w:p>
@@ -1731,7 +1821,25 @@
           <w:sz w:val="28"/>
           <w:szCs w:val="28"/>
         </w:rPr>
-        <w:t>Our implementation is in a .ipynb file in our GitHub (</w:t>
+        <w:t>Our implementation is in a .</w:t>
+      </w:r>
+      <w:proofErr w:type="spellStart"/>
+      <w:r>
+        <w:rPr>
+          <w:bCs/>
+          <w:sz w:val="28"/>
+          <w:szCs w:val="28"/>
+        </w:rPr>
+        <w:t>ipynb</w:t>
+      </w:r>
+      <w:proofErr w:type="spellEnd"/>
+      <w:r>
+        <w:rPr>
+          <w:bCs/>
+          <w:sz w:val="28"/>
+          <w:szCs w:val="28"/>
+        </w:rPr>
+        <w:t xml:space="preserve"> file in our GitHub (</w:t>
       </w:r>
       <w:hyperlink r:id="rId7" w:history="1">
         <w:r>
@@ -2152,7 +2260,29 @@
           <w:szCs w:val="28"/>
           <w:lang w:val="en-CA"/>
         </w:rPr>
-        <w:t>We opted for a straight-forward/brute-force algorithm as a way to compare running time with our first algorithm. We chose this as we believe that our first dictionary/hashtable was an efficient algorithm and can not be improved upon, thus choosing a naive solution could help it stand out.</w:t>
+        <w:t>We opted for a straight-forward/brute-force algorithm as a way to compare running time with our first algorithm. We chose this as we believe that our first dictionary/</w:t>
+      </w:r>
+      <w:proofErr w:type="spellStart"/>
+      <w:r>
+        <w:rPr>
+          <w:rFonts w:eastAsia="Times New Roman"/>
+          <w:color w:val="000000"/>
+          <w:sz w:val="28"/>
+          <w:szCs w:val="28"/>
+          <w:lang w:val="en-CA"/>
+        </w:rPr>
+        <w:t>hashtable</w:t>
+      </w:r>
+      <w:proofErr w:type="spellEnd"/>
+      <w:r>
+        <w:rPr>
+          <w:rFonts w:eastAsia="Times New Roman"/>
+          <w:color w:val="000000"/>
+          <w:sz w:val="28"/>
+          <w:szCs w:val="28"/>
+          <w:lang w:val="en-CA"/>
+        </w:rPr>
+        <w:t xml:space="preserve"> was an efficient algorithm and can not be improved upon, thus choosing a naive solution could help it stand out.</w:t>
       </w:r>
     </w:p>
     <w:p>
@@ -2233,7 +2363,29 @@
           <w:szCs w:val="28"/>
           <w:lang w:val="en-CA"/>
         </w:rPr>
-        <w:t>Given an input Array “words” of size n (n being the number of all words), and two lists ‘phr’ and ‘abb’, (phrase and abbreviation) both of size m, output the list of words with the abbreviations replaced into their full English counterpart.</w:t>
+        <w:t>Given an input Array “words” of size n (n being the number of all words), and two lists ‘</w:t>
+      </w:r>
+      <w:proofErr w:type="spellStart"/>
+      <w:r>
+        <w:rPr>
+          <w:rFonts w:eastAsia="Times New Roman"/>
+          <w:color w:val="000000"/>
+          <w:sz w:val="28"/>
+          <w:szCs w:val="28"/>
+          <w:lang w:val="en-CA"/>
+        </w:rPr>
+        <w:t>phr</w:t>
+      </w:r>
+      <w:proofErr w:type="spellEnd"/>
+      <w:r>
+        <w:rPr>
+          <w:rFonts w:eastAsia="Times New Roman"/>
+          <w:color w:val="000000"/>
+          <w:sz w:val="28"/>
+          <w:szCs w:val="28"/>
+          <w:lang w:val="en-CA"/>
+        </w:rPr>
+        <w:t>’ and ‘abb’, (phrase and abbreviation) both of size m, output the list of words with the abbreviations replaced into their full English counterpart.</w:t>
       </w:r>
     </w:p>
     <w:p>
@@ -2375,7 +2527,29 @@
           <w:szCs w:val="28"/>
           <w:lang w:val="en-CA"/>
         </w:rPr>
-        <w:t>Read the phrases associated with abbreviations into a list phr.    (phr and abb will have the same size and matching indexes)</w:t>
+        <w:t>Read the phrases associated with abbreviations into a list phr.    (</w:t>
+      </w:r>
+      <w:proofErr w:type="spellStart"/>
+      <w:r>
+        <w:rPr>
+          <w:rFonts w:eastAsia="Times New Roman"/>
+          <w:color w:val="000000"/>
+          <w:sz w:val="28"/>
+          <w:szCs w:val="28"/>
+          <w:lang w:val="en-CA"/>
+        </w:rPr>
+        <w:t>phr</w:t>
+      </w:r>
+      <w:proofErr w:type="spellEnd"/>
+      <w:r>
+        <w:rPr>
+          <w:rFonts w:eastAsia="Times New Roman"/>
+          <w:color w:val="000000"/>
+          <w:sz w:val="28"/>
+          <w:szCs w:val="28"/>
+          <w:lang w:val="en-CA"/>
+        </w:rPr>
+        <w:t xml:space="preserve"> and abb will have the same size and matching indexes)</w:t>
       </w:r>
     </w:p>
     <w:p>
@@ -2454,7 +2628,51 @@
           <w:lang w:val="en-CA"/>
         </w:rPr>
         <w:tab/>
-        <w:t>for i in range(0, len(abb) - 1):</w:t>
+        <w:t xml:space="preserve">for </w:t>
+      </w:r>
+      <w:proofErr w:type="spellStart"/>
+      <w:r>
+        <w:rPr>
+          <w:rFonts w:eastAsia="Times New Roman"/>
+          <w:color w:val="000000"/>
+          <w:sz w:val="28"/>
+          <w:szCs w:val="28"/>
+          <w:lang w:val="en-CA"/>
+        </w:rPr>
+        <w:t>i</w:t>
+      </w:r>
+      <w:proofErr w:type="spellEnd"/>
+      <w:r>
+        <w:rPr>
+          <w:rFonts w:eastAsia="Times New Roman"/>
+          <w:color w:val="000000"/>
+          <w:sz w:val="28"/>
+          <w:szCs w:val="28"/>
+          <w:lang w:val="en-CA"/>
+        </w:rPr>
+        <w:t xml:space="preserve"> in range(0, </w:t>
+      </w:r>
+      <w:proofErr w:type="spellStart"/>
+      <w:r>
+        <w:rPr>
+          <w:rFonts w:eastAsia="Times New Roman"/>
+          <w:color w:val="000000"/>
+          <w:sz w:val="28"/>
+          <w:szCs w:val="28"/>
+          <w:lang w:val="en-CA"/>
+        </w:rPr>
+        <w:t>len</w:t>
+      </w:r>
+      <w:proofErr w:type="spellEnd"/>
+      <w:r>
+        <w:rPr>
+          <w:rFonts w:eastAsia="Times New Roman"/>
+          <w:color w:val="000000"/>
+          <w:sz w:val="28"/>
+          <w:szCs w:val="28"/>
+          <w:lang w:val="en-CA"/>
+        </w:rPr>
+        <w:t>(abb) - 1):</w:t>
       </w:r>
     </w:p>
     <w:p>
@@ -2487,7 +2705,29 @@
           <w:lang w:val="en-CA"/>
         </w:rPr>
         <w:tab/>
-        <w:t>if (abb[i] == w):</w:t>
+        <w:t>if (abb[</w:t>
+      </w:r>
+      <w:proofErr w:type="spellStart"/>
+      <w:r>
+        <w:rPr>
+          <w:rFonts w:eastAsia="Times New Roman"/>
+          <w:color w:val="000000"/>
+          <w:sz w:val="28"/>
+          <w:szCs w:val="28"/>
+          <w:lang w:val="en-CA"/>
+        </w:rPr>
+        <w:t>i</w:t>
+      </w:r>
+      <w:proofErr w:type="spellEnd"/>
+      <w:r>
+        <w:rPr>
+          <w:rFonts w:eastAsia="Times New Roman"/>
+          <w:color w:val="000000"/>
+          <w:sz w:val="28"/>
+          <w:szCs w:val="28"/>
+          <w:lang w:val="en-CA"/>
+        </w:rPr>
+        <w:t>] == w):</w:t>
       </w:r>
     </w:p>
     <w:p>
@@ -2530,7 +2770,51 @@
           <w:lang w:val="en-CA"/>
         </w:rPr>
         <w:tab/>
-        <w:t>add phr[i] to output</w:t>
+        <w:t xml:space="preserve">add </w:t>
+      </w:r>
+      <w:proofErr w:type="spellStart"/>
+      <w:r>
+        <w:rPr>
+          <w:rFonts w:eastAsia="Times New Roman"/>
+          <w:color w:val="000000"/>
+          <w:sz w:val="28"/>
+          <w:szCs w:val="28"/>
+          <w:lang w:val="en-CA"/>
+        </w:rPr>
+        <w:t>phr</w:t>
+      </w:r>
+      <w:proofErr w:type="spellEnd"/>
+      <w:r>
+        <w:rPr>
+          <w:rFonts w:eastAsia="Times New Roman"/>
+          <w:color w:val="000000"/>
+          <w:sz w:val="28"/>
+          <w:szCs w:val="28"/>
+          <w:lang w:val="en-CA"/>
+        </w:rPr>
+        <w:t>[</w:t>
+      </w:r>
+      <w:proofErr w:type="spellStart"/>
+      <w:r>
+        <w:rPr>
+          <w:rFonts w:eastAsia="Times New Roman"/>
+          <w:color w:val="000000"/>
+          <w:sz w:val="28"/>
+          <w:szCs w:val="28"/>
+          <w:lang w:val="en-CA"/>
+        </w:rPr>
+        <w:t>i</w:t>
+      </w:r>
+      <w:proofErr w:type="spellEnd"/>
+      <w:r>
+        <w:rPr>
+          <w:rFonts w:eastAsia="Times New Roman"/>
+          <w:color w:val="000000"/>
+          <w:sz w:val="28"/>
+          <w:szCs w:val="28"/>
+          <w:lang w:val="en-CA"/>
+        </w:rPr>
+        <w:t>] to output</w:t>
       </w:r>
     </w:p>
     <w:p>
@@ -2715,7 +2999,51 @@
           <w:szCs w:val="28"/>
           <w:lang w:val="en-CA"/>
         </w:rPr>
-        <w:t>‘phr’ and ‘abb’ lists are of size n (‘phr’ and ‘abb’ lists will be created before runtime).</w:t>
+        <w:t>‘</w:t>
+      </w:r>
+      <w:proofErr w:type="spellStart"/>
+      <w:r>
+        <w:rPr>
+          <w:rFonts w:eastAsia="Times New Roman"/>
+          <w:color w:val="000000"/>
+          <w:sz w:val="28"/>
+          <w:szCs w:val="28"/>
+          <w:lang w:val="en-CA"/>
+        </w:rPr>
+        <w:t>phr</w:t>
+      </w:r>
+      <w:proofErr w:type="spellEnd"/>
+      <w:r>
+        <w:rPr>
+          <w:rFonts w:eastAsia="Times New Roman"/>
+          <w:color w:val="000000"/>
+          <w:sz w:val="28"/>
+          <w:szCs w:val="28"/>
+          <w:lang w:val="en-CA"/>
+        </w:rPr>
+        <w:t>’ and ‘abb’ lists are of size n (‘</w:t>
+      </w:r>
+      <w:proofErr w:type="spellStart"/>
+      <w:r>
+        <w:rPr>
+          <w:rFonts w:eastAsia="Times New Roman"/>
+          <w:color w:val="000000"/>
+          <w:sz w:val="28"/>
+          <w:szCs w:val="28"/>
+          <w:lang w:val="en-CA"/>
+        </w:rPr>
+        <w:t>phr</w:t>
+      </w:r>
+      <w:proofErr w:type="spellEnd"/>
+      <w:r>
+        <w:rPr>
+          <w:rFonts w:eastAsia="Times New Roman"/>
+          <w:color w:val="000000"/>
+          <w:sz w:val="28"/>
+          <w:szCs w:val="28"/>
+          <w:lang w:val="en-CA"/>
+        </w:rPr>
+        <w:t>’ and ‘abb’ lists will be created before runtime).</w:t>
       </w:r>
     </w:p>
     <w:p>
@@ -3309,6 +3637,1087 @@
           <w:lang w:val="en-CA"/>
         </w:rPr>
         <w:t>Depending on the placement of certain phrases/abbreviations, iterating and getting indexes will result in long running times.</w:t>
+      </w:r>
+    </w:p>
+    <w:p>
+      <w:r>
+        <w:br w:type="page"/>
+      </w:r>
+    </w:p>
+    <w:p>
+      <w:pPr>
+        <w:pStyle w:val="NormalWeb"/>
+        <w:spacing w:before="240" w:beforeAutospacing="0" w:after="240" w:afterAutospacing="0"/>
+      </w:pPr>
+      <w:r>
+        <w:rPr>
+          <w:rFonts w:ascii="Arial" w:hAnsi="Arial" w:cs="Arial"/>
+          <w:b/>
+          <w:bCs/>
+          <w:color w:val="000000"/>
+          <w:sz w:val="34"/>
+          <w:szCs w:val="34"/>
+          <w:u w:val="single"/>
+        </w:rPr>
+        <w:lastRenderedPageBreak/>
+        <w:t>Project Milestone 4:</w:t>
+      </w:r>
+    </w:p>
+    <w:p>
+      <w:pPr>
+        <w:pStyle w:val="NormalWeb"/>
+        <w:spacing w:before="240" w:beforeAutospacing="0" w:after="240" w:afterAutospacing="0"/>
+      </w:pPr>
+    </w:p>
+    <w:p>
+      <w:pPr>
+        <w:pStyle w:val="NormalWeb"/>
+        <w:spacing w:before="240" w:beforeAutospacing="0" w:after="240" w:afterAutospacing="0"/>
+      </w:pPr>
+      <w:r>
+        <w:rPr>
+          <w:rFonts w:ascii="Arial" w:hAnsi="Arial" w:cs="Arial"/>
+          <w:b/>
+          <w:bCs/>
+          <w:color w:val="000000"/>
+          <w:sz w:val="28"/>
+          <w:szCs w:val="28"/>
+        </w:rPr>
+        <w:t>      </w:t>
+      </w:r>
+      <w:r>
+        <w:rPr>
+          <w:rStyle w:val="apple-tab-span"/>
+          <w:rFonts w:ascii="Arial" w:hAnsi="Arial" w:cs="Arial"/>
+          <w:b/>
+          <w:bCs/>
+          <w:color w:val="000000"/>
+          <w:sz w:val="28"/>
+          <w:szCs w:val="28"/>
+        </w:rPr>
+        <w:tab/>
+      </w:r>
+      <w:r>
+        <w:rPr>
+          <w:rFonts w:ascii="Arial" w:hAnsi="Arial" w:cs="Arial"/>
+          <w:b/>
+          <w:bCs/>
+          <w:color w:val="000000"/>
+          <w:sz w:val="28"/>
+          <w:szCs w:val="28"/>
+        </w:rPr>
+        <w:t>Dataset:</w:t>
+      </w:r>
+    </w:p>
+    <w:p>
+      <w:pPr>
+        <w:pStyle w:val="NormalWeb"/>
+        <w:spacing w:before="240" w:beforeAutospacing="0" w:after="240" w:afterAutospacing="0"/>
+        <w:ind w:left="1440" w:hanging="360"/>
+      </w:pPr>
+      <w:r>
+        <w:rPr>
+          <w:rFonts w:ascii="Arial" w:hAnsi="Arial" w:cs="Arial"/>
+          <w:b/>
+          <w:bCs/>
+          <w:color w:val="000000"/>
+          <w:sz w:val="28"/>
+          <w:szCs w:val="28"/>
+        </w:rPr>
+        <w:t>-</w:t>
+      </w:r>
+      <w:r>
+        <w:rPr>
+          <w:rFonts w:ascii="Arial" w:hAnsi="Arial" w:cs="Arial"/>
+          <w:b/>
+          <w:bCs/>
+          <w:color w:val="000000"/>
+          <w:sz w:val="14"/>
+          <w:szCs w:val="14"/>
+        </w:rPr>
+        <w:t xml:space="preserve">    </w:t>
+      </w:r>
+      <w:r>
+        <w:rPr>
+          <w:rFonts w:ascii="Arial" w:hAnsi="Arial" w:cs="Arial"/>
+          <w:color w:val="000000"/>
+          <w:sz w:val="14"/>
+          <w:szCs w:val="14"/>
+        </w:rPr>
+        <w:t>    </w:t>
+      </w:r>
+      <w:r>
+        <w:rPr>
+          <w:rFonts w:ascii="Arial" w:hAnsi="Arial" w:cs="Arial"/>
+          <w:color w:val="000000"/>
+          <w:sz w:val="28"/>
+          <w:szCs w:val="28"/>
+        </w:rPr>
+        <w:t>Along with the provided text dataset to test our algorithm, we used an external Kaggle dataset to fill our lists with slang and abbreviated words. (</w:t>
+      </w:r>
+      <w:hyperlink r:id="rId9" w:history="1">
+        <w:r>
+          <w:rPr>
+            <w:rStyle w:val="Hyperlink"/>
+            <w:rFonts w:ascii="Arial" w:hAnsi="Arial" w:cs="Arial"/>
+            <w:color w:val="1155CC"/>
+            <w:sz w:val="28"/>
+            <w:szCs w:val="28"/>
+          </w:rPr>
+          <w:t>Chat / Internet Slang | Abbreviations | Acronyms | Kaggle</w:t>
+        </w:r>
+      </w:hyperlink>
+      <w:r>
+        <w:rPr>
+          <w:rFonts w:ascii="Arial" w:hAnsi="Arial" w:cs="Arial"/>
+          <w:color w:val="000000"/>
+          <w:sz w:val="28"/>
+          <w:szCs w:val="28"/>
+        </w:rPr>
+        <w:t>)</w:t>
+      </w:r>
+    </w:p>
+    <w:p>
+      <w:pPr>
+        <w:pStyle w:val="NormalWeb"/>
+        <w:spacing w:before="240" w:beforeAutospacing="0" w:after="240" w:afterAutospacing="0"/>
+      </w:pPr>
+      <w:r>
+        <w:rPr>
+          <w:rFonts w:ascii="Arial" w:hAnsi="Arial" w:cs="Arial"/>
+          <w:b/>
+          <w:bCs/>
+          <w:color w:val="000000"/>
+          <w:sz w:val="28"/>
+          <w:szCs w:val="28"/>
+        </w:rPr>
+        <w:t> </w:t>
+      </w:r>
+    </w:p>
+    <w:p>
+      <w:pPr>
+        <w:pStyle w:val="NormalWeb"/>
+        <w:spacing w:before="240" w:beforeAutospacing="0" w:after="240" w:afterAutospacing="0"/>
+        <w:ind w:left="720"/>
+      </w:pPr>
+      <w:r>
+        <w:rPr>
+          <w:rFonts w:ascii="Arial" w:hAnsi="Arial" w:cs="Arial"/>
+          <w:b/>
+          <w:bCs/>
+          <w:color w:val="000000"/>
+          <w:sz w:val="28"/>
+          <w:szCs w:val="28"/>
+        </w:rPr>
+        <w:t>Implementation:</w:t>
+      </w:r>
+    </w:p>
+    <w:p>
+      <w:pPr>
+        <w:pStyle w:val="NormalWeb"/>
+        <w:spacing w:before="240" w:beforeAutospacing="0" w:after="240" w:afterAutospacing="0"/>
+        <w:ind w:left="1440" w:hanging="360"/>
+      </w:pPr>
+      <w:r>
+        <w:rPr>
+          <w:rFonts w:ascii="Arial" w:hAnsi="Arial" w:cs="Arial"/>
+          <w:b/>
+          <w:bCs/>
+          <w:color w:val="000000"/>
+          <w:sz w:val="28"/>
+          <w:szCs w:val="28"/>
+        </w:rPr>
+        <w:t>-</w:t>
+      </w:r>
+      <w:r>
+        <w:rPr>
+          <w:rFonts w:ascii="Arial" w:hAnsi="Arial" w:cs="Arial"/>
+          <w:b/>
+          <w:bCs/>
+          <w:color w:val="000000"/>
+          <w:sz w:val="14"/>
+          <w:szCs w:val="14"/>
+        </w:rPr>
+        <w:t xml:space="preserve">       </w:t>
+      </w:r>
+      <w:r>
+        <w:rPr>
+          <w:rFonts w:ascii="Arial" w:hAnsi="Arial" w:cs="Arial"/>
+          <w:color w:val="000000"/>
+          <w:sz w:val="14"/>
+          <w:szCs w:val="14"/>
+        </w:rPr>
+        <w:t> </w:t>
+      </w:r>
+      <w:r>
+        <w:rPr>
+          <w:rFonts w:ascii="Arial" w:hAnsi="Arial" w:cs="Arial"/>
+          <w:color w:val="000000"/>
+          <w:sz w:val="28"/>
+          <w:szCs w:val="28"/>
+        </w:rPr>
+        <w:t>Our implementation is in a .</w:t>
+      </w:r>
+      <w:proofErr w:type="spellStart"/>
+      <w:r>
+        <w:rPr>
+          <w:rFonts w:ascii="Arial" w:hAnsi="Arial" w:cs="Arial"/>
+          <w:color w:val="000000"/>
+          <w:sz w:val="28"/>
+          <w:szCs w:val="28"/>
+        </w:rPr>
+        <w:t>ipynb</w:t>
+      </w:r>
+      <w:proofErr w:type="spellEnd"/>
+      <w:r>
+        <w:rPr>
+          <w:rFonts w:ascii="Arial" w:hAnsi="Arial" w:cs="Arial"/>
+          <w:color w:val="000000"/>
+          <w:sz w:val="28"/>
+          <w:szCs w:val="28"/>
+        </w:rPr>
+        <w:t xml:space="preserve"> file called ‘Algo2’ in our GitHub (</w:t>
+      </w:r>
+      <w:hyperlink r:id="rId10" w:history="1">
+        <w:r>
+          <w:rPr>
+            <w:rStyle w:val="Hyperlink"/>
+            <w:rFonts w:ascii="Arial" w:hAnsi="Arial" w:cs="Arial"/>
+            <w:color w:val="1155CC"/>
+            <w:sz w:val="28"/>
+            <w:szCs w:val="28"/>
+          </w:rPr>
+          <w:t>linked here</w:t>
+        </w:r>
+      </w:hyperlink>
+      <w:r>
+        <w:rPr>
+          <w:rFonts w:ascii="Arial" w:hAnsi="Arial" w:cs="Arial"/>
+          <w:color w:val="000000"/>
+          <w:sz w:val="28"/>
+          <w:szCs w:val="28"/>
+        </w:rPr>
+        <w:t>). Our Implementation is essentially similar to our pseudo-code. We loaded our slang dataset, divided the abbreviation column and the translation column into two lists ‘abb’ and ‘</w:t>
+      </w:r>
+      <w:proofErr w:type="spellStart"/>
+      <w:r>
+        <w:rPr>
+          <w:rFonts w:ascii="Arial" w:hAnsi="Arial" w:cs="Arial"/>
+          <w:color w:val="000000"/>
+          <w:sz w:val="28"/>
+          <w:szCs w:val="28"/>
+        </w:rPr>
+        <w:t>phr</w:t>
+      </w:r>
+      <w:proofErr w:type="spellEnd"/>
+      <w:r>
+        <w:rPr>
+          <w:rFonts w:ascii="Arial" w:hAnsi="Arial" w:cs="Arial"/>
+          <w:color w:val="000000"/>
+          <w:sz w:val="28"/>
+          <w:szCs w:val="28"/>
+        </w:rPr>
+        <w:t>’ respectively. We then loaded the provided test run and took the review/tweet column, added it into a list and split each word between each space before adding it back into the array ‘words’. We then ran the ‘words’ array against the ‘abb’ array and for every match: grabbed the index of the matching ‘abb’, search for the index in ‘</w:t>
+      </w:r>
+      <w:proofErr w:type="spellStart"/>
+      <w:r>
+        <w:rPr>
+          <w:rFonts w:ascii="Arial" w:hAnsi="Arial" w:cs="Arial"/>
+          <w:color w:val="000000"/>
+          <w:sz w:val="28"/>
+          <w:szCs w:val="28"/>
+        </w:rPr>
+        <w:t>phr</w:t>
+      </w:r>
+      <w:proofErr w:type="spellEnd"/>
+      <w:r>
+        <w:rPr>
+          <w:rFonts w:ascii="Arial" w:hAnsi="Arial" w:cs="Arial"/>
+          <w:color w:val="000000"/>
+          <w:sz w:val="28"/>
+          <w:szCs w:val="28"/>
+        </w:rPr>
+        <w:t>’, take the translation in ‘</w:t>
+      </w:r>
+      <w:proofErr w:type="spellStart"/>
+      <w:r>
+        <w:rPr>
+          <w:rFonts w:ascii="Arial" w:hAnsi="Arial" w:cs="Arial"/>
+          <w:color w:val="000000"/>
+          <w:sz w:val="28"/>
+          <w:szCs w:val="28"/>
+        </w:rPr>
+        <w:t>phr</w:t>
+      </w:r>
+      <w:proofErr w:type="spellEnd"/>
+      <w:r>
+        <w:rPr>
+          <w:rFonts w:ascii="Arial" w:hAnsi="Arial" w:cs="Arial"/>
+          <w:color w:val="000000"/>
+          <w:sz w:val="28"/>
+          <w:szCs w:val="28"/>
+        </w:rPr>
+        <w:t>’, and replace the string at the current index of ‘words’ with ‘</w:t>
+      </w:r>
+      <w:proofErr w:type="spellStart"/>
+      <w:r>
+        <w:rPr>
+          <w:rFonts w:ascii="Arial" w:hAnsi="Arial" w:cs="Arial"/>
+          <w:color w:val="000000"/>
+          <w:sz w:val="28"/>
+          <w:szCs w:val="28"/>
+        </w:rPr>
+        <w:t>phr</w:t>
+      </w:r>
+      <w:proofErr w:type="spellEnd"/>
+      <w:r>
+        <w:rPr>
+          <w:rFonts w:ascii="Arial" w:hAnsi="Arial" w:cs="Arial"/>
+          <w:color w:val="000000"/>
+          <w:sz w:val="28"/>
+          <w:szCs w:val="28"/>
+        </w:rPr>
+        <w:t>’.</w:t>
+      </w:r>
+    </w:p>
+    <w:p>
+      <w:pPr>
+        <w:pStyle w:val="NormalWeb"/>
+        <w:spacing w:before="240" w:beforeAutospacing="0" w:after="240" w:afterAutospacing="0"/>
+        <w:ind w:left="1440"/>
+      </w:pPr>
+      <w:r>
+        <w:rPr>
+          <w:rFonts w:ascii="Arial" w:hAnsi="Arial" w:cs="Arial"/>
+          <w:b/>
+          <w:bCs/>
+          <w:color w:val="000000"/>
+          <w:sz w:val="28"/>
+          <w:szCs w:val="28"/>
+        </w:rPr>
+        <w:t> </w:t>
+      </w:r>
+    </w:p>
+    <w:p>
+      <w:pPr>
+        <w:pStyle w:val="NormalWeb"/>
+        <w:spacing w:before="240" w:beforeAutospacing="0" w:after="240" w:afterAutospacing="0"/>
+        <w:ind w:left="720"/>
+      </w:pPr>
+      <w:r>
+        <w:rPr>
+          <w:rFonts w:ascii="Arial" w:hAnsi="Arial" w:cs="Arial"/>
+          <w:b/>
+          <w:bCs/>
+          <w:color w:val="000000"/>
+          <w:sz w:val="28"/>
+          <w:szCs w:val="28"/>
+        </w:rPr>
+        <w:t>Results:</w:t>
+      </w:r>
+    </w:p>
+    <w:p>
+      <w:pPr>
+        <w:pStyle w:val="NormalWeb"/>
+        <w:numPr>
+          <w:ilvl w:val="0"/>
+          <w:numId w:val="26"/>
+        </w:numPr>
+        <w:spacing w:before="240" w:beforeAutospacing="0" w:after="0" w:afterAutospacing="0"/>
+        <w:ind w:left="1440"/>
+        <w:textAlignment w:val="baseline"/>
+        <w:rPr>
+          <w:rFonts w:ascii="Arial" w:hAnsi="Arial" w:cs="Arial"/>
+          <w:color w:val="000000"/>
+          <w:sz w:val="28"/>
+          <w:szCs w:val="28"/>
+        </w:rPr>
+      </w:pPr>
+      <w:r>
+        <w:rPr>
+          <w:rFonts w:ascii="Arial" w:hAnsi="Arial" w:cs="Arial"/>
+          <w:color w:val="000000"/>
+          <w:sz w:val="28"/>
+          <w:szCs w:val="28"/>
+        </w:rPr>
+        <w:t>The plot of the algorithm reflects the inefficiency of a naive solution as the line is so high it makes a linear complexity look almost constant. With more words and abbreviations, the time gets slower which is the cause of such a high line in the plot. With this, it is a useful comparison to our initial algorithm as that appears more efficient knowing a solution such as this exists.</w:t>
+      </w:r>
+    </w:p>
+    <w:p>
+      <w:pPr>
+        <w:pStyle w:val="NormalWeb"/>
+        <w:numPr>
+          <w:ilvl w:val="0"/>
+          <w:numId w:val="26"/>
+        </w:numPr>
+        <w:spacing w:before="0" w:beforeAutospacing="0" w:after="240" w:afterAutospacing="0"/>
+        <w:ind w:left="1440"/>
+        <w:textAlignment w:val="baseline"/>
+        <w:rPr>
+          <w:rFonts w:ascii="Arial" w:hAnsi="Arial" w:cs="Arial"/>
+          <w:b/>
+          <w:bCs/>
+          <w:i/>
+          <w:iCs/>
+          <w:color w:val="000000"/>
+          <w:sz w:val="28"/>
+          <w:szCs w:val="28"/>
+        </w:rPr>
+      </w:pPr>
+      <w:r>
+        <w:rPr>
+          <w:rFonts w:ascii="Arial" w:hAnsi="Arial" w:cs="Arial"/>
+          <w:b/>
+          <w:bCs/>
+          <w:i/>
+          <w:iCs/>
+          <w:noProof/>
+          <w:color w:val="000000"/>
+          <w:sz w:val="28"/>
+          <w:szCs w:val="28"/>
+          <w:bdr w:val="none" w:sz="0" w:space="0" w:color="auto" w:frame="1"/>
+        </w:rPr>
+        <w:lastRenderedPageBreak/>
+        <w:drawing>
+          <wp:inline distT="0" distB="0" distL="0" distR="0" wp14:anchorId="5753AF2A" wp14:editId="6C3BCE0B">
+            <wp:extent cx="4552950" cy="3495675"/>
+            <wp:effectExtent l="0" t="0" r="0" b="9525"/>
+            <wp:docPr id="4" name="Picture 4" descr="Chart, line chart&#10;&#10;Description automatically generated"/>
+            <wp:cNvGraphicFramePr>
+              <a:graphicFrameLocks xmlns:a="http://schemas.openxmlformats.org/drawingml/2006/main" noChangeAspect="1"/>
+            </wp:cNvGraphicFramePr>
+            <a:graphic xmlns:a="http://schemas.openxmlformats.org/drawingml/2006/main">
+              <a:graphicData uri="http://schemas.openxmlformats.org/drawingml/2006/picture">
+                <pic:pic xmlns:pic="http://schemas.openxmlformats.org/drawingml/2006/picture">
+                  <pic:nvPicPr>
+                    <pic:cNvPr id="4" name="Picture 4" descr="Chart, line chart&#10;&#10;Description automatically generated"/>
+                    <pic:cNvPicPr>
+                      <a:picLocks noChangeAspect="1" noChangeArrowheads="1"/>
+                    </pic:cNvPicPr>
+                  </pic:nvPicPr>
+                  <pic:blipFill>
+                    <a:blip r:embed="rId11">
+                      <a:extLst>
+                        <a:ext uri="{28A0092B-C50C-407E-A947-70E740481C1C}">
+                          <a14:useLocalDpi xmlns:a14="http://schemas.microsoft.com/office/drawing/2010/main" val="0"/>
+                        </a:ext>
+                      </a:extLst>
+                    </a:blip>
+                    <a:srcRect/>
+                    <a:stretch>
+                      <a:fillRect/>
+                    </a:stretch>
+                  </pic:blipFill>
+                  <pic:spPr bwMode="auto">
+                    <a:xfrm>
+                      <a:off x="0" y="0"/>
+                      <a:ext cx="4552950" cy="3495675"/>
+                    </a:xfrm>
+                    <a:prstGeom prst="rect">
+                      <a:avLst/>
+                    </a:prstGeom>
+                    <a:noFill/>
+                    <a:ln>
+                      <a:noFill/>
+                    </a:ln>
+                  </pic:spPr>
+                </pic:pic>
+              </a:graphicData>
+            </a:graphic>
+          </wp:inline>
+        </w:drawing>
+      </w:r>
+    </w:p>
+    <w:p>
+      <w:pPr>
+        <w:rPr>
+          <w:rFonts w:ascii="Times New Roman" w:hAnsi="Times New Roman" w:cs="Times New Roman"/>
+          <w:sz w:val="24"/>
+          <w:szCs w:val="24"/>
+        </w:rPr>
+      </w:pPr>
+    </w:p>
+    <w:p>
+      <w:pPr>
+        <w:pStyle w:val="NormalWeb"/>
+        <w:spacing w:before="240" w:beforeAutospacing="0" w:after="240" w:afterAutospacing="0"/>
+        <w:ind w:left="720"/>
+      </w:pPr>
+      <w:r>
+        <w:rPr>
+          <w:rFonts w:ascii="Arial" w:hAnsi="Arial" w:cs="Arial"/>
+          <w:b/>
+          <w:bCs/>
+          <w:color w:val="000000"/>
+          <w:sz w:val="28"/>
+          <w:szCs w:val="28"/>
+        </w:rPr>
+        <w:t>Unexpected Cases/Difficulties:</w:t>
+      </w:r>
+    </w:p>
+    <w:p>
+      <w:pPr>
+        <w:pStyle w:val="NormalWeb"/>
+        <w:spacing w:before="240" w:beforeAutospacing="0" w:after="240" w:afterAutospacing="0"/>
+        <w:ind w:left="1440" w:hanging="360"/>
+      </w:pPr>
+      <w:r>
+        <w:rPr>
+          <w:rFonts w:ascii="Arial" w:hAnsi="Arial" w:cs="Arial"/>
+          <w:color w:val="000000"/>
+          <w:sz w:val="28"/>
+          <w:szCs w:val="28"/>
+        </w:rPr>
+        <w:t>-</w:t>
+      </w:r>
+      <w:r>
+        <w:rPr>
+          <w:rFonts w:ascii="Arial" w:hAnsi="Arial" w:cs="Arial"/>
+          <w:color w:val="000000"/>
+          <w:sz w:val="14"/>
+          <w:szCs w:val="14"/>
+        </w:rPr>
+        <w:t xml:space="preserve">        </w:t>
+      </w:r>
+      <w:r>
+        <w:rPr>
+          <w:rFonts w:ascii="Arial" w:hAnsi="Arial" w:cs="Arial"/>
+          <w:color w:val="000000"/>
+          <w:sz w:val="28"/>
+          <w:szCs w:val="28"/>
+        </w:rPr>
+        <w:t>An unexpected case occurred when our data set confused the word ‘it’ with the abbreviation of ‘information technology’. As of now, we have added a band-aid fix by removing the translation altogether since additional context is needed to find the appropriate response.</w:t>
+      </w:r>
+    </w:p>
+    <w:p>
+      <w:pPr>
+        <w:pStyle w:val="NormalWeb"/>
+        <w:spacing w:before="240" w:beforeAutospacing="0" w:after="240" w:afterAutospacing="0"/>
+        <w:ind w:left="1440" w:hanging="360"/>
+      </w:pPr>
+      <w:r>
+        <w:rPr>
+          <w:rFonts w:ascii="Arial" w:hAnsi="Arial" w:cs="Arial"/>
+          <w:color w:val="000000"/>
+          <w:sz w:val="28"/>
+          <w:szCs w:val="28"/>
+        </w:rPr>
+        <w:t>-    As the word count increased, our algorithm’s time complexity rapidly increased as well. This resulted in extremely long wait times. We believe this is an unexpectedly good thing as we see how much more efficient our initial algorithm is.</w:t>
+      </w:r>
+    </w:p>
+    <w:p>
+      <w:pPr>
+        <w:pStyle w:val="NormalWeb"/>
+        <w:spacing w:before="240" w:beforeAutospacing="0" w:after="240" w:afterAutospacing="0"/>
+        <w:rPr>
+          <w:rFonts w:ascii="Arial" w:hAnsi="Arial" w:cs="Arial"/>
+          <w:b/>
+          <w:bCs/>
+          <w:color w:val="000000"/>
+          <w:sz w:val="34"/>
+          <w:szCs w:val="34"/>
+          <w:u w:val="single"/>
+        </w:rPr>
+      </w:pPr>
+    </w:p>
+    <w:p>
+      <w:pPr>
+        <w:pStyle w:val="NormalWeb"/>
+        <w:spacing w:before="240" w:beforeAutospacing="0" w:after="240" w:afterAutospacing="0"/>
+        <w:rPr>
+          <w:rFonts w:ascii="Arial" w:hAnsi="Arial" w:cs="Arial"/>
+          <w:b/>
+          <w:bCs/>
+          <w:color w:val="000000"/>
+          <w:sz w:val="34"/>
+          <w:szCs w:val="34"/>
+          <w:u w:val="single"/>
+        </w:rPr>
+      </w:pPr>
+    </w:p>
+    <w:p>
+      <w:pPr>
+        <w:pStyle w:val="NormalWeb"/>
+        <w:spacing w:before="240" w:beforeAutospacing="0" w:after="240" w:afterAutospacing="0"/>
+        <w:rPr>
+          <w:rFonts w:ascii="Arial" w:hAnsi="Arial" w:cs="Arial"/>
+          <w:b/>
+          <w:bCs/>
+          <w:color w:val="000000"/>
+          <w:sz w:val="34"/>
+          <w:szCs w:val="34"/>
+          <w:u w:val="single"/>
+        </w:rPr>
+      </w:pPr>
+    </w:p>
+    <w:p>
+      <w:pPr>
+        <w:pStyle w:val="NormalWeb"/>
+        <w:spacing w:before="240" w:beforeAutospacing="0" w:after="240" w:afterAutospacing="0"/>
+        <w:rPr>
+          <w:rFonts w:ascii="Arial" w:hAnsi="Arial" w:cs="Arial"/>
+          <w:b/>
+          <w:bCs/>
+          <w:color w:val="000000"/>
+          <w:sz w:val="34"/>
+          <w:szCs w:val="34"/>
+          <w:u w:val="single"/>
+        </w:rPr>
+      </w:pPr>
+    </w:p>
+    <w:p>
+      <w:pPr>
+        <w:pStyle w:val="NormalWeb"/>
+        <w:spacing w:before="240" w:beforeAutospacing="0" w:after="240" w:afterAutospacing="0"/>
+      </w:pPr>
+      <w:r>
+        <w:rPr>
+          <w:rFonts w:ascii="Arial" w:hAnsi="Arial" w:cs="Arial"/>
+          <w:b/>
+          <w:bCs/>
+          <w:color w:val="000000"/>
+          <w:sz w:val="34"/>
+          <w:szCs w:val="34"/>
+          <w:u w:val="single"/>
+        </w:rPr>
+        <w:lastRenderedPageBreak/>
+        <w:t>Conclusion:</w:t>
+      </w:r>
+    </w:p>
+    <w:p/>
+    <w:p>
+      <w:pPr>
+        <w:pStyle w:val="NormalWeb"/>
+        <w:spacing w:before="240" w:beforeAutospacing="0" w:after="240" w:afterAutospacing="0"/>
+        <w:ind w:left="720"/>
+      </w:pPr>
+      <w:r>
+        <w:rPr>
+          <w:rFonts w:ascii="Arial" w:hAnsi="Arial" w:cs="Arial"/>
+          <w:b/>
+          <w:bCs/>
+          <w:color w:val="000000"/>
+          <w:sz w:val="28"/>
+          <w:szCs w:val="28"/>
+        </w:rPr>
+        <w:t>Summary: </w:t>
+      </w:r>
+    </w:p>
+    <w:p>
+      <w:pPr>
+        <w:pStyle w:val="NormalWeb"/>
+        <w:numPr>
+          <w:ilvl w:val="0"/>
+          <w:numId w:val="27"/>
+        </w:numPr>
+        <w:spacing w:before="240" w:beforeAutospacing="0" w:after="240" w:afterAutospacing="0"/>
+        <w:ind w:left="1440"/>
+        <w:textAlignment w:val="baseline"/>
+        <w:rPr>
+          <w:rFonts w:ascii="Arial" w:hAnsi="Arial" w:cs="Arial"/>
+          <w:color w:val="000000"/>
+          <w:sz w:val="28"/>
+          <w:szCs w:val="28"/>
+        </w:rPr>
+      </w:pPr>
+      <w:r>
+        <w:rPr>
+          <w:rFonts w:ascii="Arial" w:hAnsi="Arial" w:cs="Arial"/>
+          <w:color w:val="000000"/>
+          <w:sz w:val="28"/>
+          <w:szCs w:val="28"/>
+        </w:rPr>
+        <w:t>We tackled our chosen topic of key word replacement with two solutions: a naive brute-force algorithm (algorithm 2), and a simpler and more efficient dictionary/hash-table algorithm (algorithm 1). In comparison, our first algorithm was significantly better than our second algorithm- as intended. We designed the first algorithm as a simple, and efficient way to solve our problem; while we designed our second algorithm as naive as possible to get a contrast between the two when it comes to comparing complexities. Our first algorithm ran on average O(2n + n) while our second algorithm ran way beyond exponential.</w:t>
+      </w:r>
+    </w:p>
+    <w:p>
+      <w:pPr>
+        <w:rPr>
+          <w:rFonts w:ascii="Times New Roman" w:hAnsi="Times New Roman" w:cs="Times New Roman"/>
+          <w:sz w:val="24"/>
+          <w:szCs w:val="24"/>
+        </w:rPr>
+      </w:pPr>
+    </w:p>
+    <w:p>
+      <w:pPr>
+        <w:pStyle w:val="NormalWeb"/>
+        <w:spacing w:before="240" w:beforeAutospacing="0" w:after="240" w:afterAutospacing="0"/>
+        <w:ind w:left="720"/>
+      </w:pPr>
+      <w:r>
+        <w:rPr>
+          <w:rFonts w:ascii="Arial" w:hAnsi="Arial" w:cs="Arial"/>
+          <w:b/>
+          <w:bCs/>
+          <w:color w:val="000000"/>
+          <w:sz w:val="28"/>
+          <w:szCs w:val="28"/>
+        </w:rPr>
+        <w:t>Plots</w:t>
+      </w:r>
+      <w:r>
+        <w:rPr>
+          <w:rFonts w:ascii="Arial" w:hAnsi="Arial" w:cs="Arial"/>
+          <w:b/>
+          <w:bCs/>
+          <w:color w:val="000000"/>
+          <w:sz w:val="28"/>
+          <w:szCs w:val="28"/>
+        </w:rPr>
+        <w:t xml:space="preserve"> (note that Algo1 is in </w:t>
+      </w:r>
+      <w:proofErr w:type="spellStart"/>
+      <w:r>
+        <w:rPr>
+          <w:rFonts w:ascii="Arial" w:hAnsi="Arial" w:cs="Arial"/>
+          <w:b/>
+          <w:bCs/>
+          <w:color w:val="000000"/>
+          <w:sz w:val="28"/>
+          <w:szCs w:val="28"/>
+        </w:rPr>
+        <w:t>ms</w:t>
+      </w:r>
+      <w:proofErr w:type="spellEnd"/>
+      <w:r>
+        <w:rPr>
+          <w:rFonts w:ascii="Arial" w:hAnsi="Arial" w:cs="Arial"/>
+          <w:b/>
+          <w:bCs/>
+          <w:color w:val="000000"/>
+          <w:sz w:val="28"/>
+          <w:szCs w:val="28"/>
+        </w:rPr>
+        <w:t xml:space="preserve"> and Algo2 is in s)</w:t>
+      </w:r>
+      <w:r>
+        <w:rPr>
+          <w:rFonts w:ascii="Arial" w:hAnsi="Arial" w:cs="Arial"/>
+          <w:b/>
+          <w:bCs/>
+          <w:color w:val="000000"/>
+          <w:sz w:val="28"/>
+          <w:szCs w:val="28"/>
+        </w:rPr>
+        <w:t>:</w:t>
+      </w:r>
+    </w:p>
+    <w:p>
+      <w:pPr>
+        <w:jc w:val="center"/>
+      </w:pPr>
+      <w:r>
+        <w:br/>
+      </w:r>
+      <w:r>
+        <w:rPr>
+          <w:noProof/>
+          <w:bdr w:val="none" w:sz="0" w:space="0" w:color="auto" w:frame="1"/>
+        </w:rPr>
+        <w:drawing>
+          <wp:inline distT="0" distB="0" distL="0" distR="0" wp14:anchorId="4073BADF" wp14:editId="071436AD">
+            <wp:extent cx="4610100" cy="3524250"/>
+            <wp:effectExtent l="0" t="0" r="0" b="0"/>
+            <wp:docPr id="3" name="Picture 3" descr="Chart, line chart&#10;&#10;Description automatically generated"/>
+            <wp:cNvGraphicFramePr>
+              <a:graphicFrameLocks xmlns:a="http://schemas.openxmlformats.org/drawingml/2006/main" noChangeAspect="1"/>
+            </wp:cNvGraphicFramePr>
+            <a:graphic xmlns:a="http://schemas.openxmlformats.org/drawingml/2006/main">
+              <a:graphicData uri="http://schemas.openxmlformats.org/drawingml/2006/picture">
+                <pic:pic xmlns:pic="http://schemas.openxmlformats.org/drawingml/2006/picture">
+                  <pic:nvPicPr>
+                    <pic:cNvPr id="3" name="Picture 3" descr="Chart, line chart&#10;&#10;Description automatically generated"/>
+                    <pic:cNvPicPr>
+                      <a:picLocks noChangeAspect="1" noChangeArrowheads="1"/>
+                    </pic:cNvPicPr>
+                  </pic:nvPicPr>
+                  <pic:blipFill>
+                    <a:blip r:embed="rId12">
+                      <a:extLst>
+                        <a:ext uri="{28A0092B-C50C-407E-A947-70E740481C1C}">
+                          <a14:useLocalDpi xmlns:a14="http://schemas.microsoft.com/office/drawing/2010/main" val="0"/>
+                        </a:ext>
+                      </a:extLst>
+                    </a:blip>
+                    <a:srcRect/>
+                    <a:stretch>
+                      <a:fillRect/>
+                    </a:stretch>
+                  </pic:blipFill>
+                  <pic:spPr bwMode="auto">
+                    <a:xfrm>
+                      <a:off x="0" y="0"/>
+                      <a:ext cx="4610100" cy="3524250"/>
+                    </a:xfrm>
+                    <a:prstGeom prst="rect">
+                      <a:avLst/>
+                    </a:prstGeom>
+                    <a:noFill/>
+                    <a:ln>
+                      <a:noFill/>
+                    </a:ln>
+                  </pic:spPr>
+                </pic:pic>
+              </a:graphicData>
+            </a:graphic>
+          </wp:inline>
+        </w:drawing>
+      </w:r>
+    </w:p>
+    <w:p>
+      <w:pPr>
+        <w:pStyle w:val="NormalWeb"/>
+        <w:spacing w:before="240" w:beforeAutospacing="0" w:after="240" w:afterAutospacing="0"/>
+        <w:ind w:left="720"/>
+        <w:jc w:val="center"/>
+      </w:pPr>
+      <w:r>
+        <w:rPr>
+          <w:rFonts w:ascii="Arial" w:hAnsi="Arial" w:cs="Arial"/>
+          <w:b/>
+          <w:bCs/>
+          <w:i/>
+          <w:iCs/>
+          <w:noProof/>
+          <w:color w:val="000000"/>
+          <w:sz w:val="28"/>
+          <w:szCs w:val="28"/>
+          <w:bdr w:val="none" w:sz="0" w:space="0" w:color="auto" w:frame="1"/>
+        </w:rPr>
+        <w:lastRenderedPageBreak/>
+        <w:drawing>
+          <wp:inline distT="0" distB="0" distL="0" distR="0" wp14:anchorId="32D4C3F8" wp14:editId="3E4E56D9">
+            <wp:extent cx="4543425" cy="3343275"/>
+            <wp:effectExtent l="0" t="0" r="9525" b="9525"/>
+            <wp:docPr id="2" name="Picture 2" descr="Chart, line chart&#10;&#10;Description automatically generated"/>
+            <wp:cNvGraphicFramePr>
+              <a:graphicFrameLocks xmlns:a="http://schemas.openxmlformats.org/drawingml/2006/main" noChangeAspect="1"/>
+            </wp:cNvGraphicFramePr>
+            <a:graphic xmlns:a="http://schemas.openxmlformats.org/drawingml/2006/main">
+              <a:graphicData uri="http://schemas.openxmlformats.org/drawingml/2006/picture">
+                <pic:pic xmlns:pic="http://schemas.openxmlformats.org/drawingml/2006/picture">
+                  <pic:nvPicPr>
+                    <pic:cNvPr id="2" name="Picture 2" descr="Chart, line chart&#10;&#10;Description automatically generated"/>
+                    <pic:cNvPicPr>
+                      <a:picLocks noChangeAspect="1" noChangeArrowheads="1"/>
+                    </pic:cNvPicPr>
+                  </pic:nvPicPr>
+                  <pic:blipFill>
+                    <a:blip r:embed="rId13">
+                      <a:extLst>
+                        <a:ext uri="{28A0092B-C50C-407E-A947-70E740481C1C}">
+                          <a14:useLocalDpi xmlns:a14="http://schemas.microsoft.com/office/drawing/2010/main" val="0"/>
+                        </a:ext>
+                      </a:extLst>
+                    </a:blip>
+                    <a:srcRect/>
+                    <a:stretch>
+                      <a:fillRect/>
+                    </a:stretch>
+                  </pic:blipFill>
+                  <pic:spPr bwMode="auto">
+                    <a:xfrm>
+                      <a:off x="0" y="0"/>
+                      <a:ext cx="4543425" cy="3343275"/>
+                    </a:xfrm>
+                    <a:prstGeom prst="rect">
+                      <a:avLst/>
+                    </a:prstGeom>
+                    <a:noFill/>
+                    <a:ln>
+                      <a:noFill/>
+                    </a:ln>
+                  </pic:spPr>
+                </pic:pic>
+              </a:graphicData>
+            </a:graphic>
+          </wp:inline>
+        </w:drawing>
+      </w:r>
+    </w:p>
+    <w:p>
+      <w:pPr>
+        <w:pStyle w:val="NormalWeb"/>
+        <w:spacing w:before="240" w:beforeAutospacing="0" w:after="240" w:afterAutospacing="0"/>
+        <w:ind w:firstLine="720"/>
+      </w:pPr>
+      <w:r>
+        <w:rPr>
+          <w:rFonts w:ascii="Arial" w:hAnsi="Arial" w:cs="Arial"/>
+          <w:b/>
+          <w:bCs/>
+          <w:color w:val="000000"/>
+          <w:sz w:val="28"/>
+          <w:szCs w:val="28"/>
+        </w:rPr>
+        <w:t>Work Distribution:</w:t>
+      </w:r>
+    </w:p>
+    <w:p>
+      <w:pPr>
+        <w:pStyle w:val="NormalWeb"/>
+        <w:numPr>
+          <w:ilvl w:val="0"/>
+          <w:numId w:val="28"/>
+        </w:numPr>
+        <w:spacing w:before="240" w:beforeAutospacing="0" w:after="0" w:afterAutospacing="0"/>
+        <w:ind w:left="1440"/>
+        <w:textAlignment w:val="baseline"/>
+        <w:rPr>
+          <w:rFonts w:ascii="Arial" w:hAnsi="Arial" w:cs="Arial"/>
+          <w:color w:val="000000"/>
+          <w:sz w:val="28"/>
+          <w:szCs w:val="28"/>
+        </w:rPr>
+      </w:pPr>
+      <w:r>
+        <w:rPr>
+          <w:rFonts w:ascii="Arial" w:hAnsi="Arial" w:cs="Arial"/>
+          <w:color w:val="000000"/>
+          <w:sz w:val="28"/>
+          <w:szCs w:val="28"/>
+        </w:rPr>
+        <w:t>Jeremy was responsible for a majority of the coding process and ensuring that the proof of correctness in the documentation was accurate to the algorithms he was conducting. </w:t>
+      </w:r>
+    </w:p>
+    <w:p>
+      <w:pPr>
+        <w:pStyle w:val="NormalWeb"/>
+        <w:numPr>
+          <w:ilvl w:val="1"/>
+          <w:numId w:val="29"/>
+        </w:numPr>
+        <w:spacing w:before="0" w:beforeAutospacing="0" w:after="0" w:afterAutospacing="0"/>
+        <w:ind w:left="2160"/>
+        <w:textAlignment w:val="baseline"/>
+        <w:rPr>
+          <w:rFonts w:ascii="Arial" w:hAnsi="Arial" w:cs="Arial"/>
+          <w:color w:val="000000"/>
+          <w:sz w:val="28"/>
+          <w:szCs w:val="28"/>
+        </w:rPr>
+      </w:pPr>
+      <w:r>
+        <w:rPr>
+          <w:rFonts w:ascii="Arial" w:hAnsi="Arial" w:cs="Arial"/>
+          <w:color w:val="000000"/>
+          <w:sz w:val="28"/>
+          <w:szCs w:val="28"/>
+        </w:rPr>
+        <w:t>Jeremy also implemented the plots that are seen in the documentation.</w:t>
+      </w:r>
+    </w:p>
+    <w:p>
+      <w:pPr>
+        <w:pStyle w:val="NormalWeb"/>
+        <w:numPr>
+          <w:ilvl w:val="0"/>
+          <w:numId w:val="28"/>
+        </w:numPr>
+        <w:spacing w:before="0" w:beforeAutospacing="0" w:after="0" w:afterAutospacing="0"/>
+        <w:ind w:left="1440"/>
+        <w:textAlignment w:val="baseline"/>
+        <w:rPr>
+          <w:rFonts w:ascii="Arial" w:hAnsi="Arial" w:cs="Arial"/>
+          <w:color w:val="000000"/>
+          <w:sz w:val="28"/>
+          <w:szCs w:val="28"/>
+        </w:rPr>
+      </w:pPr>
+      <w:r>
+        <w:rPr>
+          <w:rFonts w:ascii="Arial" w:hAnsi="Arial" w:cs="Arial"/>
+          <w:color w:val="000000"/>
+          <w:sz w:val="28"/>
+          <w:szCs w:val="28"/>
+        </w:rPr>
+        <w:t xml:space="preserve">Jolo was responsible for most of the documentation, and running the </w:t>
+      </w:r>
+      <w:proofErr w:type="spellStart"/>
+      <w:r>
+        <w:rPr>
+          <w:rFonts w:ascii="Arial" w:hAnsi="Arial" w:cs="Arial"/>
+          <w:color w:val="000000"/>
+          <w:sz w:val="28"/>
+          <w:szCs w:val="28"/>
+        </w:rPr>
+        <w:t>Github</w:t>
+      </w:r>
+      <w:proofErr w:type="spellEnd"/>
+      <w:r>
+        <w:rPr>
+          <w:rFonts w:ascii="Arial" w:hAnsi="Arial" w:cs="Arial"/>
+          <w:color w:val="000000"/>
+          <w:sz w:val="28"/>
+          <w:szCs w:val="28"/>
+        </w:rPr>
+        <w:t xml:space="preserve"> repository, ensuring that all related files and datasets are uploaded and working.</w:t>
+      </w:r>
+    </w:p>
+    <w:p>
+      <w:pPr>
+        <w:pStyle w:val="NormalWeb"/>
+        <w:numPr>
+          <w:ilvl w:val="1"/>
+          <w:numId w:val="30"/>
+        </w:numPr>
+        <w:spacing w:before="0" w:beforeAutospacing="0" w:after="0" w:afterAutospacing="0"/>
+        <w:ind w:left="2160"/>
+        <w:textAlignment w:val="baseline"/>
+        <w:rPr>
+          <w:rFonts w:ascii="Arial" w:hAnsi="Arial" w:cs="Arial"/>
+          <w:color w:val="000000"/>
+          <w:sz w:val="28"/>
+          <w:szCs w:val="28"/>
+        </w:rPr>
+      </w:pPr>
+      <w:r>
+        <w:rPr>
+          <w:rFonts w:ascii="Arial" w:hAnsi="Arial" w:cs="Arial"/>
+          <w:color w:val="000000"/>
+          <w:sz w:val="28"/>
+          <w:szCs w:val="28"/>
+        </w:rPr>
+        <w:t>Jolo also found and implemented the Kaggle dataset that is used in our algorithms.</w:t>
+      </w:r>
+    </w:p>
+    <w:p>
+      <w:pPr>
+        <w:pStyle w:val="NormalWeb"/>
+        <w:numPr>
+          <w:ilvl w:val="0"/>
+          <w:numId w:val="28"/>
+        </w:numPr>
+        <w:spacing w:before="0" w:beforeAutospacing="0" w:after="240" w:afterAutospacing="0"/>
+        <w:ind w:left="1440"/>
+        <w:textAlignment w:val="baseline"/>
+        <w:rPr>
+          <w:rFonts w:ascii="Arial" w:hAnsi="Arial" w:cs="Arial"/>
+          <w:color w:val="000000"/>
+          <w:sz w:val="28"/>
+          <w:szCs w:val="28"/>
+        </w:rPr>
+      </w:pPr>
+      <w:proofErr w:type="spellStart"/>
+      <w:r>
+        <w:rPr>
+          <w:rFonts w:ascii="Arial" w:hAnsi="Arial" w:cs="Arial"/>
+          <w:color w:val="000000"/>
+          <w:sz w:val="28"/>
+          <w:szCs w:val="28"/>
+        </w:rPr>
+        <w:t>Yatharth</w:t>
+      </w:r>
+      <w:proofErr w:type="spellEnd"/>
+      <w:r>
+        <w:rPr>
+          <w:rFonts w:ascii="Arial" w:hAnsi="Arial" w:cs="Arial"/>
+          <w:color w:val="000000"/>
+          <w:sz w:val="28"/>
+          <w:szCs w:val="28"/>
+        </w:rPr>
+        <w:t xml:space="preserve"> was responsible for presenting the project through the creation of an informative video.</w:t>
       </w:r>
     </w:p>
     <w:p/>
@@ -3323,7 +4732,7 @@
 </file>
 
 <file path=word/numbering.xml><?xml version="1.0" encoding="utf-8"?>
-<w:numbering xmlns:wpc="http://schemas.microsoft.com/office/word/2010/wordprocessingCanvas" xmlns:cx="http://schemas.microsoft.com/office/drawing/2014/chartex" xmlns:cx1="http://schemas.microsoft.com/office/drawing/2015/9/8/chartex" xmlns:cx2="http://schemas.microsoft.com/office/drawing/2015/10/21/chartex" xmlns:cx3="http://schemas.microsoft.com/office/drawing/2016/5/9/chartex" xmlns:cx4="http://schemas.microsoft.com/office/drawing/2016/5/10/chartex" xmlns:cx5="http://schemas.microsoft.com/office/drawing/2016/5/11/chartex" xmlns:cx6="http://schemas.microsoft.com/office/drawing/2016/5/12/chartex" xmlns:cx7="http://schemas.microsoft.com/office/drawing/2016/5/13/chartex" xmlns:cx8="http://schemas.microsoft.com/office/drawing/2016/5/14/chartex" xmlns:mc="http://schemas.openxmlformats.org/markup-compatibility/2006" xmlns:aink="http://schemas.microsoft.com/office/drawing/2016/ink" xmlns:am3d="http://schemas.microsoft.com/office/drawing/2017/model3d" xmlns:o="urn:schemas-microsoft-com:office:office" xmlns:oel="http://schemas.microsoft.com/office/2019/extlst" xmlns:r="http://schemas.openxmlformats.org/officeDocument/2006/relationships" xmlns:m="http://schemas.openxmlformats.org/officeDocument/2006/math" xmlns:v="urn:schemas-microsoft-com:vml" xmlns:wp14="http://schemas.microsoft.com/office/word/2010/wordprocessingDrawing" xmlns:wp="http://schemas.openxmlformats.org/drawingml/2006/wordprocessingDrawing" xmlns:w10="urn:schemas-microsoft-com:office:word" xmlns:w="http://schemas.openxmlformats.org/wordprocessingml/2006/main" xmlns:w14="http://schemas.microsoft.com/office/word/2010/wordml" xmlns:w15="http://schemas.microsoft.com/office/word/2012/wordml" xmlns:w16cex="http://schemas.microsoft.com/office/word/2018/wordml/cex" xmlns:w16cid="http://schemas.microsoft.com/office/word/2016/wordml/cid" xmlns:w16="http://schemas.microsoft.com/office/word/2018/wordml" xmlns:w16sdtdh="http://schemas.microsoft.com/office/word/2020/wordml/sdtdatahash" xmlns:w16se="http://schemas.microsoft.com/office/word/2015/wordml/symex" xmlns:wpg="http://schemas.microsoft.com/office/word/2010/wordprocessingGroup" xmlns:wpi="http://schemas.microsoft.com/office/word/2010/wordprocessingInk" xmlns:wne="http://schemas.microsoft.com/office/word/2006/wordml" xmlns:wps="http://schemas.microsoft.com/office/word/2010/wordprocessingShape" mc:Ignorable="w14 w15 w16se w16cid w16 w16cex w16sdtdh wp14">
+<w:numbering xmlns:wpc="http://schemas.microsoft.com/office/word/2010/wordprocessingCanvas" xmlns:cx="http://schemas.microsoft.com/office/drawing/2014/chartex" xmlns:cx1="http://schemas.microsoft.com/office/drawing/2015/9/8/chartex" xmlns:cx2="http://schemas.microsoft.com/office/drawing/2015/10/21/chartex" xmlns:cx3="http://schemas.microsoft.com/office/drawing/2016/5/9/chartex" xmlns:cx4="http://schemas.microsoft.com/office/drawing/2016/5/10/chartex" xmlns:cx5="http://schemas.microsoft.com/office/drawing/2016/5/11/chartex" xmlns:cx6="http://schemas.microsoft.com/office/drawing/2016/5/12/chartex" xmlns:cx7="http://schemas.microsoft.com/office/drawing/2016/5/13/chartex" xmlns:cx8="http://schemas.microsoft.com/office/drawing/2016/5/14/chartex" xmlns:mc="http://schemas.openxmlformats.org/markup-compatibility/2006" xmlns:aink="http://schemas.microsoft.com/office/drawing/2016/ink" xmlns:am3d="http://schemas.microsoft.com/office/drawing/2017/model3d" xmlns:o="urn:schemas-microsoft-com:office:office" xmlns:oel="http://schemas.microsoft.com/office/2019/extlst" xmlns:r="http://schemas.openxmlformats.org/officeDocument/2006/relationships" xmlns:m="http://schemas.openxmlformats.org/officeDocument/2006/math" xmlns:v="urn:schemas-microsoft-com:vml" xmlns:wp14="http://schemas.microsoft.com/office/word/2010/wordprocessingDrawing" xmlns:wp="http://schemas.openxmlformats.org/drawingml/2006/wordprocessingDrawing" xmlns:w10="urn:schemas-microsoft-com:office:word" xmlns:w="http://schemas.openxmlformats.org/wordprocessingml/2006/main" xmlns:w14="http://schemas.microsoft.com/office/word/2010/wordml" xmlns:w15="http://schemas.microsoft.com/office/word/2012/wordml" xmlns:w16cex="http://schemas.microsoft.com/office/word/2018/wordml/cex" xmlns:w16cid="http://schemas.microsoft.com/office/word/2016/wordml/cid" xmlns:w16="http://schemas.microsoft.com/office/word/2018/wordml" xmlns:w16du="http://schemas.microsoft.com/office/word/2023/wordml/word16du" xmlns:w16sdtdh="http://schemas.microsoft.com/office/word/2020/wordml/sdtdatahash" xmlns:w16se="http://schemas.microsoft.com/office/word/2015/wordml/symex" xmlns:wpg="http://schemas.microsoft.com/office/word/2010/wordprocessingGroup" xmlns:wpi="http://schemas.microsoft.com/office/word/2010/wordprocessingInk" xmlns:wne="http://schemas.microsoft.com/office/word/2006/wordml" xmlns:wps="http://schemas.microsoft.com/office/word/2010/wordprocessingShape" mc:Ignorable="w14 w15 w16se w16cid w16 w16cex w16sdtdh wp14">
   <w:abstractNum w:abstractNumId="0" w15:restartNumberingAfterBreak="0">
     <w:nsid w:val="036F7561"/>
     <w:multiLevelType w:val="multilevel"/>
@@ -3587,6 +4996,155 @@
     </w:lvl>
   </w:abstractNum>
   <w:abstractNum w:abstractNumId="2" w15:restartNumberingAfterBreak="0">
+    <w:nsid w:val="13363DC7"/>
+    <w:multiLevelType w:val="multilevel"/>
+    <w:tmpl w:val="82BCFC02"/>
+    <w:lvl w:ilvl="0">
+      <w:start w:val="1"/>
+      <w:numFmt w:val="bullet"/>
+      <w:lvlText w:val=""/>
+      <w:lvlJc w:val="left"/>
+      <w:pPr>
+        <w:tabs>
+          <w:tab w:val="num" w:pos="720"/>
+        </w:tabs>
+        <w:ind w:left="720" w:hanging="360"/>
+      </w:pPr>
+      <w:rPr>
+        <w:rFonts w:ascii="Symbol" w:hAnsi="Symbol" w:hint="default"/>
+        <w:sz w:val="20"/>
+      </w:rPr>
+    </w:lvl>
+    <w:lvl w:ilvl="1">
+      <w:start w:val="1"/>
+      <w:numFmt w:val="bullet"/>
+      <w:lvlText w:val="o"/>
+      <w:lvlJc w:val="left"/>
+      <w:pPr>
+        <w:tabs>
+          <w:tab w:val="num" w:pos="1440"/>
+        </w:tabs>
+        <w:ind w:left="1440" w:hanging="360"/>
+      </w:pPr>
+      <w:rPr>
+        <w:rFonts w:ascii="Courier New" w:hAnsi="Courier New" w:hint="default"/>
+        <w:sz w:val="20"/>
+      </w:rPr>
+    </w:lvl>
+    <w:lvl w:ilvl="2" w:tentative="1">
+      <w:start w:val="1"/>
+      <w:numFmt w:val="bullet"/>
+      <w:lvlText w:val=""/>
+      <w:lvlJc w:val="left"/>
+      <w:pPr>
+        <w:tabs>
+          <w:tab w:val="num" w:pos="2160"/>
+        </w:tabs>
+        <w:ind w:left="2160" w:hanging="360"/>
+      </w:pPr>
+      <w:rPr>
+        <w:rFonts w:ascii="Wingdings" w:hAnsi="Wingdings" w:hint="default"/>
+        <w:sz w:val="20"/>
+      </w:rPr>
+    </w:lvl>
+    <w:lvl w:ilvl="3" w:tentative="1">
+      <w:start w:val="1"/>
+      <w:numFmt w:val="bullet"/>
+      <w:lvlText w:val=""/>
+      <w:lvlJc w:val="left"/>
+      <w:pPr>
+        <w:tabs>
+          <w:tab w:val="num" w:pos="2880"/>
+        </w:tabs>
+        <w:ind w:left="2880" w:hanging="360"/>
+      </w:pPr>
+      <w:rPr>
+        <w:rFonts w:ascii="Wingdings" w:hAnsi="Wingdings" w:hint="default"/>
+        <w:sz w:val="20"/>
+      </w:rPr>
+    </w:lvl>
+    <w:lvl w:ilvl="4" w:tentative="1">
+      <w:start w:val="1"/>
+      <w:numFmt w:val="bullet"/>
+      <w:lvlText w:val=""/>
+      <w:lvlJc w:val="left"/>
+      <w:pPr>
+        <w:tabs>
+          <w:tab w:val="num" w:pos="3600"/>
+        </w:tabs>
+        <w:ind w:left="3600" w:hanging="360"/>
+      </w:pPr>
+      <w:rPr>
+        <w:rFonts w:ascii="Wingdings" w:hAnsi="Wingdings" w:hint="default"/>
+        <w:sz w:val="20"/>
+      </w:rPr>
+    </w:lvl>
+    <w:lvl w:ilvl="5" w:tentative="1">
+      <w:start w:val="1"/>
+      <w:numFmt w:val="bullet"/>
+      <w:lvlText w:val=""/>
+      <w:lvlJc w:val="left"/>
+      <w:pPr>
+        <w:tabs>
+          <w:tab w:val="num" w:pos="4320"/>
+        </w:tabs>
+        <w:ind w:left="4320" w:hanging="360"/>
+      </w:pPr>
+      <w:rPr>
+        <w:rFonts w:ascii="Wingdings" w:hAnsi="Wingdings" w:hint="default"/>
+        <w:sz w:val="20"/>
+      </w:rPr>
+    </w:lvl>
+    <w:lvl w:ilvl="6" w:tentative="1">
+      <w:start w:val="1"/>
+      <w:numFmt w:val="bullet"/>
+      <w:lvlText w:val=""/>
+      <w:lvlJc w:val="left"/>
+      <w:pPr>
+        <w:tabs>
+          <w:tab w:val="num" w:pos="5040"/>
+        </w:tabs>
+        <w:ind w:left="5040" w:hanging="360"/>
+      </w:pPr>
+      <w:rPr>
+        <w:rFonts w:ascii="Wingdings" w:hAnsi="Wingdings" w:hint="default"/>
+        <w:sz w:val="20"/>
+      </w:rPr>
+    </w:lvl>
+    <w:lvl w:ilvl="7" w:tentative="1">
+      <w:start w:val="1"/>
+      <w:numFmt w:val="bullet"/>
+      <w:lvlText w:val=""/>
+      <w:lvlJc w:val="left"/>
+      <w:pPr>
+        <w:tabs>
+          <w:tab w:val="num" w:pos="5760"/>
+        </w:tabs>
+        <w:ind w:left="5760" w:hanging="360"/>
+      </w:pPr>
+      <w:rPr>
+        <w:rFonts w:ascii="Wingdings" w:hAnsi="Wingdings" w:hint="default"/>
+        <w:sz w:val="20"/>
+      </w:rPr>
+    </w:lvl>
+    <w:lvl w:ilvl="8" w:tentative="1">
+      <w:start w:val="1"/>
+      <w:numFmt w:val="bullet"/>
+      <w:lvlText w:val=""/>
+      <w:lvlJc w:val="left"/>
+      <w:pPr>
+        <w:tabs>
+          <w:tab w:val="num" w:pos="6480"/>
+        </w:tabs>
+        <w:ind w:left="6480" w:hanging="360"/>
+      </w:pPr>
+      <w:rPr>
+        <w:rFonts w:ascii="Wingdings" w:hAnsi="Wingdings" w:hint="default"/>
+        <w:sz w:val="20"/>
+      </w:rPr>
+    </w:lvl>
+  </w:abstractNum>
+  <w:abstractNum w:abstractNumId="3" w15:restartNumberingAfterBreak="0">
     <w:nsid w:val="168824B9"/>
     <w:multiLevelType w:val="multilevel"/>
     <w:tmpl w:val="FF4229C8"/>
@@ -3699,7 +5257,7 @@
       </w:rPr>
     </w:lvl>
   </w:abstractNum>
-  <w:abstractNum w:abstractNumId="3" w15:restartNumberingAfterBreak="0">
+  <w:abstractNum w:abstractNumId="4" w15:restartNumberingAfterBreak="0">
     <w:nsid w:val="17C63DE2"/>
     <w:multiLevelType w:val="multilevel"/>
     <w:tmpl w:val="A8BCA93A"/>
@@ -3812,7 +5370,7 @@
       </w:rPr>
     </w:lvl>
   </w:abstractNum>
-  <w:abstractNum w:abstractNumId="4" w15:restartNumberingAfterBreak="0">
+  <w:abstractNum w:abstractNumId="5" w15:restartNumberingAfterBreak="0">
     <w:nsid w:val="2333099D"/>
     <w:multiLevelType w:val="multilevel"/>
     <w:tmpl w:val="EA707028"/>
@@ -3925,7 +5483,7 @@
       </w:rPr>
     </w:lvl>
   </w:abstractNum>
-  <w:abstractNum w:abstractNumId="5" w15:restartNumberingAfterBreak="0">
+  <w:abstractNum w:abstractNumId="6" w15:restartNumberingAfterBreak="0">
     <w:nsid w:val="26CC0FA3"/>
     <w:multiLevelType w:val="multilevel"/>
     <w:tmpl w:val="01985FCE"/>
@@ -4038,7 +5596,156 @@
       </w:rPr>
     </w:lvl>
   </w:abstractNum>
-  <w:abstractNum w:abstractNumId="6" w15:restartNumberingAfterBreak="0">
+  <w:abstractNum w:abstractNumId="7" w15:restartNumberingAfterBreak="0">
+    <w:nsid w:val="291A0551"/>
+    <w:multiLevelType w:val="multilevel"/>
+    <w:tmpl w:val="66367C7A"/>
+    <w:lvl w:ilvl="0">
+      <w:start w:val="1"/>
+      <w:numFmt w:val="bullet"/>
+      <w:lvlText w:val=""/>
+      <w:lvlJc w:val="left"/>
+      <w:pPr>
+        <w:tabs>
+          <w:tab w:val="num" w:pos="720"/>
+        </w:tabs>
+        <w:ind w:left="720" w:hanging="360"/>
+      </w:pPr>
+      <w:rPr>
+        <w:rFonts w:ascii="Symbol" w:hAnsi="Symbol" w:hint="default"/>
+        <w:sz w:val="20"/>
+      </w:rPr>
+    </w:lvl>
+    <w:lvl w:ilvl="1" w:tentative="1">
+      <w:start w:val="1"/>
+      <w:numFmt w:val="bullet"/>
+      <w:lvlText w:val="o"/>
+      <w:lvlJc w:val="left"/>
+      <w:pPr>
+        <w:tabs>
+          <w:tab w:val="num" w:pos="1440"/>
+        </w:tabs>
+        <w:ind w:left="1440" w:hanging="360"/>
+      </w:pPr>
+      <w:rPr>
+        <w:rFonts w:ascii="Courier New" w:hAnsi="Courier New" w:hint="default"/>
+        <w:sz w:val="20"/>
+      </w:rPr>
+    </w:lvl>
+    <w:lvl w:ilvl="2" w:tentative="1">
+      <w:start w:val="1"/>
+      <w:numFmt w:val="bullet"/>
+      <w:lvlText w:val=""/>
+      <w:lvlJc w:val="left"/>
+      <w:pPr>
+        <w:tabs>
+          <w:tab w:val="num" w:pos="2160"/>
+        </w:tabs>
+        <w:ind w:left="2160" w:hanging="360"/>
+      </w:pPr>
+      <w:rPr>
+        <w:rFonts w:ascii="Wingdings" w:hAnsi="Wingdings" w:hint="default"/>
+        <w:sz w:val="20"/>
+      </w:rPr>
+    </w:lvl>
+    <w:lvl w:ilvl="3" w:tentative="1">
+      <w:start w:val="1"/>
+      <w:numFmt w:val="bullet"/>
+      <w:lvlText w:val=""/>
+      <w:lvlJc w:val="left"/>
+      <w:pPr>
+        <w:tabs>
+          <w:tab w:val="num" w:pos="2880"/>
+        </w:tabs>
+        <w:ind w:left="2880" w:hanging="360"/>
+      </w:pPr>
+      <w:rPr>
+        <w:rFonts w:ascii="Wingdings" w:hAnsi="Wingdings" w:hint="default"/>
+        <w:sz w:val="20"/>
+      </w:rPr>
+    </w:lvl>
+    <w:lvl w:ilvl="4" w:tentative="1">
+      <w:start w:val="1"/>
+      <w:numFmt w:val="bullet"/>
+      <w:lvlText w:val=""/>
+      <w:lvlJc w:val="left"/>
+      <w:pPr>
+        <w:tabs>
+          <w:tab w:val="num" w:pos="3600"/>
+        </w:tabs>
+        <w:ind w:left="3600" w:hanging="360"/>
+      </w:pPr>
+      <w:rPr>
+        <w:rFonts w:ascii="Wingdings" w:hAnsi="Wingdings" w:hint="default"/>
+        <w:sz w:val="20"/>
+      </w:rPr>
+    </w:lvl>
+    <w:lvl w:ilvl="5" w:tentative="1">
+      <w:start w:val="1"/>
+      <w:numFmt w:val="bullet"/>
+      <w:lvlText w:val=""/>
+      <w:lvlJc w:val="left"/>
+      <w:pPr>
+        <w:tabs>
+          <w:tab w:val="num" w:pos="4320"/>
+        </w:tabs>
+        <w:ind w:left="4320" w:hanging="360"/>
+      </w:pPr>
+      <w:rPr>
+        <w:rFonts w:ascii="Wingdings" w:hAnsi="Wingdings" w:hint="default"/>
+        <w:sz w:val="20"/>
+      </w:rPr>
+    </w:lvl>
+    <w:lvl w:ilvl="6" w:tentative="1">
+      <w:start w:val="1"/>
+      <w:numFmt w:val="bullet"/>
+      <w:lvlText w:val=""/>
+      <w:lvlJc w:val="left"/>
+      <w:pPr>
+        <w:tabs>
+          <w:tab w:val="num" w:pos="5040"/>
+        </w:tabs>
+        <w:ind w:left="5040" w:hanging="360"/>
+      </w:pPr>
+      <w:rPr>
+        <w:rFonts w:ascii="Wingdings" w:hAnsi="Wingdings" w:hint="default"/>
+        <w:sz w:val="20"/>
+      </w:rPr>
+    </w:lvl>
+    <w:lvl w:ilvl="7" w:tentative="1">
+      <w:start w:val="1"/>
+      <w:numFmt w:val="bullet"/>
+      <w:lvlText w:val=""/>
+      <w:lvlJc w:val="left"/>
+      <w:pPr>
+        <w:tabs>
+          <w:tab w:val="num" w:pos="5760"/>
+        </w:tabs>
+        <w:ind w:left="5760" w:hanging="360"/>
+      </w:pPr>
+      <w:rPr>
+        <w:rFonts w:ascii="Wingdings" w:hAnsi="Wingdings" w:hint="default"/>
+        <w:sz w:val="20"/>
+      </w:rPr>
+    </w:lvl>
+    <w:lvl w:ilvl="8" w:tentative="1">
+      <w:start w:val="1"/>
+      <w:numFmt w:val="bullet"/>
+      <w:lvlText w:val=""/>
+      <w:lvlJc w:val="left"/>
+      <w:pPr>
+        <w:tabs>
+          <w:tab w:val="num" w:pos="6480"/>
+        </w:tabs>
+        <w:ind w:left="6480" w:hanging="360"/>
+      </w:pPr>
+      <w:rPr>
+        <w:rFonts w:ascii="Wingdings" w:hAnsi="Wingdings" w:hint="default"/>
+        <w:sz w:val="20"/>
+      </w:rPr>
+    </w:lvl>
+  </w:abstractNum>
+  <w:abstractNum w:abstractNumId="8" w15:restartNumberingAfterBreak="0">
     <w:nsid w:val="371C60F1"/>
     <w:multiLevelType w:val="multilevel"/>
     <w:tmpl w:val="880805A6"/>
@@ -4151,7 +5858,156 @@
       </w:rPr>
     </w:lvl>
   </w:abstractNum>
-  <w:abstractNum w:abstractNumId="7" w15:restartNumberingAfterBreak="0">
+  <w:abstractNum w:abstractNumId="9" w15:restartNumberingAfterBreak="0">
+    <w:nsid w:val="39FF3816"/>
+    <w:multiLevelType w:val="multilevel"/>
+    <w:tmpl w:val="EAFC6350"/>
+    <w:lvl w:ilvl="0">
+      <w:start w:val="1"/>
+      <w:numFmt w:val="bullet"/>
+      <w:lvlText w:val=""/>
+      <w:lvlJc w:val="left"/>
+      <w:pPr>
+        <w:tabs>
+          <w:tab w:val="num" w:pos="720"/>
+        </w:tabs>
+        <w:ind w:left="720" w:hanging="360"/>
+      </w:pPr>
+      <w:rPr>
+        <w:rFonts w:ascii="Symbol" w:hAnsi="Symbol" w:hint="default"/>
+        <w:sz w:val="20"/>
+      </w:rPr>
+    </w:lvl>
+    <w:lvl w:ilvl="1" w:tentative="1">
+      <w:start w:val="1"/>
+      <w:numFmt w:val="bullet"/>
+      <w:lvlText w:val="o"/>
+      <w:lvlJc w:val="left"/>
+      <w:pPr>
+        <w:tabs>
+          <w:tab w:val="num" w:pos="1440"/>
+        </w:tabs>
+        <w:ind w:left="1440" w:hanging="360"/>
+      </w:pPr>
+      <w:rPr>
+        <w:rFonts w:ascii="Courier New" w:hAnsi="Courier New" w:hint="default"/>
+        <w:sz w:val="20"/>
+      </w:rPr>
+    </w:lvl>
+    <w:lvl w:ilvl="2" w:tentative="1">
+      <w:start w:val="1"/>
+      <w:numFmt w:val="bullet"/>
+      <w:lvlText w:val=""/>
+      <w:lvlJc w:val="left"/>
+      <w:pPr>
+        <w:tabs>
+          <w:tab w:val="num" w:pos="2160"/>
+        </w:tabs>
+        <w:ind w:left="2160" w:hanging="360"/>
+      </w:pPr>
+      <w:rPr>
+        <w:rFonts w:ascii="Wingdings" w:hAnsi="Wingdings" w:hint="default"/>
+        <w:sz w:val="20"/>
+      </w:rPr>
+    </w:lvl>
+    <w:lvl w:ilvl="3" w:tentative="1">
+      <w:start w:val="1"/>
+      <w:numFmt w:val="bullet"/>
+      <w:lvlText w:val=""/>
+      <w:lvlJc w:val="left"/>
+      <w:pPr>
+        <w:tabs>
+          <w:tab w:val="num" w:pos="2880"/>
+        </w:tabs>
+        <w:ind w:left="2880" w:hanging="360"/>
+      </w:pPr>
+      <w:rPr>
+        <w:rFonts w:ascii="Wingdings" w:hAnsi="Wingdings" w:hint="default"/>
+        <w:sz w:val="20"/>
+      </w:rPr>
+    </w:lvl>
+    <w:lvl w:ilvl="4" w:tentative="1">
+      <w:start w:val="1"/>
+      <w:numFmt w:val="bullet"/>
+      <w:lvlText w:val=""/>
+      <w:lvlJc w:val="left"/>
+      <w:pPr>
+        <w:tabs>
+          <w:tab w:val="num" w:pos="3600"/>
+        </w:tabs>
+        <w:ind w:left="3600" w:hanging="360"/>
+      </w:pPr>
+      <w:rPr>
+        <w:rFonts w:ascii="Wingdings" w:hAnsi="Wingdings" w:hint="default"/>
+        <w:sz w:val="20"/>
+      </w:rPr>
+    </w:lvl>
+    <w:lvl w:ilvl="5" w:tentative="1">
+      <w:start w:val="1"/>
+      <w:numFmt w:val="bullet"/>
+      <w:lvlText w:val=""/>
+      <w:lvlJc w:val="left"/>
+      <w:pPr>
+        <w:tabs>
+          <w:tab w:val="num" w:pos="4320"/>
+        </w:tabs>
+        <w:ind w:left="4320" w:hanging="360"/>
+      </w:pPr>
+      <w:rPr>
+        <w:rFonts w:ascii="Wingdings" w:hAnsi="Wingdings" w:hint="default"/>
+        <w:sz w:val="20"/>
+      </w:rPr>
+    </w:lvl>
+    <w:lvl w:ilvl="6" w:tentative="1">
+      <w:start w:val="1"/>
+      <w:numFmt w:val="bullet"/>
+      <w:lvlText w:val=""/>
+      <w:lvlJc w:val="left"/>
+      <w:pPr>
+        <w:tabs>
+          <w:tab w:val="num" w:pos="5040"/>
+        </w:tabs>
+        <w:ind w:left="5040" w:hanging="360"/>
+      </w:pPr>
+      <w:rPr>
+        <w:rFonts w:ascii="Wingdings" w:hAnsi="Wingdings" w:hint="default"/>
+        <w:sz w:val="20"/>
+      </w:rPr>
+    </w:lvl>
+    <w:lvl w:ilvl="7" w:tentative="1">
+      <w:start w:val="1"/>
+      <w:numFmt w:val="bullet"/>
+      <w:lvlText w:val=""/>
+      <w:lvlJc w:val="left"/>
+      <w:pPr>
+        <w:tabs>
+          <w:tab w:val="num" w:pos="5760"/>
+        </w:tabs>
+        <w:ind w:left="5760" w:hanging="360"/>
+      </w:pPr>
+      <w:rPr>
+        <w:rFonts w:ascii="Wingdings" w:hAnsi="Wingdings" w:hint="default"/>
+        <w:sz w:val="20"/>
+      </w:rPr>
+    </w:lvl>
+    <w:lvl w:ilvl="8" w:tentative="1">
+      <w:start w:val="1"/>
+      <w:numFmt w:val="bullet"/>
+      <w:lvlText w:val=""/>
+      <w:lvlJc w:val="left"/>
+      <w:pPr>
+        <w:tabs>
+          <w:tab w:val="num" w:pos="6480"/>
+        </w:tabs>
+        <w:ind w:left="6480" w:hanging="360"/>
+      </w:pPr>
+      <w:rPr>
+        <w:rFonts w:ascii="Wingdings" w:hAnsi="Wingdings" w:hint="default"/>
+        <w:sz w:val="20"/>
+      </w:rPr>
+    </w:lvl>
+  </w:abstractNum>
+  <w:abstractNum w:abstractNumId="10" w15:restartNumberingAfterBreak="0">
     <w:nsid w:val="3CD90FD9"/>
     <w:multiLevelType w:val="multilevel"/>
     <w:tmpl w:val="780602CC"/>
@@ -4264,7 +6120,7 @@
       </w:rPr>
     </w:lvl>
   </w:abstractNum>
-  <w:abstractNum w:abstractNumId="8" w15:restartNumberingAfterBreak="0">
+  <w:abstractNum w:abstractNumId="11" w15:restartNumberingAfterBreak="0">
     <w:nsid w:val="40361E4B"/>
     <w:multiLevelType w:val="multilevel"/>
     <w:tmpl w:val="AD90010C"/>
@@ -4377,7 +6233,7 @@
       </w:rPr>
     </w:lvl>
   </w:abstractNum>
-  <w:abstractNum w:abstractNumId="9" w15:restartNumberingAfterBreak="0">
+  <w:abstractNum w:abstractNumId="12" w15:restartNumberingAfterBreak="0">
     <w:nsid w:val="449E36BB"/>
     <w:multiLevelType w:val="multilevel"/>
     <w:tmpl w:val="D7BAB66C"/>
@@ -4490,7 +6346,7 @@
       </w:rPr>
     </w:lvl>
   </w:abstractNum>
-  <w:abstractNum w:abstractNumId="10" w15:restartNumberingAfterBreak="0">
+  <w:abstractNum w:abstractNumId="13" w15:restartNumberingAfterBreak="0">
     <w:nsid w:val="4A6972DF"/>
     <w:multiLevelType w:val="multilevel"/>
     <w:tmpl w:val="625018FC"/>
@@ -4603,7 +6459,7 @@
       </w:rPr>
     </w:lvl>
   </w:abstractNum>
-  <w:abstractNum w:abstractNumId="11" w15:restartNumberingAfterBreak="0">
+  <w:abstractNum w:abstractNumId="14" w15:restartNumberingAfterBreak="0">
     <w:nsid w:val="4C366C71"/>
     <w:multiLevelType w:val="multilevel"/>
     <w:tmpl w:val="15D6FA84"/>
@@ -4716,7 +6572,7 @@
       </w:rPr>
     </w:lvl>
   </w:abstractNum>
-  <w:abstractNum w:abstractNumId="12" w15:restartNumberingAfterBreak="0">
+  <w:abstractNum w:abstractNumId="15" w15:restartNumberingAfterBreak="0">
     <w:nsid w:val="56DB5656"/>
     <w:multiLevelType w:val="multilevel"/>
     <w:tmpl w:val="DDF485F4"/>
@@ -4829,7 +6685,7 @@
       </w:rPr>
     </w:lvl>
   </w:abstractNum>
-  <w:abstractNum w:abstractNumId="13" w15:restartNumberingAfterBreak="0">
+  <w:abstractNum w:abstractNumId="16" w15:restartNumberingAfterBreak="0">
     <w:nsid w:val="5CC54D6B"/>
     <w:multiLevelType w:val="multilevel"/>
     <w:tmpl w:val="886C31BE"/>
@@ -4978,7 +6834,7 @@
       </w:rPr>
     </w:lvl>
   </w:abstractNum>
-  <w:abstractNum w:abstractNumId="14" w15:restartNumberingAfterBreak="0">
+  <w:abstractNum w:abstractNumId="17" w15:restartNumberingAfterBreak="0">
     <w:nsid w:val="63686456"/>
     <w:multiLevelType w:val="multilevel"/>
     <w:tmpl w:val="FB2A3498"/>
@@ -5127,7 +6983,7 @@
       </w:rPr>
     </w:lvl>
   </w:abstractNum>
-  <w:abstractNum w:abstractNumId="15" w15:restartNumberingAfterBreak="0">
+  <w:abstractNum w:abstractNumId="18" w15:restartNumberingAfterBreak="0">
     <w:nsid w:val="6738138D"/>
     <w:multiLevelType w:val="multilevel"/>
     <w:tmpl w:val="9AE0FCEA"/>
@@ -5240,7 +7096,7 @@
       </w:rPr>
     </w:lvl>
   </w:abstractNum>
-  <w:abstractNum w:abstractNumId="16" w15:restartNumberingAfterBreak="0">
+  <w:abstractNum w:abstractNumId="19" w15:restartNumberingAfterBreak="0">
     <w:nsid w:val="689909D1"/>
     <w:multiLevelType w:val="multilevel"/>
     <w:tmpl w:val="7AAEC222"/>
@@ -5389,7 +7245,7 @@
       </w:rPr>
     </w:lvl>
   </w:abstractNum>
-  <w:abstractNum w:abstractNumId="17" w15:restartNumberingAfterBreak="0">
+  <w:abstractNum w:abstractNumId="20" w15:restartNumberingAfterBreak="0">
     <w:nsid w:val="6B2F485E"/>
     <w:multiLevelType w:val="multilevel"/>
     <w:tmpl w:val="10E6B3A8"/>
@@ -5538,7 +7394,7 @@
       </w:rPr>
     </w:lvl>
   </w:abstractNum>
-  <w:abstractNum w:abstractNumId="18" w15:restartNumberingAfterBreak="0">
+  <w:abstractNum w:abstractNumId="21" w15:restartNumberingAfterBreak="0">
     <w:nsid w:val="6EF62D27"/>
     <w:multiLevelType w:val="multilevel"/>
     <w:tmpl w:val="F2D2EC66"/>
@@ -5651,7 +7507,7 @@
       </w:rPr>
     </w:lvl>
   </w:abstractNum>
-  <w:abstractNum w:abstractNumId="19" w15:restartNumberingAfterBreak="0">
+  <w:abstractNum w:abstractNumId="22" w15:restartNumberingAfterBreak="0">
     <w:nsid w:val="705F3F10"/>
     <w:multiLevelType w:val="multilevel"/>
     <w:tmpl w:val="1C12334C"/>
@@ -5764,7 +7620,7 @@
       </w:rPr>
     </w:lvl>
   </w:abstractNum>
-  <w:abstractNum w:abstractNumId="20" w15:restartNumberingAfterBreak="0">
+  <w:abstractNum w:abstractNumId="23" w15:restartNumberingAfterBreak="0">
     <w:nsid w:val="7C7F64E9"/>
     <w:multiLevelType w:val="multilevel"/>
     <w:tmpl w:val="05909D62"/>
@@ -5881,61 +7737,92 @@
     <w:abstractNumId w:val="0"/>
   </w:num>
   <w:num w:numId="2" w16cid:durableId="287394003">
+    <w:abstractNumId w:val="12"/>
+  </w:num>
+  <w:num w:numId="3" w16cid:durableId="322199337">
+    <w:abstractNumId w:val="22"/>
+  </w:num>
+  <w:num w:numId="4" w16cid:durableId="43338297">
+    <w:abstractNumId w:val="13"/>
+  </w:num>
+  <w:num w:numId="5" w16cid:durableId="74204231">
+    <w:abstractNumId w:val="15"/>
+  </w:num>
+  <w:num w:numId="6" w16cid:durableId="830488319">
+    <w:abstractNumId w:val="11"/>
+  </w:num>
+  <w:num w:numId="7" w16cid:durableId="1298757795">
+    <w:abstractNumId w:val="5"/>
+  </w:num>
+  <w:num w:numId="8" w16cid:durableId="639263655">
+    <w:abstractNumId w:val="23"/>
+  </w:num>
+  <w:num w:numId="9" w16cid:durableId="1229415665">
+    <w:abstractNumId w:val="21"/>
+  </w:num>
+  <w:num w:numId="10" w16cid:durableId="850339471">
+    <w:abstractNumId w:val="18"/>
+  </w:num>
+  <w:num w:numId="11" w16cid:durableId="92634533">
+    <w:abstractNumId w:val="14"/>
+  </w:num>
+  <w:num w:numId="12" w16cid:durableId="1698001515">
+    <w:abstractNumId w:val="4"/>
+  </w:num>
+  <w:num w:numId="13" w16cid:durableId="1251502995">
+    <w:abstractNumId w:val="10"/>
+  </w:num>
+  <w:num w:numId="14" w16cid:durableId="1189611458">
+    <w:abstractNumId w:val="3"/>
+  </w:num>
+  <w:num w:numId="15" w16cid:durableId="1214192116">
+    <w:abstractNumId w:val="6"/>
+  </w:num>
+  <w:num w:numId="16" w16cid:durableId="1673144757">
+    <w:abstractNumId w:val="8"/>
+  </w:num>
+  <w:num w:numId="17" w16cid:durableId="317151472">
+    <w:abstractNumId w:val="19"/>
+  </w:num>
+  <w:num w:numId="18" w16cid:durableId="1007026684">
+    <w:abstractNumId w:val="20"/>
+  </w:num>
+  <w:num w:numId="19" w16cid:durableId="1034691965">
+    <w:abstractNumId w:val="16"/>
+  </w:num>
+  <w:num w:numId="20" w16cid:durableId="1632129933">
+    <w:abstractNumId w:val="16"/>
+    <w:lvlOverride w:ilvl="0"/>
+  </w:num>
+  <w:num w:numId="21" w16cid:durableId="1632129933">
+    <w:abstractNumId w:val="16"/>
+    <w:lvlOverride w:ilvl="0"/>
+  </w:num>
+  <w:num w:numId="22" w16cid:durableId="1632129933">
+    <w:abstractNumId w:val="16"/>
+    <w:lvlOverride w:ilvl="0"/>
+  </w:num>
+  <w:num w:numId="23" w16cid:durableId="1632129933">
+    <w:abstractNumId w:val="16"/>
+    <w:lvlOverride w:ilvl="0"/>
+  </w:num>
+  <w:num w:numId="24" w16cid:durableId="1238515572">
+    <w:abstractNumId w:val="1"/>
+  </w:num>
+  <w:num w:numId="25" w16cid:durableId="2106069410">
+    <w:abstractNumId w:val="17"/>
+  </w:num>
+  <w:num w:numId="26" w16cid:durableId="1499534405">
     <w:abstractNumId w:val="9"/>
   </w:num>
-  <w:num w:numId="3" w16cid:durableId="322199337">
-    <w:abstractNumId w:val="19"/>
-  </w:num>
-  <w:num w:numId="4" w16cid:durableId="43338297">
-    <w:abstractNumId w:val="10"/>
-  </w:num>
-  <w:num w:numId="5" w16cid:durableId="74204231">
-    <w:abstractNumId w:val="12"/>
-  </w:num>
-  <w:num w:numId="6" w16cid:durableId="830488319">
-    <w:abstractNumId w:val="8"/>
-  </w:num>
-  <w:num w:numId="7" w16cid:durableId="1298757795">
-    <w:abstractNumId w:val="4"/>
-  </w:num>
-  <w:num w:numId="8" w16cid:durableId="639263655">
-    <w:abstractNumId w:val="20"/>
-  </w:num>
-  <w:num w:numId="9" w16cid:durableId="1229415665">
-    <w:abstractNumId w:val="18"/>
-  </w:num>
-  <w:num w:numId="10" w16cid:durableId="850339471">
-    <w:abstractNumId w:val="15"/>
-  </w:num>
-  <w:num w:numId="11" w16cid:durableId="92634533">
-    <w:abstractNumId w:val="11"/>
-  </w:num>
-  <w:num w:numId="12" w16cid:durableId="1698001515">
-    <w:abstractNumId w:val="3"/>
-  </w:num>
-  <w:num w:numId="13" w16cid:durableId="1251502995">
+  <w:num w:numId="27" w16cid:durableId="1159544238">
     <w:abstractNumId w:val="7"/>
   </w:num>
-  <w:num w:numId="14" w16cid:durableId="1189611458">
+  <w:num w:numId="28" w16cid:durableId="1832791453">
     <w:abstractNumId w:val="2"/>
   </w:num>
-  <w:num w:numId="15" w16cid:durableId="1214192116">
-    <w:abstractNumId w:val="5"/>
-  </w:num>
-  <w:num w:numId="16" w16cid:durableId="1673144757">
-    <w:abstractNumId w:val="6"/>
-  </w:num>
-  <w:num w:numId="17" w16cid:durableId="317151472">
-    <w:abstractNumId w:val="16"/>
-  </w:num>
-  <w:num w:numId="18" w16cid:durableId="1007026684">
-    <w:abstractNumId w:val="17"/>
-  </w:num>
-  <w:num w:numId="19" w16cid:durableId="1034691965">
-    <w:abstractNumId w:val="13"/>
-  </w:num>
-  <w:num w:numId="20" w16cid:durableId="1632129933">
-    <w:abstractNumId w:val="13"/>
+  <w:num w:numId="29" w16cid:durableId="1033194192">
+    <w:abstractNumId w:val="2"/>
     <w:lvlOverride w:ilvl="1">
       <w:lvl w:ilvl="1">
         <w:numFmt w:val="bullet"/>
@@ -5954,8 +7841,8 @@
       </w:lvl>
     </w:lvlOverride>
   </w:num>
-  <w:num w:numId="21" w16cid:durableId="1632129933">
-    <w:abstractNumId w:val="13"/>
+  <w:num w:numId="30" w16cid:durableId="1033194192">
+    <w:abstractNumId w:val="2"/>
     <w:lvlOverride w:ilvl="1">
       <w:lvl w:ilvl="1">
         <w:numFmt w:val="bullet"/>
@@ -5973,52 +7860,6 @@
         </w:rPr>
       </w:lvl>
     </w:lvlOverride>
-  </w:num>
-  <w:num w:numId="22" w16cid:durableId="1632129933">
-    <w:abstractNumId w:val="13"/>
-    <w:lvlOverride w:ilvl="1">
-      <w:lvl w:ilvl="1">
-        <w:numFmt w:val="bullet"/>
-        <w:lvlText w:val=""/>
-        <w:lvlJc w:val="left"/>
-        <w:pPr>
-          <w:tabs>
-            <w:tab w:val="num" w:pos="1440"/>
-          </w:tabs>
-          <w:ind w:left="1440" w:hanging="360"/>
-        </w:pPr>
-        <w:rPr>
-          <w:rFonts w:ascii="Symbol" w:hAnsi="Symbol" w:hint="default"/>
-          <w:sz w:val="20"/>
-        </w:rPr>
-      </w:lvl>
-    </w:lvlOverride>
-  </w:num>
-  <w:num w:numId="23" w16cid:durableId="1632129933">
-    <w:abstractNumId w:val="13"/>
-    <w:lvlOverride w:ilvl="1">
-      <w:lvl w:ilvl="1">
-        <w:numFmt w:val="bullet"/>
-        <w:lvlText w:val=""/>
-        <w:lvlJc w:val="left"/>
-        <w:pPr>
-          <w:tabs>
-            <w:tab w:val="num" w:pos="1440"/>
-          </w:tabs>
-          <w:ind w:left="1440" w:hanging="360"/>
-        </w:pPr>
-        <w:rPr>
-          <w:rFonts w:ascii="Symbol" w:hAnsi="Symbol" w:hint="default"/>
-          <w:sz w:val="20"/>
-        </w:rPr>
-      </w:lvl>
-    </w:lvlOverride>
-  </w:num>
-  <w:num w:numId="24" w16cid:durableId="1238515572">
-    <w:abstractNumId w:val="1"/>
-  </w:num>
-  <w:num w:numId="25" w16cid:durableId="2106069410">
-    <w:abstractNumId w:val="14"/>
   </w:num>
 </w:numbering>
 </file>

</xml_diff>